<commit_message>
Updates to M1 and Mod6
Who submitted mod 6 and why cant i resubmit?
</commit_message>
<xml_diff>
--- a/Modeling/MOD06_FINAL.docx
+++ b/Modeling/MOD06_FINAL.docx
@@ -1,6 +1,6 @@
 
 <file path=word/document.xml><?xml version="1.0" encoding="utf-8"?>
-<w:document xmlns:wpc="http://schemas.microsoft.com/office/word/2010/wordprocessingCanvas" xmlns:mo="http://schemas.microsoft.com/office/mac/office/2008/main" xmlns:mc="http://schemas.openxmlformats.org/markup-compatibility/2006" xmlns:mv="urn:schemas-microsoft-com:mac:vml" xmlns:o="urn:schemas-microsoft-com:office:office" xmlns:r="http://schemas.openxmlformats.org/officeDocument/2006/relationships" xmlns:m="http://schemas.openxmlformats.org/officeDocument/2006/math" xmlns:v="urn:schemas-microsoft-com:vml" xmlns:wp14="http://schemas.microsoft.com/office/word/2010/wordprocessingDrawing" xmlns:wp="http://schemas.openxmlformats.org/drawingml/2006/wordprocessingDrawing" xmlns:w10="urn:schemas-microsoft-com:office:word" xmlns:w="http://schemas.openxmlformats.org/wordprocessingml/2006/main" xmlns:w14="http://schemas.microsoft.com/office/word/2010/wordml" xmlns:wpg="http://schemas.microsoft.com/office/word/2010/wordprocessingGroup" xmlns:wpi="http://schemas.microsoft.com/office/word/2010/wordprocessingInk" xmlns:wne="http://schemas.microsoft.com/office/word/2006/wordml" xmlns:wps="http://schemas.microsoft.com/office/word/2010/wordprocessingShape" mc:Ignorable="w14 wp14">
+<w:document xmlns:wpc="http://schemas.microsoft.com/office/word/2010/wordprocessingCanvas" xmlns:mc="http://schemas.openxmlformats.org/markup-compatibility/2006" xmlns:o="urn:schemas-microsoft-com:office:office" xmlns:r="http://schemas.openxmlformats.org/officeDocument/2006/relationships" xmlns:m="http://schemas.openxmlformats.org/officeDocument/2006/math" xmlns:v="urn:schemas-microsoft-com:vml" xmlns:wp14="http://schemas.microsoft.com/office/word/2010/wordprocessingDrawing" xmlns:wp="http://schemas.openxmlformats.org/drawingml/2006/wordprocessingDrawing" xmlns:w10="urn:schemas-microsoft-com:office:word" xmlns:w="http://schemas.openxmlformats.org/wordprocessingml/2006/main" xmlns:w14="http://schemas.microsoft.com/office/word/2010/wordml" xmlns:w15="http://schemas.microsoft.com/office/word/2012/wordml" xmlns:wpg="http://schemas.microsoft.com/office/word/2010/wordprocessingGroup" xmlns:wpi="http://schemas.microsoft.com/office/word/2010/wordprocessingInk" xmlns:wne="http://schemas.microsoft.com/office/word/2006/wordml" xmlns:wps="http://schemas.microsoft.com/office/word/2010/wordprocessingShape" mc:Ignorable="w14 w15 wp14">
   <w:body>
     <w:p>
       <w:pPr>
@@ -1040,7 +1040,7 @@
           <w:sz w:val="24"/>
           <w:szCs w:val="24"/>
         </w:rPr>
-        <w:t>e</w:t>
+        <w:t>e.g</w:t>
       </w:r>
       <w:proofErr w:type="gramEnd"/>
       <w:r>
@@ -1050,7 +1050,7 @@
           <w:sz w:val="24"/>
           <w:szCs w:val="24"/>
         </w:rPr>
-        <w:t xml:space="preserve">.g. </w:t>
+        <w:t xml:space="preserve">. </w:t>
       </w:r>
       <w:r>
         <w:rPr>
@@ -1104,7 +1104,7 @@
           <w:sz w:val="24"/>
           <w:szCs w:val="24"/>
         </w:rPr>
-        <w:t>e</w:t>
+        <w:t>e.g</w:t>
       </w:r>
       <w:proofErr w:type="gramEnd"/>
       <w:r>
@@ -1114,7 +1114,7 @@
           <w:sz w:val="24"/>
           <w:szCs w:val="24"/>
         </w:rPr>
-        <w:t>.g. if a material has a scaled cost of 0.5 and a scaled toxicity of 0.2 its optimization attribute is 0.7).</w:t>
+        <w:t>. if a material has a scaled cost of 0.5 and a scaled toxicity of 0.2 its optimization attribute is 0.7).</w:t>
       </w:r>
     </w:p>
     <w:p>
@@ -1997,18 +1997,8 @@
                 <w:sz w:val="24"/>
                 <w:szCs w:val="24"/>
               </w:rPr>
-              <m:t>g</m:t>
+              <m:t>g,goal</m:t>
             </m:r>
-            <w:proofErr w:type="gramStart"/>
-            <m:r>
-              <w:rPr>
-                <w:rFonts w:ascii="Cambria Math" w:hAnsi="Cambria Math"/>
-                <w:sz w:val="24"/>
-                <w:szCs w:val="24"/>
-              </w:rPr>
-              <m:t>,goal</m:t>
-            </m:r>
-            <w:proofErr w:type="gramEnd"/>
           </m:sub>
         </m:sSub>
       </m:oMath>
@@ -2461,27 +2451,7 @@
           <w:sz w:val="24"/>
           <w:szCs w:val="24"/>
         </w:rPr>
-        <w:t xml:space="preserve">creating </w:t>
-      </w:r>
-      <w:proofErr w:type="gramStart"/>
-      <w:r>
-        <w:rPr>
-          <w:rFonts w:ascii="Times New Roman" w:hAnsi="Times New Roman"/>
-          <w:color w:val="00B050"/>
-          <w:sz w:val="24"/>
-          <w:szCs w:val="24"/>
-        </w:rPr>
-        <w:t>an ‘optimization</w:t>
-      </w:r>
-      <w:proofErr w:type="gramEnd"/>
-      <w:r>
-        <w:rPr>
-          <w:rFonts w:ascii="Times New Roman" w:hAnsi="Times New Roman"/>
-          <w:color w:val="00B050"/>
-          <w:sz w:val="24"/>
-          <w:szCs w:val="24"/>
-        </w:rPr>
-        <w:t xml:space="preserve"> attribute’</w:t>
+        <w:t>creating an ‘optimization attribute’</w:t>
       </w:r>
       <w:r>
         <w:rPr>
@@ -2604,16 +2574,7 @@
           <w:sz w:val="24"/>
           <w:szCs w:val="24"/>
         </w:rPr>
-        <w:t xml:space="preserve">The </w:t>
-      </w:r>
-      <w:proofErr w:type="gramStart"/>
-      <w:r>
-        <w:rPr>
-          <w:rFonts w:ascii="Times New Roman" w:hAnsi="Times New Roman"/>
-          <w:sz w:val="24"/>
-          <w:szCs w:val="24"/>
-        </w:rPr>
-        <w:t xml:space="preserve">rationale for our model’s critical steps of </w:t>
+        <w:t xml:space="preserve">The rationale for our model’s critical steps of </w:t>
       </w:r>
       <w:r>
         <w:rPr>
@@ -2630,16 +2591,7 @@
           <w:sz w:val="24"/>
           <w:szCs w:val="24"/>
         </w:rPr>
-        <w:t xml:space="preserve"> are</w:t>
-      </w:r>
-      <w:proofErr w:type="gramEnd"/>
-      <w:r>
-        <w:rPr>
-          <w:rFonts w:ascii="Times New Roman" w:hAnsi="Times New Roman"/>
-          <w:sz w:val="24"/>
-          <w:szCs w:val="24"/>
-        </w:rPr>
-        <w:t xml:space="preserve"> based on </w:t>
+        <w:t xml:space="preserve"> are based on </w:t>
       </w:r>
       <w:r>
         <w:rPr>
@@ -2904,23 +2856,7 @@
           <w:sz w:val="24"/>
           <w:szCs w:val="24"/>
         </w:rPr>
-        <w:t xml:space="preserve">Band Gap Energy of Product: 1.33 </w:t>
-      </w:r>
-      <w:proofErr w:type="spellStart"/>
-      <w:r>
-        <w:rPr>
-          <w:sz w:val="24"/>
-          <w:szCs w:val="24"/>
-        </w:rPr>
-        <w:t>eV</w:t>
-      </w:r>
-      <w:proofErr w:type="spellEnd"/>
-      <w:r>
-        <w:rPr>
-          <w:sz w:val="24"/>
-          <w:szCs w:val="24"/>
-        </w:rPr>
-        <w:t>, Materials used: 1-5</w:t>
+        <w:t>Band Gap Energy of Product: 1.33 eV, Materials used: 1-5</w:t>
       </w:r>
     </w:p>
     <w:tbl>
@@ -3886,17 +3822,8 @@
           <w:sz w:val="24"/>
           <w:szCs w:val="24"/>
         </w:rPr>
-        <w:t xml:space="preserve">Band Gap Energy of Product: 1.65, Materials used: 1-5 </w:t>
-      </w:r>
-      <w:proofErr w:type="spellStart"/>
-      <w:r>
-        <w:rPr>
-          <w:sz w:val="24"/>
-          <w:szCs w:val="24"/>
-        </w:rPr>
-        <w:t>eV</w:t>
-      </w:r>
-      <w:proofErr w:type="spellEnd"/>
+        <w:t>Band Gap Energy of Product: 1.65, Materials used: 1-5 eV</w:t>
+      </w:r>
     </w:p>
     <w:tbl>
       <w:tblPr>
@@ -4855,23 +4782,7 @@
           <w:sz w:val="24"/>
           <w:szCs w:val="24"/>
         </w:rPr>
-        <w:t xml:space="preserve">Band Gap Energy of Product: 1.33 </w:t>
-      </w:r>
-      <w:proofErr w:type="spellStart"/>
-      <w:r>
-        <w:rPr>
-          <w:sz w:val="24"/>
-          <w:szCs w:val="24"/>
-        </w:rPr>
-        <w:t>eV</w:t>
-      </w:r>
-      <w:proofErr w:type="spellEnd"/>
-      <w:r>
-        <w:rPr>
-          <w:sz w:val="24"/>
-          <w:szCs w:val="24"/>
-        </w:rPr>
-        <w:t>, Materials used: 6-9</w:t>
+        <w:t>Band Gap Energy of Product: 1.33 eV, Materials used: 6-9</w:t>
       </w:r>
     </w:p>
     <w:tbl>
@@ -5831,23 +5742,7 @@
           <w:sz w:val="24"/>
           <w:szCs w:val="24"/>
         </w:rPr>
-        <w:t xml:space="preserve">Band Gap Energy of Product: 1.65 </w:t>
-      </w:r>
-      <w:proofErr w:type="spellStart"/>
-      <w:r>
-        <w:rPr>
-          <w:sz w:val="24"/>
-          <w:szCs w:val="24"/>
-        </w:rPr>
-        <w:t>eV</w:t>
-      </w:r>
-      <w:proofErr w:type="spellEnd"/>
-      <w:r>
-        <w:rPr>
-          <w:sz w:val="24"/>
-          <w:szCs w:val="24"/>
-        </w:rPr>
-        <w:t>, Materials used: 6-9</w:t>
+        <w:t>Band Gap Energy of Product: 1.65 eV, Materials used: 6-9</w:t>
       </w:r>
     </w:p>
     <w:tbl>
@@ -6807,23 +6702,7 @@
           <w:sz w:val="24"/>
           <w:szCs w:val="24"/>
         </w:rPr>
-        <w:t xml:space="preserve">Band Gap Energy of Product: 1.33 </w:t>
-      </w:r>
-      <w:proofErr w:type="spellStart"/>
-      <w:r>
-        <w:rPr>
-          <w:sz w:val="24"/>
-          <w:szCs w:val="24"/>
-        </w:rPr>
-        <w:t>eV</w:t>
-      </w:r>
-      <w:proofErr w:type="spellEnd"/>
-      <w:r>
-        <w:rPr>
-          <w:sz w:val="24"/>
-          <w:szCs w:val="24"/>
-        </w:rPr>
-        <w:t>, Materials used: 2,3,4,7,9</w:t>
+        <w:t>Band Gap Energy of Product: 1.33 eV, Materials used: 2,3,4,7,9</w:t>
       </w:r>
     </w:p>
     <w:tbl>
@@ -7784,23 +7663,7 @@
           <w:sz w:val="24"/>
           <w:szCs w:val="24"/>
         </w:rPr>
-        <w:t xml:space="preserve">Band Gap Energy of Product: 1.65 </w:t>
-      </w:r>
-      <w:proofErr w:type="spellStart"/>
-      <w:r>
-        <w:rPr>
-          <w:sz w:val="24"/>
-          <w:szCs w:val="24"/>
-        </w:rPr>
-        <w:t>eV</w:t>
-      </w:r>
-      <w:proofErr w:type="spellEnd"/>
-      <w:r>
-        <w:rPr>
-          <w:sz w:val="24"/>
-          <w:szCs w:val="24"/>
-        </w:rPr>
-        <w:t>, Materials used: 2,3,4,7,9</w:t>
+        <w:t>Band Gap Energy of Product: 1.65 eV, Materials used: 2,3,4,7,9</w:t>
       </w:r>
     </w:p>
     <w:tbl>
@@ -8731,7 +8594,1892 @@
         </w:tc>
       </w:tr>
     </w:tbl>
-    <w:p/>
+    <w:p>
+      <w:pPr>
+        <w:pStyle w:val="BodyText1"/>
+        <w:rPr>
+          <w:sz w:val="24"/>
+          <w:szCs w:val="24"/>
+        </w:rPr>
+      </w:pPr>
+      <w:r>
+        <w:rPr>
+          <w:b/>
+          <w:sz w:val="24"/>
+          <w:szCs w:val="24"/>
+        </w:rPr>
+        <w:t>Demonstration E</w:t>
+      </w:r>
+      <w:r>
+        <w:rPr>
+          <w:b/>
+          <w:sz w:val="24"/>
+          <w:szCs w:val="24"/>
+        </w:rPr>
+        <w:t xml:space="preserve">: </w:t>
+      </w:r>
+      <w:r>
+        <w:rPr>
+          <w:sz w:val="24"/>
+          <w:szCs w:val="24"/>
+        </w:rPr>
+        <w:t>Band Gap Energy of Product: 1.33 eV, Materials used: 2</w:t>
+      </w:r>
+      <w:proofErr w:type="gramStart"/>
+      <w:r>
+        <w:rPr>
+          <w:sz w:val="24"/>
+          <w:szCs w:val="24"/>
+        </w:rPr>
+        <w:t>,3,4,7,9</w:t>
+      </w:r>
+      <w:r>
+        <w:rPr>
+          <w:sz w:val="24"/>
+          <w:szCs w:val="24"/>
+        </w:rPr>
+        <w:t>,11,12</w:t>
+      </w:r>
+      <w:proofErr w:type="gramEnd"/>
+    </w:p>
+    <w:tbl>
+      <w:tblPr>
+        <w:tblStyle w:val="GridTable4-Accent11"/>
+        <w:tblW w:w="0" w:type="auto"/>
+        <w:tblLook w:val="04A0" w:firstRow="1" w:lastRow="0" w:firstColumn="1" w:lastColumn="0" w:noHBand="0" w:noVBand="1"/>
+      </w:tblPr>
+      <w:tblGrid>
+        <w:gridCol w:w="1706"/>
+        <w:gridCol w:w="767"/>
+        <w:gridCol w:w="767"/>
+        <w:gridCol w:w="889"/>
+        <w:gridCol w:w="767"/>
+        <w:gridCol w:w="767"/>
+        <w:gridCol w:w="889"/>
+        <w:gridCol w:w="889"/>
+        <w:gridCol w:w="1134"/>
+        <w:gridCol w:w="1106"/>
+      </w:tblGrid>
+      <w:tr>
+        <w:trPr>
+          <w:cnfStyle w:val="100000000000" w:firstRow="1" w:lastRow="0" w:firstColumn="0" w:lastColumn="0" w:oddVBand="0" w:evenVBand="0" w:oddHBand="0" w:evenHBand="0" w:firstRowFirstColumn="0" w:firstRowLastColumn="0" w:lastRowFirstColumn="0" w:lastRowLastColumn="0"/>
+        </w:trPr>
+        <w:tc>
+          <w:tcPr>
+            <w:cnfStyle w:val="001000000000" w:firstRow="0" w:lastRow="0" w:firstColumn="1" w:lastColumn="0" w:oddVBand="0" w:evenVBand="0" w:oddHBand="0" w:evenHBand="0" w:firstRowFirstColumn="0" w:firstRowLastColumn="0" w:lastRowFirstColumn="0" w:lastRowLastColumn="0"/>
+            <w:tcW w:w="0" w:type="auto"/>
+            <w:vAlign w:val="center"/>
+          </w:tcPr>
+          <w:p>
+            <w:pPr>
+              <w:pStyle w:val="BodyText1"/>
+              <w:jc w:val="center"/>
+              <w:rPr>
+                <w:sz w:val="24"/>
+                <w:szCs w:val="24"/>
+              </w:rPr>
+            </w:pPr>
+            <w:r>
+              <w:rPr>
+                <w:sz w:val="24"/>
+                <w:szCs w:val="24"/>
+              </w:rPr>
+              <w:t>Material</w:t>
+            </w:r>
+          </w:p>
+        </w:tc>
+        <w:tc>
+          <w:tcPr>
+            <w:tcW w:w="0" w:type="auto"/>
+            <w:vAlign w:val="center"/>
+          </w:tcPr>
+          <w:p>
+            <w:pPr>
+              <w:pStyle w:val="BodyText1"/>
+              <w:jc w:val="center"/>
+              <w:cnfStyle w:val="100000000000" w:firstRow="1" w:lastRow="0" w:firstColumn="0" w:lastColumn="0" w:oddVBand="0" w:evenVBand="0" w:oddHBand="0" w:evenHBand="0" w:firstRowFirstColumn="0" w:firstRowLastColumn="0" w:lastRowFirstColumn="0" w:lastRowLastColumn="0"/>
+              <w:rPr>
+                <w:sz w:val="24"/>
+                <w:szCs w:val="24"/>
+              </w:rPr>
+            </w:pPr>
+            <w:r>
+              <w:rPr>
+                <w:sz w:val="24"/>
+                <w:szCs w:val="24"/>
+              </w:rPr>
+              <w:t>2</w:t>
+            </w:r>
+          </w:p>
+        </w:tc>
+        <w:tc>
+          <w:tcPr>
+            <w:tcW w:w="0" w:type="auto"/>
+            <w:vAlign w:val="center"/>
+          </w:tcPr>
+          <w:p>
+            <w:pPr>
+              <w:pStyle w:val="BodyText1"/>
+              <w:jc w:val="center"/>
+              <w:cnfStyle w:val="100000000000" w:firstRow="1" w:lastRow="0" w:firstColumn="0" w:lastColumn="0" w:oddVBand="0" w:evenVBand="0" w:oddHBand="0" w:evenHBand="0" w:firstRowFirstColumn="0" w:firstRowLastColumn="0" w:lastRowFirstColumn="0" w:lastRowLastColumn="0"/>
+              <w:rPr>
+                <w:sz w:val="24"/>
+                <w:szCs w:val="24"/>
+              </w:rPr>
+            </w:pPr>
+            <w:r>
+              <w:rPr>
+                <w:sz w:val="24"/>
+                <w:szCs w:val="24"/>
+              </w:rPr>
+              <w:t>3</w:t>
+            </w:r>
+          </w:p>
+        </w:tc>
+        <w:tc>
+          <w:tcPr>
+            <w:tcW w:w="0" w:type="auto"/>
+            <w:vAlign w:val="center"/>
+          </w:tcPr>
+          <w:p>
+            <w:pPr>
+              <w:pStyle w:val="BodyText1"/>
+              <w:jc w:val="center"/>
+              <w:cnfStyle w:val="100000000000" w:firstRow="1" w:lastRow="0" w:firstColumn="0" w:lastColumn="0" w:oddVBand="0" w:evenVBand="0" w:oddHBand="0" w:evenHBand="0" w:firstRowFirstColumn="0" w:firstRowLastColumn="0" w:lastRowFirstColumn="0" w:lastRowLastColumn="0"/>
+              <w:rPr>
+                <w:sz w:val="24"/>
+                <w:szCs w:val="24"/>
+              </w:rPr>
+            </w:pPr>
+            <w:r>
+              <w:rPr>
+                <w:sz w:val="24"/>
+                <w:szCs w:val="24"/>
+              </w:rPr>
+              <w:t>4</w:t>
+            </w:r>
+          </w:p>
+        </w:tc>
+        <w:tc>
+          <w:tcPr>
+            <w:tcW w:w="0" w:type="auto"/>
+            <w:vAlign w:val="center"/>
+          </w:tcPr>
+          <w:p>
+            <w:pPr>
+              <w:pStyle w:val="BodyText1"/>
+              <w:jc w:val="center"/>
+              <w:cnfStyle w:val="100000000000" w:firstRow="1" w:lastRow="0" w:firstColumn="0" w:lastColumn="0" w:oddVBand="0" w:evenVBand="0" w:oddHBand="0" w:evenHBand="0" w:firstRowFirstColumn="0" w:firstRowLastColumn="0" w:lastRowFirstColumn="0" w:lastRowLastColumn="0"/>
+              <w:rPr>
+                <w:sz w:val="24"/>
+                <w:szCs w:val="24"/>
+              </w:rPr>
+            </w:pPr>
+            <w:r>
+              <w:rPr>
+                <w:sz w:val="24"/>
+                <w:szCs w:val="24"/>
+              </w:rPr>
+              <w:t>7</w:t>
+            </w:r>
+          </w:p>
+        </w:tc>
+        <w:tc>
+          <w:tcPr>
+            <w:tcW w:w="0" w:type="auto"/>
+            <w:vAlign w:val="center"/>
+          </w:tcPr>
+          <w:p>
+            <w:pPr>
+              <w:pStyle w:val="BodyText1"/>
+              <w:jc w:val="center"/>
+              <w:cnfStyle w:val="100000000000" w:firstRow="1" w:lastRow="0" w:firstColumn="0" w:lastColumn="0" w:oddVBand="0" w:evenVBand="0" w:oddHBand="0" w:evenHBand="0" w:firstRowFirstColumn="0" w:firstRowLastColumn="0" w:lastRowFirstColumn="0" w:lastRowLastColumn="0"/>
+              <w:rPr>
+                <w:sz w:val="24"/>
+                <w:szCs w:val="24"/>
+              </w:rPr>
+            </w:pPr>
+            <w:r>
+              <w:rPr>
+                <w:sz w:val="24"/>
+                <w:szCs w:val="24"/>
+              </w:rPr>
+              <w:t>9</w:t>
+            </w:r>
+          </w:p>
+        </w:tc>
+        <w:tc>
+          <w:tcPr>
+            <w:tcW w:w="0" w:type="auto"/>
+          </w:tcPr>
+          <w:p>
+            <w:pPr>
+              <w:pStyle w:val="BodyText1"/>
+              <w:jc w:val="center"/>
+              <w:cnfStyle w:val="100000000000" w:firstRow="1" w:lastRow="0" w:firstColumn="0" w:lastColumn="0" w:oddVBand="0" w:evenVBand="0" w:oddHBand="0" w:evenHBand="0" w:firstRowFirstColumn="0" w:firstRowLastColumn="0" w:lastRowFirstColumn="0" w:lastRowLastColumn="0"/>
+              <w:rPr>
+                <w:sz w:val="24"/>
+                <w:szCs w:val="24"/>
+              </w:rPr>
+            </w:pPr>
+            <w:r>
+              <w:rPr>
+                <w:sz w:val="24"/>
+                <w:szCs w:val="24"/>
+              </w:rPr>
+              <w:t>11</w:t>
+            </w:r>
+          </w:p>
+        </w:tc>
+        <w:tc>
+          <w:tcPr>
+            <w:tcW w:w="0" w:type="auto"/>
+          </w:tcPr>
+          <w:p>
+            <w:pPr>
+              <w:pStyle w:val="BodyText1"/>
+              <w:jc w:val="center"/>
+              <w:cnfStyle w:val="100000000000" w:firstRow="1" w:lastRow="0" w:firstColumn="0" w:lastColumn="0" w:oddVBand="0" w:evenVBand="0" w:oddHBand="0" w:evenHBand="0" w:firstRowFirstColumn="0" w:firstRowLastColumn="0" w:lastRowFirstColumn="0" w:lastRowLastColumn="0"/>
+              <w:rPr>
+                <w:sz w:val="24"/>
+                <w:szCs w:val="24"/>
+              </w:rPr>
+            </w:pPr>
+            <w:r>
+              <w:rPr>
+                <w:sz w:val="24"/>
+                <w:szCs w:val="24"/>
+              </w:rPr>
+              <w:t>12</w:t>
+            </w:r>
+          </w:p>
+        </w:tc>
+        <w:tc>
+          <w:tcPr>
+            <w:tcW w:w="0" w:type="auto"/>
+            <w:vAlign w:val="center"/>
+          </w:tcPr>
+          <w:p>
+            <w:pPr>
+              <w:pStyle w:val="BodyText1"/>
+              <w:jc w:val="center"/>
+              <w:cnfStyle w:val="100000000000" w:firstRow="1" w:lastRow="0" w:firstColumn="0" w:lastColumn="0" w:oddVBand="0" w:evenVBand="0" w:oddHBand="0" w:evenHBand="0" w:firstRowFirstColumn="0" w:firstRowLastColumn="0" w:lastRowFirstColumn="0" w:lastRowLastColumn="0"/>
+              <w:rPr>
+                <w:sz w:val="24"/>
+                <w:szCs w:val="24"/>
+              </w:rPr>
+            </w:pPr>
+            <w:r>
+              <w:rPr>
+                <w:sz w:val="24"/>
+                <w:szCs w:val="24"/>
+              </w:rPr>
+              <w:t>Cost</w:t>
+            </w:r>
+          </w:p>
+        </w:tc>
+        <w:tc>
+          <w:tcPr>
+            <w:tcW w:w="0" w:type="auto"/>
+            <w:vAlign w:val="center"/>
+          </w:tcPr>
+          <w:p>
+            <w:pPr>
+              <w:pStyle w:val="BodyText1"/>
+              <w:jc w:val="center"/>
+              <w:cnfStyle w:val="100000000000" w:firstRow="1" w:lastRow="0" w:firstColumn="0" w:lastColumn="0" w:oddVBand="0" w:evenVBand="0" w:oddHBand="0" w:evenHBand="0" w:firstRowFirstColumn="0" w:firstRowLastColumn="0" w:lastRowFirstColumn="0" w:lastRowLastColumn="0"/>
+              <w:rPr>
+                <w:sz w:val="24"/>
+                <w:szCs w:val="24"/>
+              </w:rPr>
+            </w:pPr>
+            <w:r>
+              <w:rPr>
+                <w:sz w:val="24"/>
+                <w:szCs w:val="24"/>
+              </w:rPr>
+              <w:t xml:space="preserve">Toxicity </w:t>
+            </w:r>
+          </w:p>
+        </w:tc>
+      </w:tr>
+      <w:tr>
+        <w:trPr>
+          <w:cnfStyle w:val="000000100000" w:firstRow="0" w:lastRow="0" w:firstColumn="0" w:lastColumn="0" w:oddVBand="0" w:evenVBand="0" w:oddHBand="1" w:evenHBand="0" w:firstRowFirstColumn="0" w:firstRowLastColumn="0" w:lastRowFirstColumn="0" w:lastRowLastColumn="0"/>
+        </w:trPr>
+        <w:tc>
+          <w:tcPr>
+            <w:cnfStyle w:val="001000000000" w:firstRow="0" w:lastRow="0" w:firstColumn="1" w:lastColumn="0" w:oddVBand="0" w:evenVBand="0" w:oddHBand="0" w:evenHBand="0" w:firstRowFirstColumn="0" w:firstRowLastColumn="0" w:lastRowFirstColumn="0" w:lastRowLastColumn="0"/>
+            <w:tcW w:w="0" w:type="auto"/>
+            <w:vAlign w:val="center"/>
+          </w:tcPr>
+          <w:p>
+            <w:pPr>
+              <w:pStyle w:val="BodyText1"/>
+              <w:jc w:val="center"/>
+              <w:rPr>
+                <w:sz w:val="24"/>
+                <w:szCs w:val="24"/>
+              </w:rPr>
+            </w:pPr>
+            <w:r>
+              <w:rPr>
+                <w:sz w:val="24"/>
+                <w:szCs w:val="24"/>
+              </w:rPr>
+              <w:t xml:space="preserve">Cost </w:t>
+            </w:r>
+          </w:p>
+        </w:tc>
+        <w:tc>
+          <w:tcPr>
+            <w:tcW w:w="0" w:type="auto"/>
+          </w:tcPr>
+          <w:p>
+            <w:pPr>
+              <w:pStyle w:val="BodyText1"/>
+              <w:jc w:val="center"/>
+              <w:cnfStyle w:val="000000100000" w:firstRow="0" w:lastRow="0" w:firstColumn="0" w:lastColumn="0" w:oddVBand="0" w:evenVBand="0" w:oddHBand="1" w:evenHBand="0" w:firstRowFirstColumn="0" w:firstRowLastColumn="0" w:lastRowFirstColumn="0" w:lastRowLastColumn="0"/>
+              <w:rPr>
+                <w:sz w:val="24"/>
+                <w:szCs w:val="24"/>
+              </w:rPr>
+            </w:pPr>
+            <w:r>
+              <w:t>2.00</w:t>
+            </w:r>
+            <w:r>
+              <w:t>g</w:t>
+            </w:r>
+          </w:p>
+        </w:tc>
+        <w:tc>
+          <w:tcPr>
+            <w:tcW w:w="0" w:type="auto"/>
+          </w:tcPr>
+          <w:p>
+            <w:pPr>
+              <w:pStyle w:val="BodyText1"/>
+              <w:jc w:val="center"/>
+              <w:cnfStyle w:val="000000100000" w:firstRow="0" w:lastRow="0" w:firstColumn="0" w:lastColumn="0" w:oddVBand="0" w:evenVBand="0" w:oddHBand="1" w:evenHBand="0" w:firstRowFirstColumn="0" w:firstRowLastColumn="0" w:lastRowFirstColumn="0" w:lastRowLastColumn="0"/>
+              <w:rPr>
+                <w:sz w:val="24"/>
+                <w:szCs w:val="24"/>
+              </w:rPr>
+            </w:pPr>
+            <w:r>
+              <w:t>2.00</w:t>
+            </w:r>
+            <w:r>
+              <w:t>g</w:t>
+            </w:r>
+          </w:p>
+        </w:tc>
+        <w:tc>
+          <w:tcPr>
+            <w:tcW w:w="0" w:type="auto"/>
+          </w:tcPr>
+          <w:p>
+            <w:pPr>
+              <w:pStyle w:val="BodyText1"/>
+              <w:jc w:val="center"/>
+              <w:cnfStyle w:val="000000100000" w:firstRow="0" w:lastRow="0" w:firstColumn="0" w:lastColumn="0" w:oddVBand="0" w:evenVBand="0" w:oddHBand="1" w:evenHBand="0" w:firstRowFirstColumn="0" w:firstRowLastColumn="0" w:lastRowFirstColumn="0" w:lastRowLastColumn="0"/>
+              <w:rPr>
+                <w:sz w:val="24"/>
+                <w:szCs w:val="24"/>
+              </w:rPr>
+            </w:pPr>
+            <w:r>
+              <w:t>2.00</w:t>
+            </w:r>
+            <w:r>
+              <w:t>g</w:t>
+            </w:r>
+          </w:p>
+        </w:tc>
+        <w:tc>
+          <w:tcPr>
+            <w:tcW w:w="0" w:type="auto"/>
+          </w:tcPr>
+          <w:p>
+            <w:pPr>
+              <w:pStyle w:val="BodyText1"/>
+              <w:jc w:val="center"/>
+              <w:cnfStyle w:val="000000100000" w:firstRow="0" w:lastRow="0" w:firstColumn="0" w:lastColumn="0" w:oddVBand="0" w:evenVBand="0" w:oddHBand="1" w:evenHBand="0" w:firstRowFirstColumn="0" w:firstRowLastColumn="0" w:lastRowFirstColumn="0" w:lastRowLastColumn="0"/>
+              <w:rPr>
+                <w:sz w:val="24"/>
+                <w:szCs w:val="24"/>
+              </w:rPr>
+            </w:pPr>
+            <w:r>
+              <w:t>2.00</w:t>
+            </w:r>
+            <w:r>
+              <w:t>g</w:t>
+            </w:r>
+          </w:p>
+        </w:tc>
+        <w:tc>
+          <w:tcPr>
+            <w:tcW w:w="0" w:type="auto"/>
+          </w:tcPr>
+          <w:p>
+            <w:pPr>
+              <w:pStyle w:val="BodyText1"/>
+              <w:jc w:val="center"/>
+              <w:cnfStyle w:val="000000100000" w:firstRow="0" w:lastRow="0" w:firstColumn="0" w:lastColumn="0" w:oddVBand="0" w:evenVBand="0" w:oddHBand="1" w:evenHBand="0" w:firstRowFirstColumn="0" w:firstRowLastColumn="0" w:lastRowFirstColumn="0" w:lastRowLastColumn="0"/>
+              <w:rPr>
+                <w:sz w:val="24"/>
+                <w:szCs w:val="24"/>
+              </w:rPr>
+            </w:pPr>
+            <w:r>
+              <w:t>2.00</w:t>
+            </w:r>
+            <w:r>
+              <w:t>g</w:t>
+            </w:r>
+          </w:p>
+        </w:tc>
+        <w:tc>
+          <w:tcPr>
+            <w:tcW w:w="0" w:type="auto"/>
+          </w:tcPr>
+          <w:p>
+            <w:pPr>
+              <w:pStyle w:val="BodyText1"/>
+              <w:jc w:val="center"/>
+              <w:cnfStyle w:val="000000100000" w:firstRow="0" w:lastRow="0" w:firstColumn="0" w:lastColumn="0" w:oddVBand="0" w:evenVBand="0" w:oddHBand="1" w:evenHBand="0" w:firstRowFirstColumn="0" w:firstRowLastColumn="0" w:lastRowFirstColumn="0" w:lastRowLastColumn="0"/>
+              <w:rPr>
+                <w:sz w:val="24"/>
+                <w:szCs w:val="24"/>
+              </w:rPr>
+            </w:pPr>
+            <w:r>
+              <w:t>67.49</w:t>
+            </w:r>
+            <w:r>
+              <w:t>g</w:t>
+            </w:r>
+          </w:p>
+        </w:tc>
+        <w:tc>
+          <w:tcPr>
+            <w:tcW w:w="0" w:type="auto"/>
+          </w:tcPr>
+          <w:p>
+            <w:pPr>
+              <w:pStyle w:val="BodyText1"/>
+              <w:jc w:val="center"/>
+              <w:cnfStyle w:val="000000100000" w:firstRow="0" w:lastRow="0" w:firstColumn="0" w:lastColumn="0" w:oddVBand="0" w:evenVBand="0" w:oddHBand="1" w:evenHBand="0" w:firstRowFirstColumn="0" w:firstRowLastColumn="0" w:lastRowFirstColumn="0" w:lastRowLastColumn="0"/>
+              <w:rPr>
+                <w:sz w:val="24"/>
+                <w:szCs w:val="24"/>
+              </w:rPr>
+            </w:pPr>
+            <w:r>
+              <w:t>22.51</w:t>
+            </w:r>
+            <w:r>
+              <w:t>g</w:t>
+            </w:r>
+          </w:p>
+        </w:tc>
+        <w:tc>
+          <w:tcPr>
+            <w:tcW w:w="0" w:type="auto"/>
+          </w:tcPr>
+          <w:p>
+            <w:pPr>
+              <w:pStyle w:val="BodyText1"/>
+              <w:jc w:val="center"/>
+              <w:cnfStyle w:val="000000100000" w:firstRow="0" w:lastRow="0" w:firstColumn="0" w:lastColumn="0" w:oddVBand="0" w:evenVBand="0" w:oddHBand="1" w:evenHBand="0" w:firstRowFirstColumn="0" w:firstRowLastColumn="0" w:lastRowFirstColumn="0" w:lastRowLastColumn="0"/>
+              <w:rPr>
+                <w:sz w:val="24"/>
+                <w:szCs w:val="24"/>
+              </w:rPr>
+            </w:pPr>
+            <w:r>
+              <w:t>$</w:t>
+            </w:r>
+            <w:r>
+              <w:t>7133.96</w:t>
+            </w:r>
+          </w:p>
+        </w:tc>
+        <w:tc>
+          <w:tcPr>
+            <w:tcW w:w="0" w:type="auto"/>
+          </w:tcPr>
+          <w:p>
+            <w:pPr>
+              <w:pStyle w:val="BodyText1"/>
+              <w:jc w:val="center"/>
+              <w:cnfStyle w:val="000000100000" w:firstRow="0" w:lastRow="0" w:firstColumn="0" w:lastColumn="0" w:oddVBand="0" w:evenVBand="0" w:oddHBand="1" w:evenHBand="0" w:firstRowFirstColumn="0" w:firstRowLastColumn="0" w:lastRowFirstColumn="0" w:lastRowLastColumn="0"/>
+              <w:rPr>
+                <w:sz w:val="24"/>
+                <w:szCs w:val="24"/>
+              </w:rPr>
+            </w:pPr>
+            <w:r>
+              <w:t>723.45</w:t>
+            </w:r>
+          </w:p>
+        </w:tc>
+      </w:tr>
+      <w:tr>
+        <w:tc>
+          <w:tcPr>
+            <w:cnfStyle w:val="001000000000" w:firstRow="0" w:lastRow="0" w:firstColumn="1" w:lastColumn="0" w:oddVBand="0" w:evenVBand="0" w:oddHBand="0" w:evenHBand="0" w:firstRowFirstColumn="0" w:firstRowLastColumn="0" w:lastRowFirstColumn="0" w:lastRowLastColumn="0"/>
+            <w:tcW w:w="0" w:type="auto"/>
+            <w:vAlign w:val="center"/>
+          </w:tcPr>
+          <w:p>
+            <w:pPr>
+              <w:pStyle w:val="BodyText1"/>
+              <w:jc w:val="center"/>
+              <w:rPr>
+                <w:sz w:val="24"/>
+                <w:szCs w:val="24"/>
+              </w:rPr>
+            </w:pPr>
+            <w:r>
+              <w:rPr>
+                <w:sz w:val="24"/>
+                <w:szCs w:val="24"/>
+              </w:rPr>
+              <w:t xml:space="preserve">Toxicity </w:t>
+            </w:r>
+          </w:p>
+        </w:tc>
+        <w:tc>
+          <w:tcPr>
+            <w:tcW w:w="0" w:type="auto"/>
+          </w:tcPr>
+          <w:p>
+            <w:pPr>
+              <w:pStyle w:val="BodyText1"/>
+              <w:jc w:val="center"/>
+              <w:cnfStyle w:val="000000000000" w:firstRow="0" w:lastRow="0" w:firstColumn="0" w:lastColumn="0" w:oddVBand="0" w:evenVBand="0" w:oddHBand="0" w:evenHBand="0" w:firstRowFirstColumn="0" w:firstRowLastColumn="0" w:lastRowFirstColumn="0" w:lastRowLastColumn="0"/>
+              <w:rPr>
+                <w:sz w:val="24"/>
+                <w:szCs w:val="24"/>
+              </w:rPr>
+            </w:pPr>
+            <w:r>
+              <w:t>2.00</w:t>
+            </w:r>
+            <w:r>
+              <w:t>g</w:t>
+            </w:r>
+          </w:p>
+        </w:tc>
+        <w:tc>
+          <w:tcPr>
+            <w:tcW w:w="0" w:type="auto"/>
+          </w:tcPr>
+          <w:p>
+            <w:pPr>
+              <w:pStyle w:val="BodyText1"/>
+              <w:jc w:val="center"/>
+              <w:cnfStyle w:val="000000000000" w:firstRow="0" w:lastRow="0" w:firstColumn="0" w:lastColumn="0" w:oddVBand="0" w:evenVBand="0" w:oddHBand="0" w:evenHBand="0" w:firstRowFirstColumn="0" w:firstRowLastColumn="0" w:lastRowFirstColumn="0" w:lastRowLastColumn="0"/>
+              <w:rPr>
+                <w:sz w:val="24"/>
+                <w:szCs w:val="24"/>
+              </w:rPr>
+            </w:pPr>
+            <w:r>
+              <w:t>2.00</w:t>
+            </w:r>
+            <w:r>
+              <w:t>g</w:t>
+            </w:r>
+          </w:p>
+        </w:tc>
+        <w:tc>
+          <w:tcPr>
+            <w:tcW w:w="0" w:type="auto"/>
+          </w:tcPr>
+          <w:p>
+            <w:pPr>
+              <w:pStyle w:val="BodyText1"/>
+              <w:jc w:val="center"/>
+              <w:cnfStyle w:val="000000000000" w:firstRow="0" w:lastRow="0" w:firstColumn="0" w:lastColumn="0" w:oddVBand="0" w:evenVBand="0" w:oddHBand="0" w:evenHBand="0" w:firstRowFirstColumn="0" w:firstRowLastColumn="0" w:lastRowFirstColumn="0" w:lastRowLastColumn="0"/>
+              <w:rPr>
+                <w:sz w:val="24"/>
+                <w:szCs w:val="24"/>
+              </w:rPr>
+            </w:pPr>
+            <w:r>
+              <w:t>85.33</w:t>
+            </w:r>
+            <w:r>
+              <w:t>g</w:t>
+            </w:r>
+          </w:p>
+        </w:tc>
+        <w:tc>
+          <w:tcPr>
+            <w:tcW w:w="0" w:type="auto"/>
+          </w:tcPr>
+          <w:p>
+            <w:pPr>
+              <w:pStyle w:val="BodyText1"/>
+              <w:jc w:val="center"/>
+              <w:cnfStyle w:val="000000000000" w:firstRow="0" w:lastRow="0" w:firstColumn="0" w:lastColumn="0" w:oddVBand="0" w:evenVBand="0" w:oddHBand="0" w:evenHBand="0" w:firstRowFirstColumn="0" w:firstRowLastColumn="0" w:lastRowFirstColumn="0" w:lastRowLastColumn="0"/>
+              <w:rPr>
+                <w:sz w:val="24"/>
+                <w:szCs w:val="24"/>
+              </w:rPr>
+            </w:pPr>
+            <w:r>
+              <w:t>2.00</w:t>
+            </w:r>
+            <w:r>
+              <w:t>g</w:t>
+            </w:r>
+          </w:p>
+        </w:tc>
+        <w:tc>
+          <w:tcPr>
+            <w:tcW w:w="0" w:type="auto"/>
+          </w:tcPr>
+          <w:p>
+            <w:pPr>
+              <w:pStyle w:val="BodyText1"/>
+              <w:jc w:val="center"/>
+              <w:cnfStyle w:val="000000000000" w:firstRow="0" w:lastRow="0" w:firstColumn="0" w:lastColumn="0" w:oddVBand="0" w:evenVBand="0" w:oddHBand="0" w:evenHBand="0" w:firstRowFirstColumn="0" w:firstRowLastColumn="0" w:lastRowFirstColumn="0" w:lastRowLastColumn="0"/>
+              <w:rPr>
+                <w:sz w:val="24"/>
+                <w:szCs w:val="24"/>
+              </w:rPr>
+            </w:pPr>
+            <w:r>
+              <w:t>2.00</w:t>
+            </w:r>
+            <w:r>
+              <w:t>g</w:t>
+            </w:r>
+          </w:p>
+        </w:tc>
+        <w:tc>
+          <w:tcPr>
+            <w:tcW w:w="0" w:type="auto"/>
+          </w:tcPr>
+          <w:p>
+            <w:pPr>
+              <w:pStyle w:val="BodyText1"/>
+              <w:jc w:val="center"/>
+              <w:cnfStyle w:val="000000000000" w:firstRow="0" w:lastRow="0" w:firstColumn="0" w:lastColumn="0" w:oddVBand="0" w:evenVBand="0" w:oddHBand="0" w:evenHBand="0" w:firstRowFirstColumn="0" w:firstRowLastColumn="0" w:lastRowFirstColumn="0" w:lastRowLastColumn="0"/>
+              <w:rPr>
+                <w:sz w:val="24"/>
+                <w:szCs w:val="24"/>
+              </w:rPr>
+            </w:pPr>
+            <w:r>
+              <w:t>2.00</w:t>
+            </w:r>
+            <w:r>
+              <w:t>g</w:t>
+            </w:r>
+          </w:p>
+        </w:tc>
+        <w:tc>
+          <w:tcPr>
+            <w:tcW w:w="0" w:type="auto"/>
+          </w:tcPr>
+          <w:p>
+            <w:pPr>
+              <w:pStyle w:val="BodyText1"/>
+              <w:jc w:val="center"/>
+              <w:cnfStyle w:val="000000000000" w:firstRow="0" w:lastRow="0" w:firstColumn="0" w:lastColumn="0" w:oddVBand="0" w:evenVBand="0" w:oddHBand="0" w:evenHBand="0" w:firstRowFirstColumn="0" w:firstRowLastColumn="0" w:lastRowFirstColumn="0" w:lastRowLastColumn="0"/>
+              <w:rPr>
+                <w:sz w:val="24"/>
+                <w:szCs w:val="24"/>
+              </w:rPr>
+            </w:pPr>
+            <w:r>
+              <w:t>4.67</w:t>
+            </w:r>
+            <w:r>
+              <w:t>g</w:t>
+            </w:r>
+          </w:p>
+        </w:tc>
+        <w:tc>
+          <w:tcPr>
+            <w:tcW w:w="0" w:type="auto"/>
+          </w:tcPr>
+          <w:p>
+            <w:pPr>
+              <w:pStyle w:val="BodyText1"/>
+              <w:jc w:val="center"/>
+              <w:cnfStyle w:val="000000000000" w:firstRow="0" w:lastRow="0" w:firstColumn="0" w:lastColumn="0" w:oddVBand="0" w:evenVBand="0" w:oddHBand="0" w:evenHBand="0" w:firstRowFirstColumn="0" w:firstRowLastColumn="0" w:lastRowFirstColumn="0" w:lastRowLastColumn="0"/>
+              <w:rPr>
+                <w:sz w:val="24"/>
+                <w:szCs w:val="24"/>
+              </w:rPr>
+            </w:pPr>
+            <w:r>
+              <w:t>$</w:t>
+            </w:r>
+            <w:r>
+              <w:t>3899.71</w:t>
+            </w:r>
+          </w:p>
+        </w:tc>
+        <w:tc>
+          <w:tcPr>
+            <w:tcW w:w="0" w:type="auto"/>
+          </w:tcPr>
+          <w:p>
+            <w:pPr>
+              <w:pStyle w:val="BodyText1"/>
+              <w:jc w:val="center"/>
+              <w:cnfStyle w:val="000000000000" w:firstRow="0" w:lastRow="0" w:firstColumn="0" w:lastColumn="0" w:oddVBand="0" w:evenVBand="0" w:oddHBand="0" w:evenHBand="0" w:firstRowFirstColumn="0" w:firstRowLastColumn="0" w:lastRowFirstColumn="0" w:lastRowLastColumn="0"/>
+              <w:rPr>
+                <w:sz w:val="24"/>
+                <w:szCs w:val="24"/>
+              </w:rPr>
+            </w:pPr>
+            <w:r>
+              <w:t>134.00</w:t>
+            </w:r>
+          </w:p>
+        </w:tc>
+      </w:tr>
+      <w:tr>
+        <w:trPr>
+          <w:cnfStyle w:val="000000100000" w:firstRow="0" w:lastRow="0" w:firstColumn="0" w:lastColumn="0" w:oddVBand="0" w:evenVBand="0" w:oddHBand="1" w:evenHBand="0" w:firstRowFirstColumn="0" w:firstRowLastColumn="0" w:lastRowFirstColumn="0" w:lastRowLastColumn="0"/>
+        </w:trPr>
+        <w:tc>
+          <w:tcPr>
+            <w:cnfStyle w:val="001000000000" w:firstRow="0" w:lastRow="0" w:firstColumn="1" w:lastColumn="0" w:oddVBand="0" w:evenVBand="0" w:oddHBand="0" w:evenHBand="0" w:firstRowFirstColumn="0" w:firstRowLastColumn="0" w:lastRowFirstColumn="0" w:lastRowLastColumn="0"/>
+            <w:tcW w:w="0" w:type="auto"/>
+            <w:vAlign w:val="center"/>
+          </w:tcPr>
+          <w:p>
+            <w:pPr>
+              <w:pStyle w:val="BodyText1"/>
+              <w:jc w:val="center"/>
+              <w:rPr>
+                <w:sz w:val="24"/>
+                <w:szCs w:val="24"/>
+              </w:rPr>
+            </w:pPr>
+            <w:r>
+              <w:rPr>
+                <w:sz w:val="24"/>
+                <w:szCs w:val="24"/>
+              </w:rPr>
+              <w:t xml:space="preserve">Cost/Toxicity </w:t>
+            </w:r>
+          </w:p>
+        </w:tc>
+        <w:tc>
+          <w:tcPr>
+            <w:tcW w:w="0" w:type="auto"/>
+          </w:tcPr>
+          <w:p>
+            <w:pPr>
+              <w:pStyle w:val="BodyText1"/>
+              <w:jc w:val="center"/>
+              <w:cnfStyle w:val="000000100000" w:firstRow="0" w:lastRow="0" w:firstColumn="0" w:lastColumn="0" w:oddVBand="0" w:evenVBand="0" w:oddHBand="1" w:evenHBand="0" w:firstRowFirstColumn="0" w:firstRowLastColumn="0" w:lastRowFirstColumn="0" w:lastRowLastColumn="0"/>
+              <w:rPr>
+                <w:sz w:val="24"/>
+                <w:szCs w:val="24"/>
+              </w:rPr>
+            </w:pPr>
+            <w:r>
+              <w:t>2.00</w:t>
+            </w:r>
+            <w:r>
+              <w:t>g</w:t>
+            </w:r>
+          </w:p>
+        </w:tc>
+        <w:tc>
+          <w:tcPr>
+            <w:tcW w:w="0" w:type="auto"/>
+          </w:tcPr>
+          <w:p>
+            <w:pPr>
+              <w:pStyle w:val="BodyText1"/>
+              <w:jc w:val="center"/>
+              <w:cnfStyle w:val="000000100000" w:firstRow="0" w:lastRow="0" w:firstColumn="0" w:lastColumn="0" w:oddVBand="0" w:evenVBand="0" w:oddHBand="1" w:evenHBand="0" w:firstRowFirstColumn="0" w:firstRowLastColumn="0" w:lastRowFirstColumn="0" w:lastRowLastColumn="0"/>
+              <w:rPr>
+                <w:sz w:val="24"/>
+                <w:szCs w:val="24"/>
+              </w:rPr>
+            </w:pPr>
+            <w:r>
+              <w:t>2.00</w:t>
+            </w:r>
+            <w:r>
+              <w:t>g</w:t>
+            </w:r>
+          </w:p>
+        </w:tc>
+        <w:tc>
+          <w:tcPr>
+            <w:tcW w:w="0" w:type="auto"/>
+          </w:tcPr>
+          <w:p>
+            <w:pPr>
+              <w:pStyle w:val="BodyText1"/>
+              <w:jc w:val="center"/>
+              <w:cnfStyle w:val="000000100000" w:firstRow="0" w:lastRow="0" w:firstColumn="0" w:lastColumn="0" w:oddVBand="0" w:evenVBand="0" w:oddHBand="1" w:evenHBand="0" w:firstRowFirstColumn="0" w:firstRowLastColumn="0" w:lastRowFirstColumn="0" w:lastRowLastColumn="0"/>
+              <w:rPr>
+                <w:sz w:val="24"/>
+                <w:szCs w:val="24"/>
+              </w:rPr>
+            </w:pPr>
+            <w:r>
+              <w:t>2.00</w:t>
+            </w:r>
+            <w:r>
+              <w:t>g</w:t>
+            </w:r>
+          </w:p>
+        </w:tc>
+        <w:tc>
+          <w:tcPr>
+            <w:tcW w:w="0" w:type="auto"/>
+          </w:tcPr>
+          <w:p>
+            <w:pPr>
+              <w:pStyle w:val="BodyText1"/>
+              <w:jc w:val="center"/>
+              <w:cnfStyle w:val="000000100000" w:firstRow="0" w:lastRow="0" w:firstColumn="0" w:lastColumn="0" w:oddVBand="0" w:evenVBand="0" w:oddHBand="1" w:evenHBand="0" w:firstRowFirstColumn="0" w:firstRowLastColumn="0" w:lastRowFirstColumn="0" w:lastRowLastColumn="0"/>
+              <w:rPr>
+                <w:sz w:val="24"/>
+                <w:szCs w:val="24"/>
+              </w:rPr>
+            </w:pPr>
+            <w:r>
+              <w:t>2.00</w:t>
+            </w:r>
+            <w:r>
+              <w:t>g</w:t>
+            </w:r>
+          </w:p>
+        </w:tc>
+        <w:tc>
+          <w:tcPr>
+            <w:tcW w:w="0" w:type="auto"/>
+          </w:tcPr>
+          <w:p>
+            <w:pPr>
+              <w:pStyle w:val="BodyText1"/>
+              <w:jc w:val="center"/>
+              <w:cnfStyle w:val="000000100000" w:firstRow="0" w:lastRow="0" w:firstColumn="0" w:lastColumn="0" w:oddVBand="0" w:evenVBand="0" w:oddHBand="1" w:evenHBand="0" w:firstRowFirstColumn="0" w:firstRowLastColumn="0" w:lastRowFirstColumn="0" w:lastRowLastColumn="0"/>
+              <w:rPr>
+                <w:sz w:val="24"/>
+                <w:szCs w:val="24"/>
+              </w:rPr>
+            </w:pPr>
+            <w:r>
+              <w:t>2.00</w:t>
+            </w:r>
+            <w:r>
+              <w:t>g</w:t>
+            </w:r>
+          </w:p>
+        </w:tc>
+        <w:tc>
+          <w:tcPr>
+            <w:tcW w:w="0" w:type="auto"/>
+          </w:tcPr>
+          <w:p>
+            <w:pPr>
+              <w:pStyle w:val="BodyText1"/>
+              <w:jc w:val="center"/>
+              <w:cnfStyle w:val="000000100000" w:firstRow="0" w:lastRow="0" w:firstColumn="0" w:lastColumn="0" w:oddVBand="0" w:evenVBand="0" w:oddHBand="1" w:evenHBand="0" w:firstRowFirstColumn="0" w:firstRowLastColumn="0" w:lastRowFirstColumn="0" w:lastRowLastColumn="0"/>
+              <w:rPr>
+                <w:sz w:val="24"/>
+                <w:szCs w:val="24"/>
+              </w:rPr>
+            </w:pPr>
+            <w:r>
+              <w:t>67.49</w:t>
+            </w:r>
+            <w:r>
+              <w:t>g</w:t>
+            </w:r>
+          </w:p>
+        </w:tc>
+        <w:tc>
+          <w:tcPr>
+            <w:tcW w:w="0" w:type="auto"/>
+          </w:tcPr>
+          <w:p>
+            <w:pPr>
+              <w:pStyle w:val="BodyText1"/>
+              <w:jc w:val="center"/>
+              <w:cnfStyle w:val="000000100000" w:firstRow="0" w:lastRow="0" w:firstColumn="0" w:lastColumn="0" w:oddVBand="0" w:evenVBand="0" w:oddHBand="1" w:evenHBand="0" w:firstRowFirstColumn="0" w:firstRowLastColumn="0" w:lastRowFirstColumn="0" w:lastRowLastColumn="0"/>
+              <w:rPr>
+                <w:sz w:val="24"/>
+                <w:szCs w:val="24"/>
+              </w:rPr>
+            </w:pPr>
+            <w:r>
+              <w:t>22.51</w:t>
+            </w:r>
+            <w:r>
+              <w:t>g</w:t>
+            </w:r>
+          </w:p>
+        </w:tc>
+        <w:tc>
+          <w:tcPr>
+            <w:tcW w:w="0" w:type="auto"/>
+          </w:tcPr>
+          <w:p>
+            <w:pPr>
+              <w:pStyle w:val="BodyText1"/>
+              <w:jc w:val="center"/>
+              <w:cnfStyle w:val="000000100000" w:firstRow="0" w:lastRow="0" w:firstColumn="0" w:lastColumn="0" w:oddVBand="0" w:evenVBand="0" w:oddHBand="1" w:evenHBand="0" w:firstRowFirstColumn="0" w:firstRowLastColumn="0" w:lastRowFirstColumn="0" w:lastRowLastColumn="0"/>
+              <w:rPr>
+                <w:sz w:val="24"/>
+                <w:szCs w:val="24"/>
+              </w:rPr>
+            </w:pPr>
+            <w:r>
+              <w:t>$</w:t>
+            </w:r>
+            <w:r>
+              <w:t>7133.96</w:t>
+            </w:r>
+          </w:p>
+        </w:tc>
+        <w:tc>
+          <w:tcPr>
+            <w:tcW w:w="0" w:type="auto"/>
+          </w:tcPr>
+          <w:p>
+            <w:pPr>
+              <w:pStyle w:val="BodyText1"/>
+              <w:jc w:val="center"/>
+              <w:cnfStyle w:val="000000100000" w:firstRow="0" w:lastRow="0" w:firstColumn="0" w:lastColumn="0" w:oddVBand="0" w:evenVBand="0" w:oddHBand="1" w:evenHBand="0" w:firstRowFirstColumn="0" w:firstRowLastColumn="0" w:lastRowFirstColumn="0" w:lastRowLastColumn="0"/>
+              <w:rPr>
+                <w:sz w:val="24"/>
+                <w:szCs w:val="24"/>
+              </w:rPr>
+            </w:pPr>
+            <w:r>
+              <w:t>723.45</w:t>
+            </w:r>
+          </w:p>
+        </w:tc>
+      </w:tr>
+    </w:tbl>
+    <w:p>
+      <w:pPr>
+        <w:pStyle w:val="BodyText1"/>
+        <w:rPr>
+          <w:sz w:val="24"/>
+          <w:szCs w:val="24"/>
+        </w:rPr>
+      </w:pPr>
+      <w:r>
+        <w:rPr>
+          <w:b/>
+          <w:sz w:val="24"/>
+          <w:szCs w:val="24"/>
+        </w:rPr>
+        <w:t>Demonstration F</w:t>
+      </w:r>
+      <w:r>
+        <w:rPr>
+          <w:b/>
+          <w:sz w:val="24"/>
+          <w:szCs w:val="24"/>
+        </w:rPr>
+        <w:t xml:space="preserve">: </w:t>
+      </w:r>
+      <w:r>
+        <w:rPr>
+          <w:sz w:val="24"/>
+          <w:szCs w:val="24"/>
+        </w:rPr>
+        <w:t>Band Gap Energy of Product: 1.65 eV, Materials used: 2</w:t>
+      </w:r>
+      <w:proofErr w:type="gramStart"/>
+      <w:r>
+        <w:rPr>
+          <w:sz w:val="24"/>
+          <w:szCs w:val="24"/>
+        </w:rPr>
+        <w:t>,3,4,7,9</w:t>
+      </w:r>
+      <w:r>
+        <w:rPr>
+          <w:sz w:val="24"/>
+          <w:szCs w:val="24"/>
+        </w:rPr>
+        <w:t>,11,12</w:t>
+      </w:r>
+      <w:proofErr w:type="gramEnd"/>
+    </w:p>
+    <w:tbl>
+      <w:tblPr>
+        <w:tblStyle w:val="GridTable4-Accent11"/>
+        <w:tblW w:w="0" w:type="auto"/>
+        <w:tblLook w:val="04A0" w:firstRow="1" w:lastRow="0" w:firstColumn="1" w:lastColumn="0" w:noHBand="0" w:noVBand="1"/>
+      </w:tblPr>
+      <w:tblGrid>
+        <w:gridCol w:w="1706"/>
+        <w:gridCol w:w="645"/>
+        <w:gridCol w:w="645"/>
+        <w:gridCol w:w="767"/>
+        <w:gridCol w:w="645"/>
+        <w:gridCol w:w="645"/>
+        <w:gridCol w:w="767"/>
+        <w:gridCol w:w="767"/>
+        <w:gridCol w:w="1012"/>
+        <w:gridCol w:w="1106"/>
+      </w:tblGrid>
+      <w:tr>
+        <w:trPr>
+          <w:cnfStyle w:val="100000000000" w:firstRow="1" w:lastRow="0" w:firstColumn="0" w:lastColumn="0" w:oddVBand="0" w:evenVBand="0" w:oddHBand="0" w:evenHBand="0" w:firstRowFirstColumn="0" w:firstRowLastColumn="0" w:lastRowFirstColumn="0" w:lastRowLastColumn="0"/>
+        </w:trPr>
+        <w:tc>
+          <w:tcPr>
+            <w:cnfStyle w:val="001000000000" w:firstRow="0" w:lastRow="0" w:firstColumn="1" w:lastColumn="0" w:oddVBand="0" w:evenVBand="0" w:oddHBand="0" w:evenHBand="0" w:firstRowFirstColumn="0" w:firstRowLastColumn="0" w:lastRowFirstColumn="0" w:lastRowLastColumn="0"/>
+            <w:tcW w:w="0" w:type="auto"/>
+            <w:vAlign w:val="center"/>
+          </w:tcPr>
+          <w:p>
+            <w:pPr>
+              <w:pStyle w:val="BodyText1"/>
+              <w:jc w:val="center"/>
+              <w:rPr>
+                <w:sz w:val="24"/>
+                <w:szCs w:val="24"/>
+              </w:rPr>
+            </w:pPr>
+            <w:r>
+              <w:rPr>
+                <w:sz w:val="24"/>
+                <w:szCs w:val="24"/>
+              </w:rPr>
+              <w:t>Material</w:t>
+            </w:r>
+          </w:p>
+        </w:tc>
+        <w:tc>
+          <w:tcPr>
+            <w:tcW w:w="0" w:type="auto"/>
+            <w:vAlign w:val="center"/>
+          </w:tcPr>
+          <w:p>
+            <w:pPr>
+              <w:pStyle w:val="BodyText1"/>
+              <w:jc w:val="center"/>
+              <w:cnfStyle w:val="100000000000" w:firstRow="1" w:lastRow="0" w:firstColumn="0" w:lastColumn="0" w:oddVBand="0" w:evenVBand="0" w:oddHBand="0" w:evenHBand="0" w:firstRowFirstColumn="0" w:firstRowLastColumn="0" w:lastRowFirstColumn="0" w:lastRowLastColumn="0"/>
+              <w:rPr>
+                <w:sz w:val="24"/>
+                <w:szCs w:val="24"/>
+              </w:rPr>
+            </w:pPr>
+            <w:r>
+              <w:rPr>
+                <w:sz w:val="24"/>
+                <w:szCs w:val="24"/>
+              </w:rPr>
+              <w:t>2</w:t>
+            </w:r>
+          </w:p>
+        </w:tc>
+        <w:tc>
+          <w:tcPr>
+            <w:tcW w:w="0" w:type="auto"/>
+            <w:vAlign w:val="center"/>
+          </w:tcPr>
+          <w:p>
+            <w:pPr>
+              <w:pStyle w:val="BodyText1"/>
+              <w:jc w:val="center"/>
+              <w:cnfStyle w:val="100000000000" w:firstRow="1" w:lastRow="0" w:firstColumn="0" w:lastColumn="0" w:oddVBand="0" w:evenVBand="0" w:oddHBand="0" w:evenHBand="0" w:firstRowFirstColumn="0" w:firstRowLastColumn="0" w:lastRowFirstColumn="0" w:lastRowLastColumn="0"/>
+              <w:rPr>
+                <w:sz w:val="24"/>
+                <w:szCs w:val="24"/>
+              </w:rPr>
+            </w:pPr>
+            <w:r>
+              <w:rPr>
+                <w:sz w:val="24"/>
+                <w:szCs w:val="24"/>
+              </w:rPr>
+              <w:t>3</w:t>
+            </w:r>
+          </w:p>
+        </w:tc>
+        <w:tc>
+          <w:tcPr>
+            <w:tcW w:w="0" w:type="auto"/>
+            <w:vAlign w:val="center"/>
+          </w:tcPr>
+          <w:p>
+            <w:pPr>
+              <w:pStyle w:val="BodyText1"/>
+              <w:jc w:val="center"/>
+              <w:cnfStyle w:val="100000000000" w:firstRow="1" w:lastRow="0" w:firstColumn="0" w:lastColumn="0" w:oddVBand="0" w:evenVBand="0" w:oddHBand="0" w:evenHBand="0" w:firstRowFirstColumn="0" w:firstRowLastColumn="0" w:lastRowFirstColumn="0" w:lastRowLastColumn="0"/>
+              <w:rPr>
+                <w:sz w:val="24"/>
+                <w:szCs w:val="24"/>
+              </w:rPr>
+            </w:pPr>
+            <w:r>
+              <w:rPr>
+                <w:sz w:val="24"/>
+                <w:szCs w:val="24"/>
+              </w:rPr>
+              <w:t>4</w:t>
+            </w:r>
+          </w:p>
+        </w:tc>
+        <w:tc>
+          <w:tcPr>
+            <w:tcW w:w="0" w:type="auto"/>
+            <w:vAlign w:val="center"/>
+          </w:tcPr>
+          <w:p>
+            <w:pPr>
+              <w:pStyle w:val="BodyText1"/>
+              <w:jc w:val="center"/>
+              <w:cnfStyle w:val="100000000000" w:firstRow="1" w:lastRow="0" w:firstColumn="0" w:lastColumn="0" w:oddVBand="0" w:evenVBand="0" w:oddHBand="0" w:evenHBand="0" w:firstRowFirstColumn="0" w:firstRowLastColumn="0" w:lastRowFirstColumn="0" w:lastRowLastColumn="0"/>
+              <w:rPr>
+                <w:sz w:val="24"/>
+                <w:szCs w:val="24"/>
+              </w:rPr>
+            </w:pPr>
+            <w:r>
+              <w:rPr>
+                <w:sz w:val="24"/>
+                <w:szCs w:val="24"/>
+              </w:rPr>
+              <w:t>7</w:t>
+            </w:r>
+          </w:p>
+        </w:tc>
+        <w:tc>
+          <w:tcPr>
+            <w:tcW w:w="0" w:type="auto"/>
+            <w:vAlign w:val="center"/>
+          </w:tcPr>
+          <w:p>
+            <w:pPr>
+              <w:pStyle w:val="BodyText1"/>
+              <w:jc w:val="center"/>
+              <w:cnfStyle w:val="100000000000" w:firstRow="1" w:lastRow="0" w:firstColumn="0" w:lastColumn="0" w:oddVBand="0" w:evenVBand="0" w:oddHBand="0" w:evenHBand="0" w:firstRowFirstColumn="0" w:firstRowLastColumn="0" w:lastRowFirstColumn="0" w:lastRowLastColumn="0"/>
+              <w:rPr>
+                <w:sz w:val="24"/>
+                <w:szCs w:val="24"/>
+              </w:rPr>
+            </w:pPr>
+            <w:r>
+              <w:rPr>
+                <w:sz w:val="24"/>
+                <w:szCs w:val="24"/>
+              </w:rPr>
+              <w:t>9</w:t>
+            </w:r>
+          </w:p>
+        </w:tc>
+        <w:tc>
+          <w:tcPr>
+            <w:tcW w:w="0" w:type="auto"/>
+          </w:tcPr>
+          <w:p>
+            <w:pPr>
+              <w:pStyle w:val="BodyText1"/>
+              <w:jc w:val="center"/>
+              <w:cnfStyle w:val="100000000000" w:firstRow="1" w:lastRow="0" w:firstColumn="0" w:lastColumn="0" w:oddVBand="0" w:evenVBand="0" w:oddHBand="0" w:evenHBand="0" w:firstRowFirstColumn="0" w:firstRowLastColumn="0" w:lastRowFirstColumn="0" w:lastRowLastColumn="0"/>
+              <w:rPr>
+                <w:sz w:val="24"/>
+                <w:szCs w:val="24"/>
+              </w:rPr>
+            </w:pPr>
+            <w:r>
+              <w:rPr>
+                <w:sz w:val="24"/>
+                <w:szCs w:val="24"/>
+              </w:rPr>
+              <w:t>11</w:t>
+            </w:r>
+          </w:p>
+        </w:tc>
+        <w:tc>
+          <w:tcPr>
+            <w:tcW w:w="0" w:type="auto"/>
+          </w:tcPr>
+          <w:p>
+            <w:pPr>
+              <w:pStyle w:val="BodyText1"/>
+              <w:jc w:val="center"/>
+              <w:cnfStyle w:val="100000000000" w:firstRow="1" w:lastRow="0" w:firstColumn="0" w:lastColumn="0" w:oddVBand="0" w:evenVBand="0" w:oddHBand="0" w:evenHBand="0" w:firstRowFirstColumn="0" w:firstRowLastColumn="0" w:lastRowFirstColumn="0" w:lastRowLastColumn="0"/>
+              <w:rPr>
+                <w:sz w:val="24"/>
+                <w:szCs w:val="24"/>
+              </w:rPr>
+            </w:pPr>
+            <w:r>
+              <w:rPr>
+                <w:sz w:val="24"/>
+                <w:szCs w:val="24"/>
+              </w:rPr>
+              <w:t>12</w:t>
+            </w:r>
+          </w:p>
+        </w:tc>
+        <w:tc>
+          <w:tcPr>
+            <w:tcW w:w="0" w:type="auto"/>
+            <w:vAlign w:val="center"/>
+          </w:tcPr>
+          <w:p>
+            <w:pPr>
+              <w:pStyle w:val="BodyText1"/>
+              <w:jc w:val="center"/>
+              <w:cnfStyle w:val="100000000000" w:firstRow="1" w:lastRow="0" w:firstColumn="0" w:lastColumn="0" w:oddVBand="0" w:evenVBand="0" w:oddHBand="0" w:evenHBand="0" w:firstRowFirstColumn="0" w:firstRowLastColumn="0" w:lastRowFirstColumn="0" w:lastRowLastColumn="0"/>
+              <w:rPr>
+                <w:sz w:val="24"/>
+                <w:szCs w:val="24"/>
+              </w:rPr>
+            </w:pPr>
+            <w:r>
+              <w:rPr>
+                <w:sz w:val="24"/>
+                <w:szCs w:val="24"/>
+              </w:rPr>
+              <w:t>Cost</w:t>
+            </w:r>
+          </w:p>
+        </w:tc>
+        <w:tc>
+          <w:tcPr>
+            <w:tcW w:w="0" w:type="auto"/>
+            <w:vAlign w:val="center"/>
+          </w:tcPr>
+          <w:p>
+            <w:pPr>
+              <w:pStyle w:val="BodyText1"/>
+              <w:jc w:val="center"/>
+              <w:cnfStyle w:val="100000000000" w:firstRow="1" w:lastRow="0" w:firstColumn="0" w:lastColumn="0" w:oddVBand="0" w:evenVBand="0" w:oddHBand="0" w:evenHBand="0" w:firstRowFirstColumn="0" w:firstRowLastColumn="0" w:lastRowFirstColumn="0" w:lastRowLastColumn="0"/>
+              <w:rPr>
+                <w:sz w:val="24"/>
+                <w:szCs w:val="24"/>
+              </w:rPr>
+            </w:pPr>
+            <w:r>
+              <w:rPr>
+                <w:sz w:val="24"/>
+                <w:szCs w:val="24"/>
+              </w:rPr>
+              <w:t xml:space="preserve">Toxicity </w:t>
+            </w:r>
+          </w:p>
+        </w:tc>
+      </w:tr>
+      <w:tr>
+        <w:trPr>
+          <w:cnfStyle w:val="000000100000" w:firstRow="0" w:lastRow="0" w:firstColumn="0" w:lastColumn="0" w:oddVBand="0" w:evenVBand="0" w:oddHBand="1" w:evenHBand="0" w:firstRowFirstColumn="0" w:firstRowLastColumn="0" w:lastRowFirstColumn="0" w:lastRowLastColumn="0"/>
+        </w:trPr>
+        <w:tc>
+          <w:tcPr>
+            <w:cnfStyle w:val="001000000000" w:firstRow="0" w:lastRow="0" w:firstColumn="1" w:lastColumn="0" w:oddVBand="0" w:evenVBand="0" w:oddHBand="0" w:evenHBand="0" w:firstRowFirstColumn="0" w:firstRowLastColumn="0" w:lastRowFirstColumn="0" w:lastRowLastColumn="0"/>
+            <w:tcW w:w="0" w:type="auto"/>
+            <w:vAlign w:val="center"/>
+          </w:tcPr>
+          <w:p>
+            <w:pPr>
+              <w:pStyle w:val="BodyText1"/>
+              <w:jc w:val="center"/>
+              <w:rPr>
+                <w:sz w:val="24"/>
+                <w:szCs w:val="24"/>
+              </w:rPr>
+            </w:pPr>
+            <w:r>
+              <w:rPr>
+                <w:sz w:val="24"/>
+                <w:szCs w:val="24"/>
+              </w:rPr>
+              <w:t xml:space="preserve">Cost </w:t>
+            </w:r>
+          </w:p>
+        </w:tc>
+        <w:tc>
+          <w:tcPr>
+            <w:tcW w:w="0" w:type="auto"/>
+          </w:tcPr>
+          <w:p>
+            <w:pPr>
+              <w:pStyle w:val="BodyText1"/>
+              <w:jc w:val="center"/>
+              <w:cnfStyle w:val="000000100000" w:firstRow="0" w:lastRow="0" w:firstColumn="0" w:lastColumn="0" w:oddVBand="0" w:evenVBand="0" w:oddHBand="1" w:evenHBand="0" w:firstRowFirstColumn="0" w:firstRowLastColumn="0" w:lastRowFirstColumn="0" w:lastRowLastColumn="0"/>
+              <w:rPr>
+                <w:sz w:val="24"/>
+                <w:szCs w:val="24"/>
+              </w:rPr>
+            </w:pPr>
+            <w:r>
+              <w:t>2.00</w:t>
+            </w:r>
+          </w:p>
+        </w:tc>
+        <w:tc>
+          <w:tcPr>
+            <w:tcW w:w="0" w:type="auto"/>
+          </w:tcPr>
+          <w:p>
+            <w:pPr>
+              <w:pStyle w:val="BodyText1"/>
+              <w:jc w:val="center"/>
+              <w:cnfStyle w:val="000000100000" w:firstRow="0" w:lastRow="0" w:firstColumn="0" w:lastColumn="0" w:oddVBand="0" w:evenVBand="0" w:oddHBand="1" w:evenHBand="0" w:firstRowFirstColumn="0" w:firstRowLastColumn="0" w:lastRowFirstColumn="0" w:lastRowLastColumn="0"/>
+              <w:rPr>
+                <w:sz w:val="24"/>
+                <w:szCs w:val="24"/>
+              </w:rPr>
+            </w:pPr>
+            <w:r>
+              <w:t>2.00</w:t>
+            </w:r>
+          </w:p>
+        </w:tc>
+        <w:tc>
+          <w:tcPr>
+            <w:tcW w:w="0" w:type="auto"/>
+          </w:tcPr>
+          <w:p>
+            <w:pPr>
+              <w:pStyle w:val="BodyText1"/>
+              <w:jc w:val="center"/>
+              <w:cnfStyle w:val="000000100000" w:firstRow="0" w:lastRow="0" w:firstColumn="0" w:lastColumn="0" w:oddVBand="0" w:evenVBand="0" w:oddHBand="1" w:evenHBand="0" w:firstRowFirstColumn="0" w:firstRowLastColumn="0" w:lastRowFirstColumn="0" w:lastRowLastColumn="0"/>
+              <w:rPr>
+                <w:sz w:val="24"/>
+                <w:szCs w:val="24"/>
+              </w:rPr>
+            </w:pPr>
+            <w:r>
+              <w:t>2.00</w:t>
+            </w:r>
+          </w:p>
+        </w:tc>
+        <w:tc>
+          <w:tcPr>
+            <w:tcW w:w="0" w:type="auto"/>
+          </w:tcPr>
+          <w:p>
+            <w:pPr>
+              <w:pStyle w:val="BodyText1"/>
+              <w:jc w:val="center"/>
+              <w:cnfStyle w:val="000000100000" w:firstRow="0" w:lastRow="0" w:firstColumn="0" w:lastColumn="0" w:oddVBand="0" w:evenVBand="0" w:oddHBand="1" w:evenHBand="0" w:firstRowFirstColumn="0" w:firstRowLastColumn="0" w:lastRowFirstColumn="0" w:lastRowLastColumn="0"/>
+              <w:rPr>
+                <w:sz w:val="24"/>
+                <w:szCs w:val="24"/>
+              </w:rPr>
+            </w:pPr>
+            <w:r>
+              <w:t>2.00</w:t>
+            </w:r>
+          </w:p>
+        </w:tc>
+        <w:tc>
+          <w:tcPr>
+            <w:tcW w:w="0" w:type="auto"/>
+          </w:tcPr>
+          <w:p>
+            <w:pPr>
+              <w:pStyle w:val="BodyText1"/>
+              <w:jc w:val="center"/>
+              <w:cnfStyle w:val="000000100000" w:firstRow="0" w:lastRow="0" w:firstColumn="0" w:lastColumn="0" w:oddVBand="0" w:evenVBand="0" w:oddHBand="1" w:evenHBand="0" w:firstRowFirstColumn="0" w:firstRowLastColumn="0" w:lastRowFirstColumn="0" w:lastRowLastColumn="0"/>
+              <w:rPr>
+                <w:sz w:val="24"/>
+                <w:szCs w:val="24"/>
+              </w:rPr>
+            </w:pPr>
+            <w:r>
+              <w:t>2.00</w:t>
+            </w:r>
+          </w:p>
+        </w:tc>
+        <w:tc>
+          <w:tcPr>
+            <w:tcW w:w="0" w:type="auto"/>
+          </w:tcPr>
+          <w:p>
+            <w:pPr>
+              <w:pStyle w:val="BodyText1"/>
+              <w:jc w:val="center"/>
+              <w:cnfStyle w:val="000000100000" w:firstRow="0" w:lastRow="0" w:firstColumn="0" w:lastColumn="0" w:oddVBand="0" w:evenVBand="0" w:oddHBand="1" w:evenHBand="0" w:firstRowFirstColumn="0" w:firstRowLastColumn="0" w:lastRowFirstColumn="0" w:lastRowLastColumn="0"/>
+              <w:rPr>
+                <w:sz w:val="24"/>
+                <w:szCs w:val="24"/>
+              </w:rPr>
+            </w:pPr>
+            <w:r>
+              <w:t>67.49</w:t>
+            </w:r>
+          </w:p>
+        </w:tc>
+        <w:tc>
+          <w:tcPr>
+            <w:tcW w:w="0" w:type="auto"/>
+          </w:tcPr>
+          <w:p>
+            <w:pPr>
+              <w:pStyle w:val="BodyText1"/>
+              <w:jc w:val="center"/>
+              <w:cnfStyle w:val="000000100000" w:firstRow="0" w:lastRow="0" w:firstColumn="0" w:lastColumn="0" w:oddVBand="0" w:evenVBand="0" w:oddHBand="1" w:evenHBand="0" w:firstRowFirstColumn="0" w:firstRowLastColumn="0" w:lastRowFirstColumn="0" w:lastRowLastColumn="0"/>
+              <w:rPr>
+                <w:sz w:val="24"/>
+                <w:szCs w:val="24"/>
+              </w:rPr>
+            </w:pPr>
+            <w:r>
+              <w:t>22.51</w:t>
+            </w:r>
+          </w:p>
+        </w:tc>
+        <w:tc>
+          <w:tcPr>
+            <w:tcW w:w="0" w:type="auto"/>
+          </w:tcPr>
+          <w:p>
+            <w:pPr>
+              <w:pStyle w:val="BodyText1"/>
+              <w:jc w:val="center"/>
+              <w:cnfStyle w:val="000000100000" w:firstRow="0" w:lastRow="0" w:firstColumn="0" w:lastColumn="0" w:oddVBand="0" w:evenVBand="0" w:oddHBand="1" w:evenHBand="0" w:firstRowFirstColumn="0" w:firstRowLastColumn="0" w:lastRowFirstColumn="0" w:lastRowLastColumn="0"/>
+              <w:rPr>
+                <w:sz w:val="24"/>
+                <w:szCs w:val="24"/>
+              </w:rPr>
+            </w:pPr>
+            <w:r>
+              <w:t>7133.96</w:t>
+            </w:r>
+          </w:p>
+        </w:tc>
+        <w:tc>
+          <w:tcPr>
+            <w:tcW w:w="0" w:type="auto"/>
+          </w:tcPr>
+          <w:p>
+            <w:pPr>
+              <w:pStyle w:val="BodyText1"/>
+              <w:jc w:val="center"/>
+              <w:cnfStyle w:val="000000100000" w:firstRow="0" w:lastRow="0" w:firstColumn="0" w:lastColumn="0" w:oddVBand="0" w:evenVBand="0" w:oddHBand="1" w:evenHBand="0" w:firstRowFirstColumn="0" w:firstRowLastColumn="0" w:lastRowFirstColumn="0" w:lastRowLastColumn="0"/>
+              <w:rPr>
+                <w:sz w:val="24"/>
+                <w:szCs w:val="24"/>
+              </w:rPr>
+            </w:pPr>
+            <w:r>
+              <w:t>723.45</w:t>
+            </w:r>
+          </w:p>
+        </w:tc>
+      </w:tr>
+      <w:tr>
+        <w:tc>
+          <w:tcPr>
+            <w:cnfStyle w:val="001000000000" w:firstRow="0" w:lastRow="0" w:firstColumn="1" w:lastColumn="0" w:oddVBand="0" w:evenVBand="0" w:oddHBand="0" w:evenHBand="0" w:firstRowFirstColumn="0" w:firstRowLastColumn="0" w:lastRowFirstColumn="0" w:lastRowLastColumn="0"/>
+            <w:tcW w:w="0" w:type="auto"/>
+            <w:vAlign w:val="center"/>
+          </w:tcPr>
+          <w:p>
+            <w:pPr>
+              <w:pStyle w:val="BodyText1"/>
+              <w:jc w:val="center"/>
+              <w:rPr>
+                <w:sz w:val="24"/>
+                <w:szCs w:val="24"/>
+              </w:rPr>
+            </w:pPr>
+            <w:r>
+              <w:rPr>
+                <w:sz w:val="24"/>
+                <w:szCs w:val="24"/>
+              </w:rPr>
+              <w:t xml:space="preserve">Toxicity </w:t>
+            </w:r>
+          </w:p>
+        </w:tc>
+        <w:tc>
+          <w:tcPr>
+            <w:tcW w:w="0" w:type="auto"/>
+          </w:tcPr>
+          <w:p>
+            <w:pPr>
+              <w:pStyle w:val="BodyText1"/>
+              <w:jc w:val="center"/>
+              <w:cnfStyle w:val="000000000000" w:firstRow="0" w:lastRow="0" w:firstColumn="0" w:lastColumn="0" w:oddVBand="0" w:evenVBand="0" w:oddHBand="0" w:evenHBand="0" w:firstRowFirstColumn="0" w:firstRowLastColumn="0" w:lastRowFirstColumn="0" w:lastRowLastColumn="0"/>
+              <w:rPr>
+                <w:sz w:val="24"/>
+                <w:szCs w:val="24"/>
+              </w:rPr>
+            </w:pPr>
+            <w:r>
+              <w:t>2.00</w:t>
+            </w:r>
+          </w:p>
+        </w:tc>
+        <w:tc>
+          <w:tcPr>
+            <w:tcW w:w="0" w:type="auto"/>
+          </w:tcPr>
+          <w:p>
+            <w:pPr>
+              <w:pStyle w:val="BodyText1"/>
+              <w:jc w:val="center"/>
+              <w:cnfStyle w:val="000000000000" w:firstRow="0" w:lastRow="0" w:firstColumn="0" w:lastColumn="0" w:oddVBand="0" w:evenVBand="0" w:oddHBand="0" w:evenHBand="0" w:firstRowFirstColumn="0" w:firstRowLastColumn="0" w:lastRowFirstColumn="0" w:lastRowLastColumn="0"/>
+              <w:rPr>
+                <w:sz w:val="24"/>
+                <w:szCs w:val="24"/>
+              </w:rPr>
+            </w:pPr>
+            <w:r>
+              <w:t>2.00</w:t>
+            </w:r>
+          </w:p>
+        </w:tc>
+        <w:tc>
+          <w:tcPr>
+            <w:tcW w:w="0" w:type="auto"/>
+          </w:tcPr>
+          <w:p>
+            <w:pPr>
+              <w:pStyle w:val="BodyText1"/>
+              <w:jc w:val="center"/>
+              <w:cnfStyle w:val="000000000000" w:firstRow="0" w:lastRow="0" w:firstColumn="0" w:lastColumn="0" w:oddVBand="0" w:evenVBand="0" w:oddHBand="0" w:evenHBand="0" w:firstRowFirstColumn="0" w:firstRowLastColumn="0" w:lastRowFirstColumn="0" w:lastRowLastColumn="0"/>
+              <w:rPr>
+                <w:sz w:val="24"/>
+                <w:szCs w:val="24"/>
+              </w:rPr>
+            </w:pPr>
+            <w:r>
+              <w:t>85.33</w:t>
+            </w:r>
+          </w:p>
+        </w:tc>
+        <w:tc>
+          <w:tcPr>
+            <w:tcW w:w="0" w:type="auto"/>
+          </w:tcPr>
+          <w:p>
+            <w:pPr>
+              <w:pStyle w:val="BodyText1"/>
+              <w:jc w:val="center"/>
+              <w:cnfStyle w:val="000000000000" w:firstRow="0" w:lastRow="0" w:firstColumn="0" w:lastColumn="0" w:oddVBand="0" w:evenVBand="0" w:oddHBand="0" w:evenHBand="0" w:firstRowFirstColumn="0" w:firstRowLastColumn="0" w:lastRowFirstColumn="0" w:lastRowLastColumn="0"/>
+              <w:rPr>
+                <w:sz w:val="24"/>
+                <w:szCs w:val="24"/>
+              </w:rPr>
+            </w:pPr>
+            <w:r>
+              <w:t>2.00</w:t>
+            </w:r>
+          </w:p>
+        </w:tc>
+        <w:tc>
+          <w:tcPr>
+            <w:tcW w:w="0" w:type="auto"/>
+          </w:tcPr>
+          <w:p>
+            <w:pPr>
+              <w:pStyle w:val="BodyText1"/>
+              <w:jc w:val="center"/>
+              <w:cnfStyle w:val="000000000000" w:firstRow="0" w:lastRow="0" w:firstColumn="0" w:lastColumn="0" w:oddVBand="0" w:evenVBand="0" w:oddHBand="0" w:evenHBand="0" w:firstRowFirstColumn="0" w:firstRowLastColumn="0" w:lastRowFirstColumn="0" w:lastRowLastColumn="0"/>
+              <w:rPr>
+                <w:sz w:val="24"/>
+                <w:szCs w:val="24"/>
+              </w:rPr>
+            </w:pPr>
+            <w:r>
+              <w:t>2.00</w:t>
+            </w:r>
+          </w:p>
+        </w:tc>
+        <w:tc>
+          <w:tcPr>
+            <w:tcW w:w="0" w:type="auto"/>
+          </w:tcPr>
+          <w:p>
+            <w:pPr>
+              <w:pStyle w:val="BodyText1"/>
+              <w:jc w:val="center"/>
+              <w:cnfStyle w:val="000000000000" w:firstRow="0" w:lastRow="0" w:firstColumn="0" w:lastColumn="0" w:oddVBand="0" w:evenVBand="0" w:oddHBand="0" w:evenHBand="0" w:firstRowFirstColumn="0" w:firstRowLastColumn="0" w:lastRowFirstColumn="0" w:lastRowLastColumn="0"/>
+              <w:rPr>
+                <w:sz w:val="24"/>
+                <w:szCs w:val="24"/>
+              </w:rPr>
+            </w:pPr>
+            <w:r>
+              <w:t>2.00</w:t>
+            </w:r>
+          </w:p>
+        </w:tc>
+        <w:tc>
+          <w:tcPr>
+            <w:tcW w:w="0" w:type="auto"/>
+          </w:tcPr>
+          <w:p>
+            <w:pPr>
+              <w:pStyle w:val="BodyText1"/>
+              <w:jc w:val="center"/>
+              <w:cnfStyle w:val="000000000000" w:firstRow="0" w:lastRow="0" w:firstColumn="0" w:lastColumn="0" w:oddVBand="0" w:evenVBand="0" w:oddHBand="0" w:evenHBand="0" w:firstRowFirstColumn="0" w:firstRowLastColumn="0" w:lastRowFirstColumn="0" w:lastRowLastColumn="0"/>
+              <w:rPr>
+                <w:sz w:val="24"/>
+                <w:szCs w:val="24"/>
+              </w:rPr>
+            </w:pPr>
+            <w:r>
+              <w:t>4.67</w:t>
+            </w:r>
+          </w:p>
+        </w:tc>
+        <w:tc>
+          <w:tcPr>
+            <w:tcW w:w="0" w:type="auto"/>
+          </w:tcPr>
+          <w:p>
+            <w:pPr>
+              <w:pStyle w:val="BodyText1"/>
+              <w:jc w:val="center"/>
+              <w:cnfStyle w:val="000000000000" w:firstRow="0" w:lastRow="0" w:firstColumn="0" w:lastColumn="0" w:oddVBand="0" w:evenVBand="0" w:oddHBand="0" w:evenHBand="0" w:firstRowFirstColumn="0" w:firstRowLastColumn="0" w:lastRowFirstColumn="0" w:lastRowLastColumn="0"/>
+              <w:rPr>
+                <w:sz w:val="24"/>
+                <w:szCs w:val="24"/>
+              </w:rPr>
+            </w:pPr>
+            <w:r>
+              <w:t>3899.71</w:t>
+            </w:r>
+          </w:p>
+        </w:tc>
+        <w:tc>
+          <w:tcPr>
+            <w:tcW w:w="0" w:type="auto"/>
+          </w:tcPr>
+          <w:p>
+            <w:pPr>
+              <w:pStyle w:val="BodyText1"/>
+              <w:jc w:val="center"/>
+              <w:cnfStyle w:val="000000000000" w:firstRow="0" w:lastRow="0" w:firstColumn="0" w:lastColumn="0" w:oddVBand="0" w:evenVBand="0" w:oddHBand="0" w:evenHBand="0" w:firstRowFirstColumn="0" w:firstRowLastColumn="0" w:lastRowFirstColumn="0" w:lastRowLastColumn="0"/>
+              <w:rPr>
+                <w:sz w:val="24"/>
+                <w:szCs w:val="24"/>
+              </w:rPr>
+            </w:pPr>
+            <w:r>
+              <w:t>134.00</w:t>
+            </w:r>
+          </w:p>
+        </w:tc>
+      </w:tr>
+      <w:tr>
+        <w:trPr>
+          <w:cnfStyle w:val="000000100000" w:firstRow="0" w:lastRow="0" w:firstColumn="0" w:lastColumn="0" w:oddVBand="0" w:evenVBand="0" w:oddHBand="1" w:evenHBand="0" w:firstRowFirstColumn="0" w:firstRowLastColumn="0" w:lastRowFirstColumn="0" w:lastRowLastColumn="0"/>
+        </w:trPr>
+        <w:tc>
+          <w:tcPr>
+            <w:cnfStyle w:val="001000000000" w:firstRow="0" w:lastRow="0" w:firstColumn="1" w:lastColumn="0" w:oddVBand="0" w:evenVBand="0" w:oddHBand="0" w:evenHBand="0" w:firstRowFirstColumn="0" w:firstRowLastColumn="0" w:lastRowFirstColumn="0" w:lastRowLastColumn="0"/>
+            <w:tcW w:w="0" w:type="auto"/>
+            <w:vAlign w:val="center"/>
+          </w:tcPr>
+          <w:p>
+            <w:pPr>
+              <w:pStyle w:val="BodyText1"/>
+              <w:jc w:val="center"/>
+              <w:rPr>
+                <w:sz w:val="24"/>
+                <w:szCs w:val="24"/>
+              </w:rPr>
+            </w:pPr>
+            <w:r>
+              <w:rPr>
+                <w:sz w:val="24"/>
+                <w:szCs w:val="24"/>
+              </w:rPr>
+              <w:t xml:space="preserve">Cost/Toxicity </w:t>
+            </w:r>
+          </w:p>
+        </w:tc>
+        <w:tc>
+          <w:tcPr>
+            <w:tcW w:w="0" w:type="auto"/>
+          </w:tcPr>
+          <w:p>
+            <w:pPr>
+              <w:pStyle w:val="BodyText1"/>
+              <w:jc w:val="center"/>
+              <w:cnfStyle w:val="000000100000" w:firstRow="0" w:lastRow="0" w:firstColumn="0" w:lastColumn="0" w:oddVBand="0" w:evenVBand="0" w:oddHBand="1" w:evenHBand="0" w:firstRowFirstColumn="0" w:firstRowLastColumn="0" w:lastRowFirstColumn="0" w:lastRowLastColumn="0"/>
+              <w:rPr>
+                <w:sz w:val="24"/>
+                <w:szCs w:val="24"/>
+              </w:rPr>
+            </w:pPr>
+            <w:r>
+              <w:t>2.00</w:t>
+            </w:r>
+          </w:p>
+        </w:tc>
+        <w:tc>
+          <w:tcPr>
+            <w:tcW w:w="0" w:type="auto"/>
+          </w:tcPr>
+          <w:p>
+            <w:pPr>
+              <w:pStyle w:val="BodyText1"/>
+              <w:jc w:val="center"/>
+              <w:cnfStyle w:val="000000100000" w:firstRow="0" w:lastRow="0" w:firstColumn="0" w:lastColumn="0" w:oddVBand="0" w:evenVBand="0" w:oddHBand="1" w:evenHBand="0" w:firstRowFirstColumn="0" w:firstRowLastColumn="0" w:lastRowFirstColumn="0" w:lastRowLastColumn="0"/>
+              <w:rPr>
+                <w:sz w:val="24"/>
+                <w:szCs w:val="24"/>
+              </w:rPr>
+            </w:pPr>
+            <w:r>
+              <w:t>2.00</w:t>
+            </w:r>
+          </w:p>
+        </w:tc>
+        <w:tc>
+          <w:tcPr>
+            <w:tcW w:w="0" w:type="auto"/>
+          </w:tcPr>
+          <w:p>
+            <w:pPr>
+              <w:pStyle w:val="BodyText1"/>
+              <w:jc w:val="center"/>
+              <w:cnfStyle w:val="000000100000" w:firstRow="0" w:lastRow="0" w:firstColumn="0" w:lastColumn="0" w:oddVBand="0" w:evenVBand="0" w:oddHBand="1" w:evenHBand="0" w:firstRowFirstColumn="0" w:firstRowLastColumn="0" w:lastRowFirstColumn="0" w:lastRowLastColumn="0"/>
+              <w:rPr>
+                <w:sz w:val="24"/>
+                <w:szCs w:val="24"/>
+              </w:rPr>
+            </w:pPr>
+            <w:r>
+              <w:t>2.00</w:t>
+            </w:r>
+          </w:p>
+        </w:tc>
+        <w:tc>
+          <w:tcPr>
+            <w:tcW w:w="0" w:type="auto"/>
+          </w:tcPr>
+          <w:p>
+            <w:pPr>
+              <w:pStyle w:val="BodyText1"/>
+              <w:jc w:val="center"/>
+              <w:cnfStyle w:val="000000100000" w:firstRow="0" w:lastRow="0" w:firstColumn="0" w:lastColumn="0" w:oddVBand="0" w:evenVBand="0" w:oddHBand="1" w:evenHBand="0" w:firstRowFirstColumn="0" w:firstRowLastColumn="0" w:lastRowFirstColumn="0" w:lastRowLastColumn="0"/>
+              <w:rPr>
+                <w:sz w:val="24"/>
+                <w:szCs w:val="24"/>
+              </w:rPr>
+            </w:pPr>
+            <w:r>
+              <w:t>2.00</w:t>
+            </w:r>
+          </w:p>
+        </w:tc>
+        <w:tc>
+          <w:tcPr>
+            <w:tcW w:w="0" w:type="auto"/>
+          </w:tcPr>
+          <w:p>
+            <w:pPr>
+              <w:pStyle w:val="BodyText1"/>
+              <w:jc w:val="center"/>
+              <w:cnfStyle w:val="000000100000" w:firstRow="0" w:lastRow="0" w:firstColumn="0" w:lastColumn="0" w:oddVBand="0" w:evenVBand="0" w:oddHBand="1" w:evenHBand="0" w:firstRowFirstColumn="0" w:firstRowLastColumn="0" w:lastRowFirstColumn="0" w:lastRowLastColumn="0"/>
+              <w:rPr>
+                <w:sz w:val="24"/>
+                <w:szCs w:val="24"/>
+              </w:rPr>
+            </w:pPr>
+            <w:r>
+              <w:t>2.00</w:t>
+            </w:r>
+          </w:p>
+        </w:tc>
+        <w:tc>
+          <w:tcPr>
+            <w:tcW w:w="0" w:type="auto"/>
+          </w:tcPr>
+          <w:p>
+            <w:pPr>
+              <w:pStyle w:val="BodyText1"/>
+              <w:jc w:val="center"/>
+              <w:cnfStyle w:val="000000100000" w:firstRow="0" w:lastRow="0" w:firstColumn="0" w:lastColumn="0" w:oddVBand="0" w:evenVBand="0" w:oddHBand="1" w:evenHBand="0" w:firstRowFirstColumn="0" w:firstRowLastColumn="0" w:lastRowFirstColumn="0" w:lastRowLastColumn="0"/>
+              <w:rPr>
+                <w:sz w:val="24"/>
+                <w:szCs w:val="24"/>
+              </w:rPr>
+            </w:pPr>
+            <w:r>
+              <w:t>67.49</w:t>
+            </w:r>
+          </w:p>
+        </w:tc>
+        <w:tc>
+          <w:tcPr>
+            <w:tcW w:w="0" w:type="auto"/>
+          </w:tcPr>
+          <w:p>
+            <w:pPr>
+              <w:pStyle w:val="BodyText1"/>
+              <w:jc w:val="center"/>
+              <w:cnfStyle w:val="000000100000" w:firstRow="0" w:lastRow="0" w:firstColumn="0" w:lastColumn="0" w:oddVBand="0" w:evenVBand="0" w:oddHBand="1" w:evenHBand="0" w:firstRowFirstColumn="0" w:firstRowLastColumn="0" w:lastRowFirstColumn="0" w:lastRowLastColumn="0"/>
+              <w:rPr>
+                <w:sz w:val="24"/>
+                <w:szCs w:val="24"/>
+              </w:rPr>
+            </w:pPr>
+            <w:r>
+              <w:t>22.51</w:t>
+            </w:r>
+          </w:p>
+        </w:tc>
+        <w:tc>
+          <w:tcPr>
+            <w:tcW w:w="0" w:type="auto"/>
+          </w:tcPr>
+          <w:p>
+            <w:pPr>
+              <w:pStyle w:val="BodyText1"/>
+              <w:jc w:val="center"/>
+              <w:cnfStyle w:val="000000100000" w:firstRow="0" w:lastRow="0" w:firstColumn="0" w:lastColumn="0" w:oddVBand="0" w:evenVBand="0" w:oddHBand="1" w:evenHBand="0" w:firstRowFirstColumn="0" w:firstRowLastColumn="0" w:lastRowFirstColumn="0" w:lastRowLastColumn="0"/>
+              <w:rPr>
+                <w:sz w:val="24"/>
+                <w:szCs w:val="24"/>
+              </w:rPr>
+            </w:pPr>
+            <w:r>
+              <w:t>7133.96</w:t>
+            </w:r>
+          </w:p>
+        </w:tc>
+        <w:tc>
+          <w:tcPr>
+            <w:tcW w:w="0" w:type="auto"/>
+          </w:tcPr>
+          <w:p>
+            <w:pPr>
+              <w:pStyle w:val="BodyText1"/>
+              <w:jc w:val="center"/>
+              <w:cnfStyle w:val="000000100000" w:firstRow="0" w:lastRow="0" w:firstColumn="0" w:lastColumn="0" w:oddVBand="0" w:evenVBand="0" w:oddHBand="1" w:evenHBand="0" w:firstRowFirstColumn="0" w:firstRowLastColumn="0" w:lastRowFirstColumn="0" w:lastRowLastColumn="0"/>
+              <w:rPr>
+                <w:sz w:val="24"/>
+                <w:szCs w:val="24"/>
+              </w:rPr>
+            </w:pPr>
+            <w:r>
+              <w:t>723.45</w:t>
+            </w:r>
+          </w:p>
+        </w:tc>
+      </w:tr>
+    </w:tbl>
     <w:p>
       <w:pPr>
         <w:ind w:left="0"/>
@@ -8741,6 +10489,8 @@
           <w:szCs w:val="24"/>
         </w:rPr>
       </w:pPr>
+      <w:bookmarkStart w:id="0" w:name="_GoBack"/>
+      <w:bookmarkEnd w:id="0"/>
     </w:p>
     <w:p>
       <w:pPr>
@@ -8774,8 +10524,515 @@
         <w:tab/>
         <w:t>Other Information:</w:t>
       </w:r>
-      <w:bookmarkStart w:id="0" w:name="_GoBack"/>
-      <w:bookmarkEnd w:id="0"/>
+    </w:p>
+    <w:p>
+      <w:pPr>
+        <w:ind w:left="0"/>
+        <w:rPr>
+          <w:rFonts w:ascii="Times New Roman" w:hAnsi="Times New Roman"/>
+          <w:sz w:val="24"/>
+          <w:szCs w:val="24"/>
+        </w:rPr>
+      </w:pPr>
+      <w:r>
+        <w:rPr>
+          <w:rFonts w:ascii="Times New Roman" w:hAnsi="Times New Roman"/>
+          <w:sz w:val="24"/>
+          <w:szCs w:val="24"/>
+        </w:rPr>
+        <w:t>Materials 11 and 12 are as follows</w:t>
+      </w:r>
+    </w:p>
+    <w:tbl>
+      <w:tblPr>
+        <w:tblStyle w:val="GridTable4-Accent11"/>
+        <w:tblW w:w="0" w:type="auto"/>
+        <w:tblLook w:val="04A0" w:firstRow="1" w:lastRow="0" w:firstColumn="1" w:lastColumn="0" w:noHBand="0" w:noVBand="1"/>
+      </w:tblPr>
+      <w:tblGrid>
+        <w:gridCol w:w="1125"/>
+        <w:gridCol w:w="2541"/>
+        <w:gridCol w:w="2233"/>
+        <w:gridCol w:w="2397"/>
+        <w:gridCol w:w="750"/>
+        <w:gridCol w:w="1106"/>
+      </w:tblGrid>
+      <w:tr>
+        <w:trPr>
+          <w:cnfStyle w:val="100000000000" w:firstRow="1" w:lastRow="0" w:firstColumn="0" w:lastColumn="0" w:oddVBand="0" w:evenVBand="0" w:oddHBand="0" w:evenHBand="0" w:firstRowFirstColumn="0" w:firstRowLastColumn="0" w:lastRowFirstColumn="0" w:lastRowLastColumn="0"/>
+        </w:trPr>
+        <w:tc>
+          <w:tcPr>
+            <w:cnfStyle w:val="001000000000" w:firstRow="0" w:lastRow="0" w:firstColumn="1" w:lastColumn="0" w:oddVBand="0" w:evenVBand="0" w:oddHBand="0" w:evenHBand="0" w:firstRowFirstColumn="0" w:firstRowLastColumn="0" w:lastRowFirstColumn="0" w:lastRowLastColumn="0"/>
+            <w:tcW w:w="0" w:type="auto"/>
+            <w:vAlign w:val="center"/>
+          </w:tcPr>
+          <w:p>
+            <w:pPr>
+              <w:pStyle w:val="BodyText1"/>
+              <w:jc w:val="center"/>
+              <w:rPr>
+                <w:sz w:val="24"/>
+                <w:szCs w:val="24"/>
+              </w:rPr>
+            </w:pPr>
+            <w:r>
+              <w:rPr>
+                <w:sz w:val="24"/>
+                <w:szCs w:val="24"/>
+              </w:rPr>
+              <w:t>Material</w:t>
+            </w:r>
+            <w:r>
+              <w:rPr>
+                <w:sz w:val="24"/>
+                <w:szCs w:val="24"/>
+              </w:rPr>
+              <w:t xml:space="preserve"> </w:t>
+            </w:r>
+          </w:p>
+        </w:tc>
+        <w:tc>
+          <w:tcPr>
+            <w:tcW w:w="0" w:type="auto"/>
+            <w:vAlign w:val="center"/>
+          </w:tcPr>
+          <w:p>
+            <w:pPr>
+              <w:pStyle w:val="BodyText1"/>
+              <w:jc w:val="center"/>
+              <w:cnfStyle w:val="100000000000" w:firstRow="1" w:lastRow="0" w:firstColumn="0" w:lastColumn="0" w:oddVBand="0" w:evenVBand="0" w:oddHBand="0" w:evenHBand="0" w:firstRowFirstColumn="0" w:firstRowLastColumn="0" w:lastRowFirstColumn="0" w:lastRowLastColumn="0"/>
+              <w:rPr>
+                <w:sz w:val="24"/>
+                <w:szCs w:val="24"/>
+              </w:rPr>
+            </w:pPr>
+            <w:r>
+              <w:rPr>
+                <w:sz w:val="24"/>
+                <w:szCs w:val="24"/>
+              </w:rPr>
+              <w:t>Bulk Band Gap Energy</w:t>
+            </w:r>
+          </w:p>
+        </w:tc>
+        <w:tc>
+          <w:tcPr>
+            <w:tcW w:w="0" w:type="auto"/>
+            <w:vAlign w:val="center"/>
+          </w:tcPr>
+          <w:p>
+            <w:pPr>
+              <w:pStyle w:val="BodyText1"/>
+              <w:jc w:val="center"/>
+              <w:cnfStyle w:val="100000000000" w:firstRow="1" w:lastRow="0" w:firstColumn="0" w:lastColumn="0" w:oddVBand="0" w:evenVBand="0" w:oddHBand="0" w:evenHBand="0" w:firstRowFirstColumn="0" w:firstRowLastColumn="0" w:lastRowFirstColumn="0" w:lastRowLastColumn="0"/>
+              <w:rPr>
+                <w:sz w:val="24"/>
+                <w:szCs w:val="24"/>
+              </w:rPr>
+            </w:pPr>
+            <w:r>
+              <w:rPr>
+                <w:sz w:val="24"/>
+                <w:szCs w:val="24"/>
+              </w:rPr>
+              <w:t>Dielectric Constant</w:t>
+            </w:r>
+          </w:p>
+        </w:tc>
+        <w:tc>
+          <w:tcPr>
+            <w:tcW w:w="0" w:type="auto"/>
+            <w:vAlign w:val="center"/>
+          </w:tcPr>
+          <w:p>
+            <w:pPr>
+              <w:pStyle w:val="BodyText1"/>
+              <w:jc w:val="center"/>
+              <w:cnfStyle w:val="100000000000" w:firstRow="1" w:lastRow="0" w:firstColumn="0" w:lastColumn="0" w:oddVBand="0" w:evenVBand="0" w:oddHBand="0" w:evenHBand="0" w:firstRowFirstColumn="0" w:firstRowLastColumn="0" w:lastRowFirstColumn="0" w:lastRowLastColumn="0"/>
+              <w:rPr>
+                <w:sz w:val="24"/>
+                <w:szCs w:val="24"/>
+              </w:rPr>
+            </w:pPr>
+            <w:r>
+              <w:rPr>
+                <w:sz w:val="24"/>
+                <w:szCs w:val="24"/>
+              </w:rPr>
+              <w:t>Quantum Dot Radius</w:t>
+            </w:r>
+          </w:p>
+        </w:tc>
+        <w:tc>
+          <w:tcPr>
+            <w:tcW w:w="0" w:type="auto"/>
+            <w:vAlign w:val="center"/>
+          </w:tcPr>
+          <w:p>
+            <w:pPr>
+              <w:pStyle w:val="BodyText1"/>
+              <w:jc w:val="center"/>
+              <w:cnfStyle w:val="100000000000" w:firstRow="1" w:lastRow="0" w:firstColumn="0" w:lastColumn="0" w:oddVBand="0" w:evenVBand="0" w:oddHBand="0" w:evenHBand="0" w:firstRowFirstColumn="0" w:firstRowLastColumn="0" w:lastRowFirstColumn="0" w:lastRowLastColumn="0"/>
+              <w:rPr>
+                <w:sz w:val="24"/>
+                <w:szCs w:val="24"/>
+              </w:rPr>
+            </w:pPr>
+            <w:r>
+              <w:rPr>
+                <w:sz w:val="24"/>
+                <w:szCs w:val="24"/>
+              </w:rPr>
+              <w:t>Cost</w:t>
+            </w:r>
+          </w:p>
+        </w:tc>
+        <w:tc>
+          <w:tcPr>
+            <w:tcW w:w="0" w:type="auto"/>
+            <w:vAlign w:val="center"/>
+          </w:tcPr>
+          <w:p>
+            <w:pPr>
+              <w:pStyle w:val="BodyText1"/>
+              <w:jc w:val="center"/>
+              <w:cnfStyle w:val="100000000000" w:firstRow="1" w:lastRow="0" w:firstColumn="0" w:lastColumn="0" w:oddVBand="0" w:evenVBand="0" w:oddHBand="0" w:evenHBand="0" w:firstRowFirstColumn="0" w:firstRowLastColumn="0" w:lastRowFirstColumn="0" w:lastRowLastColumn="0"/>
+              <w:rPr>
+                <w:sz w:val="24"/>
+                <w:szCs w:val="24"/>
+              </w:rPr>
+            </w:pPr>
+            <w:r>
+              <w:rPr>
+                <w:sz w:val="24"/>
+                <w:szCs w:val="24"/>
+              </w:rPr>
+              <w:t>Toxicity</w:t>
+            </w:r>
+          </w:p>
+        </w:tc>
+      </w:tr>
+      <w:tr>
+        <w:trPr>
+          <w:cnfStyle w:val="000000100000" w:firstRow="0" w:lastRow="0" w:firstColumn="0" w:lastColumn="0" w:oddVBand="0" w:evenVBand="0" w:oddHBand="1" w:evenHBand="0" w:firstRowFirstColumn="0" w:firstRowLastColumn="0" w:lastRowFirstColumn="0" w:lastRowLastColumn="0"/>
+        </w:trPr>
+        <w:tc>
+          <w:tcPr>
+            <w:cnfStyle w:val="001000000000" w:firstRow="0" w:lastRow="0" w:firstColumn="1" w:lastColumn="0" w:oddVBand="0" w:evenVBand="0" w:oddHBand="0" w:evenHBand="0" w:firstRowFirstColumn="0" w:firstRowLastColumn="0" w:lastRowFirstColumn="0" w:lastRowLastColumn="0"/>
+            <w:tcW w:w="0" w:type="auto"/>
+            <w:vAlign w:val="center"/>
+          </w:tcPr>
+          <w:p>
+            <w:pPr>
+              <w:pStyle w:val="BodyText1"/>
+              <w:jc w:val="center"/>
+              <w:rPr>
+                <w:sz w:val="24"/>
+                <w:szCs w:val="24"/>
+              </w:rPr>
+            </w:pPr>
+            <w:r>
+              <w:rPr>
+                <w:sz w:val="24"/>
+                <w:szCs w:val="24"/>
+              </w:rPr>
+              <w:t>11</w:t>
+            </w:r>
+            <w:r>
+              <w:rPr>
+                <w:sz w:val="24"/>
+                <w:szCs w:val="24"/>
+              </w:rPr>
+              <w:t xml:space="preserve"> </w:t>
+            </w:r>
+          </w:p>
+        </w:tc>
+        <w:tc>
+          <w:tcPr>
+            <w:tcW w:w="0" w:type="auto"/>
+            <w:vAlign w:val="center"/>
+          </w:tcPr>
+          <w:p>
+            <w:pPr>
+              <w:pStyle w:val="BodyText1"/>
+              <w:jc w:val="center"/>
+              <w:cnfStyle w:val="000000100000" w:firstRow="0" w:lastRow="0" w:firstColumn="0" w:lastColumn="0" w:oddVBand="0" w:evenVBand="0" w:oddHBand="1" w:evenHBand="0" w:firstRowFirstColumn="0" w:firstRowLastColumn="0" w:lastRowFirstColumn="0" w:lastRowLastColumn="0"/>
+              <w:rPr>
+                <w:sz w:val="24"/>
+                <w:szCs w:val="24"/>
+              </w:rPr>
+            </w:pPr>
+            <w:r>
+              <w:rPr>
+                <w:sz w:val="24"/>
+                <w:szCs w:val="24"/>
+              </w:rPr>
+              <w:t>2</w:t>
+            </w:r>
+          </w:p>
+        </w:tc>
+        <w:tc>
+          <w:tcPr>
+            <w:tcW w:w="0" w:type="auto"/>
+            <w:vAlign w:val="center"/>
+          </w:tcPr>
+          <w:p>
+            <w:pPr>
+              <w:pStyle w:val="BodyText1"/>
+              <w:jc w:val="center"/>
+              <w:cnfStyle w:val="000000100000" w:firstRow="0" w:lastRow="0" w:firstColumn="0" w:lastColumn="0" w:oddVBand="0" w:evenVBand="0" w:oddHBand="1" w:evenHBand="0" w:firstRowFirstColumn="0" w:firstRowLastColumn="0" w:lastRowFirstColumn="0" w:lastRowLastColumn="0"/>
+              <w:rPr>
+                <w:sz w:val="24"/>
+                <w:szCs w:val="24"/>
+              </w:rPr>
+            </w:pPr>
+            <w:r>
+              <w:rPr>
+                <w:sz w:val="24"/>
+                <w:szCs w:val="24"/>
+              </w:rPr>
+              <w:t>3.4</w:t>
+            </w:r>
+          </w:p>
+        </w:tc>
+        <w:tc>
+          <w:tcPr>
+            <w:tcW w:w="0" w:type="auto"/>
+            <w:vAlign w:val="center"/>
+          </w:tcPr>
+          <w:p>
+            <w:pPr>
+              <w:pStyle w:val="BodyText1"/>
+              <w:jc w:val="center"/>
+              <w:cnfStyle w:val="000000100000" w:firstRow="0" w:lastRow="0" w:firstColumn="0" w:lastColumn="0" w:oddVBand="0" w:evenVBand="0" w:oddHBand="1" w:evenHBand="0" w:firstRowFirstColumn="0" w:firstRowLastColumn="0" w:lastRowFirstColumn="0" w:lastRowLastColumn="0"/>
+              <w:rPr>
+                <w:sz w:val="24"/>
+                <w:szCs w:val="24"/>
+              </w:rPr>
+            </w:pPr>
+            <w:r>
+              <w:rPr>
+                <w:sz w:val="24"/>
+                <w:szCs w:val="24"/>
+              </w:rPr>
+              <w:t>5.6</w:t>
+            </w:r>
+          </w:p>
+        </w:tc>
+        <w:tc>
+          <w:tcPr>
+            <w:tcW w:w="0" w:type="auto"/>
+            <w:vAlign w:val="center"/>
+          </w:tcPr>
+          <w:p>
+            <w:pPr>
+              <w:pStyle w:val="BodyText1"/>
+              <w:jc w:val="center"/>
+              <w:cnfStyle w:val="000000100000" w:firstRow="0" w:lastRow="0" w:firstColumn="0" w:lastColumn="0" w:oddVBand="0" w:evenVBand="0" w:oddHBand="1" w:evenHBand="0" w:firstRowFirstColumn="0" w:firstRowLastColumn="0" w:lastRowFirstColumn="0" w:lastRowLastColumn="0"/>
+              <w:rPr>
+                <w:sz w:val="24"/>
+                <w:szCs w:val="24"/>
+              </w:rPr>
+            </w:pPr>
+            <w:r>
+              <w:rPr>
+                <w:sz w:val="24"/>
+                <w:szCs w:val="24"/>
+              </w:rPr>
+              <w:t>100</w:t>
+            </w:r>
+          </w:p>
+        </w:tc>
+        <w:tc>
+          <w:tcPr>
+            <w:tcW w:w="0" w:type="auto"/>
+            <w:vAlign w:val="center"/>
+          </w:tcPr>
+          <w:p>
+            <w:pPr>
+              <w:pStyle w:val="BodyText1"/>
+              <w:jc w:val="center"/>
+              <w:cnfStyle w:val="000000100000" w:firstRow="0" w:lastRow="0" w:firstColumn="0" w:lastColumn="0" w:oddVBand="0" w:evenVBand="0" w:oddHBand="1" w:evenHBand="0" w:firstRowFirstColumn="0" w:firstRowLastColumn="0" w:lastRowFirstColumn="0" w:lastRowLastColumn="0"/>
+              <w:rPr>
+                <w:sz w:val="24"/>
+                <w:szCs w:val="24"/>
+              </w:rPr>
+            </w:pPr>
+            <w:r>
+              <w:rPr>
+                <w:sz w:val="24"/>
+                <w:szCs w:val="24"/>
+              </w:rPr>
+              <w:t>10</w:t>
+            </w:r>
+          </w:p>
+        </w:tc>
+      </w:tr>
+      <w:tr>
+        <w:tc>
+          <w:tcPr>
+            <w:cnfStyle w:val="001000000000" w:firstRow="0" w:lastRow="0" w:firstColumn="1" w:lastColumn="0" w:oddVBand="0" w:evenVBand="0" w:oddHBand="0" w:evenHBand="0" w:firstRowFirstColumn="0" w:firstRowLastColumn="0" w:lastRowFirstColumn="0" w:lastRowLastColumn="0"/>
+            <w:tcW w:w="0" w:type="auto"/>
+            <w:vAlign w:val="center"/>
+          </w:tcPr>
+          <w:p>
+            <w:pPr>
+              <w:pStyle w:val="BodyText1"/>
+              <w:jc w:val="center"/>
+              <w:rPr>
+                <w:sz w:val="24"/>
+                <w:szCs w:val="24"/>
+              </w:rPr>
+            </w:pPr>
+            <w:r>
+              <w:rPr>
+                <w:sz w:val="24"/>
+                <w:szCs w:val="24"/>
+              </w:rPr>
+              <w:t>12</w:t>
+            </w:r>
+          </w:p>
+        </w:tc>
+        <w:tc>
+          <w:tcPr>
+            <w:tcW w:w="0" w:type="auto"/>
+            <w:vAlign w:val="center"/>
+          </w:tcPr>
+          <w:p>
+            <w:pPr>
+              <w:pStyle w:val="BodyText1"/>
+              <w:jc w:val="center"/>
+              <w:cnfStyle w:val="000000000000" w:firstRow="0" w:lastRow="0" w:firstColumn="0" w:lastColumn="0" w:oddVBand="0" w:evenVBand="0" w:oddHBand="0" w:evenHBand="0" w:firstRowFirstColumn="0" w:firstRowLastColumn="0" w:lastRowFirstColumn="0" w:lastRowLastColumn="0"/>
+              <w:rPr>
+                <w:sz w:val="24"/>
+                <w:szCs w:val="24"/>
+              </w:rPr>
+            </w:pPr>
+            <w:r>
+              <w:rPr>
+                <w:sz w:val="24"/>
+                <w:szCs w:val="24"/>
+              </w:rPr>
+              <w:t>1.11</w:t>
+            </w:r>
+          </w:p>
+        </w:tc>
+        <w:tc>
+          <w:tcPr>
+            <w:tcW w:w="0" w:type="auto"/>
+            <w:vAlign w:val="center"/>
+          </w:tcPr>
+          <w:p>
+            <w:pPr>
+              <w:pStyle w:val="BodyText1"/>
+              <w:jc w:val="center"/>
+              <w:cnfStyle w:val="000000000000" w:firstRow="0" w:lastRow="0" w:firstColumn="0" w:lastColumn="0" w:oddVBand="0" w:evenVBand="0" w:oddHBand="0" w:evenHBand="0" w:firstRowFirstColumn="0" w:firstRowLastColumn="0" w:lastRowFirstColumn="0" w:lastRowLastColumn="0"/>
+              <w:rPr>
+                <w:sz w:val="24"/>
+                <w:szCs w:val="24"/>
+              </w:rPr>
+            </w:pPr>
+            <w:r>
+              <w:rPr>
+                <w:sz w:val="24"/>
+                <w:szCs w:val="24"/>
+              </w:rPr>
+              <w:t>5.0</w:t>
+            </w:r>
+          </w:p>
+        </w:tc>
+        <w:tc>
+          <w:tcPr>
+            <w:tcW w:w="0" w:type="auto"/>
+            <w:vAlign w:val="center"/>
+          </w:tcPr>
+          <w:p>
+            <w:pPr>
+              <w:pStyle w:val="BodyText1"/>
+              <w:jc w:val="center"/>
+              <w:cnfStyle w:val="000000000000" w:firstRow="0" w:lastRow="0" w:firstColumn="0" w:lastColumn="0" w:oddVBand="0" w:evenVBand="0" w:oddHBand="0" w:evenHBand="0" w:firstRowFirstColumn="0" w:firstRowLastColumn="0" w:lastRowFirstColumn="0" w:lastRowLastColumn="0"/>
+              <w:rPr>
+                <w:sz w:val="24"/>
+                <w:szCs w:val="24"/>
+              </w:rPr>
+            </w:pPr>
+            <w:r>
+              <w:rPr>
+                <w:sz w:val="24"/>
+                <w:szCs w:val="24"/>
+              </w:rPr>
+              <w:t>3.9</w:t>
+            </w:r>
+          </w:p>
+        </w:tc>
+        <w:tc>
+          <w:tcPr>
+            <w:tcW w:w="0" w:type="auto"/>
+            <w:vAlign w:val="center"/>
+          </w:tcPr>
+          <w:p>
+            <w:pPr>
+              <w:pStyle w:val="BodyText1"/>
+              <w:jc w:val="center"/>
+              <w:cnfStyle w:val="000000000000" w:firstRow="0" w:lastRow="0" w:firstColumn="0" w:lastColumn="0" w:oddVBand="0" w:evenVBand="0" w:oddHBand="0" w:evenHBand="0" w:firstRowFirstColumn="0" w:firstRowLastColumn="0" w:lastRowFirstColumn="0" w:lastRowLastColumn="0"/>
+              <w:rPr>
+                <w:sz w:val="24"/>
+                <w:szCs w:val="24"/>
+              </w:rPr>
+            </w:pPr>
+            <w:r>
+              <w:rPr>
+                <w:sz w:val="24"/>
+                <w:szCs w:val="24"/>
+              </w:rPr>
+              <w:t>1</w:t>
+            </w:r>
+          </w:p>
+        </w:tc>
+        <w:tc>
+          <w:tcPr>
+            <w:tcW w:w="0" w:type="auto"/>
+            <w:vAlign w:val="center"/>
+          </w:tcPr>
+          <w:p>
+            <w:pPr>
+              <w:pStyle w:val="BodyText1"/>
+              <w:jc w:val="center"/>
+              <w:cnfStyle w:val="000000000000" w:firstRow="0" w:lastRow="0" w:firstColumn="0" w:lastColumn="0" w:oddVBand="0" w:evenVBand="0" w:oddHBand="0" w:evenHBand="0" w:firstRowFirstColumn="0" w:firstRowLastColumn="0" w:lastRowFirstColumn="0" w:lastRowLastColumn="0"/>
+              <w:rPr>
+                <w:sz w:val="24"/>
+                <w:szCs w:val="24"/>
+              </w:rPr>
+            </w:pPr>
+            <w:r>
+              <w:rPr>
+                <w:sz w:val="24"/>
+                <w:szCs w:val="24"/>
+              </w:rPr>
+              <w:t>1</w:t>
+            </w:r>
+          </w:p>
+        </w:tc>
+      </w:tr>
+    </w:tbl>
+    <w:p>
+      <w:pPr>
+        <w:ind w:left="0"/>
+        <w:rPr>
+          <w:rFonts w:ascii="Times New Roman" w:hAnsi="Times New Roman"/>
+          <w:sz w:val="24"/>
+          <w:szCs w:val="24"/>
+        </w:rPr>
+      </w:pPr>
+      <w:r>
+        <w:rPr>
+          <w:rFonts w:ascii="Times New Roman" w:hAnsi="Times New Roman"/>
+          <w:sz w:val="24"/>
+          <w:szCs w:val="24"/>
+        </w:rPr>
+        <w:t>Both these materials test the reasonable extremes of the attribute values.</w:t>
+      </w:r>
     </w:p>
     <w:p>
       <w:pPr>
@@ -8806,6 +11063,81 @@
           <w:szCs w:val="24"/>
         </w:rPr>
       </w:pPr>
+      <w:r>
+        <w:rPr>
+          <w:rFonts w:ascii="Times New Roman" w:hAnsi="Times New Roman"/>
+          <w:sz w:val="24"/>
+          <w:szCs w:val="24"/>
+        </w:rPr>
+        <w:t xml:space="preserve">Thank you for the opportunity to </w:t>
+      </w:r>
+      <w:r>
+        <w:rPr>
+          <w:rFonts w:ascii="Times New Roman" w:hAnsi="Times New Roman"/>
+          <w:color w:val="00B050"/>
+          <w:sz w:val="24"/>
+          <w:szCs w:val="24"/>
+        </w:rPr>
+        <w:t>work with you on this unique mathematical problem</w:t>
+      </w:r>
+      <w:r>
+        <w:rPr>
+          <w:rFonts w:ascii="Times New Roman" w:hAnsi="Times New Roman"/>
+          <w:sz w:val="24"/>
+          <w:szCs w:val="24"/>
+        </w:rPr>
+        <w:t xml:space="preserve">. We hope </w:t>
+      </w:r>
+      <w:r>
+        <w:rPr>
+          <w:rFonts w:ascii="Times New Roman" w:hAnsi="Times New Roman"/>
+          <w:sz w:val="24"/>
+          <w:szCs w:val="24"/>
+        </w:rPr>
+        <w:t xml:space="preserve">these procedures help </w:t>
+      </w:r>
+      <w:r>
+        <w:rPr>
+          <w:rFonts w:ascii="Times New Roman" w:hAnsi="Times New Roman"/>
+          <w:color w:val="00B050"/>
+          <w:sz w:val="24"/>
+          <w:szCs w:val="24"/>
+        </w:rPr>
+        <w:t>the fabrication team</w:t>
+      </w:r>
+      <w:r>
+        <w:rPr>
+          <w:rFonts w:ascii="Times New Roman" w:hAnsi="Times New Roman"/>
+          <w:sz w:val="24"/>
+          <w:szCs w:val="24"/>
+        </w:rPr>
+        <w:t xml:space="preserve"> to</w:t>
+      </w:r>
+      <w:r>
+        <w:rPr>
+          <w:rFonts w:ascii="Times New Roman" w:hAnsi="Times New Roman"/>
+          <w:sz w:val="24"/>
+          <w:szCs w:val="24"/>
+        </w:rPr>
+        <w:t xml:space="preserve"> </w:t>
+      </w:r>
+      <w:r>
+        <w:rPr>
+          <w:rFonts w:ascii="Times New Roman" w:hAnsi="Times New Roman"/>
+          <w:color w:val="00B050"/>
+          <w:sz w:val="24"/>
+          <w:szCs w:val="24"/>
+        </w:rPr>
+        <w:t>create a product that is both inexpensive and environmentally responsible</w:t>
+      </w:r>
+      <w:r>
+        <w:rPr>
+          <w:rFonts w:ascii="Times New Roman" w:hAnsi="Times New Roman"/>
+          <w:sz w:val="24"/>
+          <w:szCs w:val="24"/>
+        </w:rPr>
+        <w:t>.</w:t>
+      </w:r>
     </w:p>
     <w:p>
       <w:pPr>
@@ -8832,50 +11164,46 @@
           <w:sz w:val="24"/>
           <w:szCs w:val="24"/>
         </w:rPr>
-        <w:t xml:space="preserve">Thank you for the opportunity to </w:t>
-      </w:r>
-      <w:r>
-        <w:rPr>
-          <w:rFonts w:ascii="Times New Roman" w:hAnsi="Times New Roman"/>
-          <w:color w:val="00B050"/>
-          <w:sz w:val="24"/>
-          <w:szCs w:val="24"/>
-        </w:rPr>
-        <w:t>work with you on this unique mathematical problem</w:t>
-      </w:r>
-      <w:r>
-        <w:rPr>
-          <w:rFonts w:ascii="Times New Roman" w:hAnsi="Times New Roman"/>
-          <w:sz w:val="24"/>
-          <w:szCs w:val="24"/>
-        </w:rPr>
-        <w:t xml:space="preserve">. We hope </w:t>
-      </w:r>
-      <w:r>
-        <w:rPr>
-          <w:rFonts w:ascii="Times New Roman" w:hAnsi="Times New Roman"/>
-          <w:sz w:val="24"/>
-          <w:szCs w:val="24"/>
-        </w:rPr>
-        <w:t xml:space="preserve">these procedures help </w:t>
-      </w:r>
-      <w:r>
-        <w:rPr>
-          <w:rFonts w:ascii="Times New Roman" w:hAnsi="Times New Roman"/>
-          <w:color w:val="00B050"/>
-          <w:sz w:val="24"/>
-          <w:szCs w:val="24"/>
-        </w:rPr>
-        <w:t>the fabrication team</w:t>
-      </w:r>
-      <w:r>
-        <w:rPr>
-          <w:rFonts w:ascii="Times New Roman" w:hAnsi="Times New Roman"/>
-          <w:sz w:val="24"/>
-          <w:szCs w:val="24"/>
-        </w:rPr>
-        <w:t xml:space="preserve"> to</w:t>
-      </w:r>
+        <w:t>Sincerely,</w:t>
+      </w:r>
+    </w:p>
+    <w:p>
+      <w:pPr>
+        <w:ind w:left="0"/>
+        <w:rPr>
+          <w:rFonts w:ascii="Times New Roman" w:hAnsi="Times New Roman"/>
+          <w:sz w:val="24"/>
+          <w:szCs w:val="24"/>
+        </w:rPr>
+      </w:pPr>
+      <w:r>
+        <w:rPr>
+          <w:rFonts w:ascii="Times New Roman" w:hAnsi="Times New Roman"/>
+          <w:sz w:val="24"/>
+          <w:szCs w:val="24"/>
+        </w:rPr>
+        <w:t>Team 13,</w:t>
+      </w:r>
+    </w:p>
+    <w:p>
+      <w:pPr>
+        <w:ind w:left="0" w:firstLine="720"/>
+        <w:rPr>
+          <w:rFonts w:ascii="Times New Roman" w:hAnsi="Times New Roman"/>
+          <w:sz w:val="24"/>
+          <w:szCs w:val="24"/>
+        </w:rPr>
+      </w:pPr>
+      <w:proofErr w:type="spellStart"/>
+      <w:r>
+        <w:rPr>
+          <w:rFonts w:ascii="Times New Roman" w:hAnsi="Times New Roman"/>
+          <w:sz w:val="24"/>
+          <w:szCs w:val="24"/>
+        </w:rPr>
+        <w:t>Apoorva</w:t>
+      </w:r>
+      <w:proofErr w:type="spellEnd"/>
       <w:r>
         <w:rPr>
           <w:rFonts w:ascii="Times New Roman" w:hAnsi="Times New Roman"/>
@@ -8884,22 +11212,89 @@
         </w:rPr>
         <w:t xml:space="preserve"> </w:t>
       </w:r>
-      <w:r>
-        <w:rPr>
-          <w:rFonts w:ascii="Times New Roman" w:hAnsi="Times New Roman"/>
-          <w:color w:val="00B050"/>
-          <w:sz w:val="24"/>
-          <w:szCs w:val="24"/>
-        </w:rPr>
-        <w:t>create a product that is both inexpensive and environmentally responsible</w:t>
-      </w:r>
-      <w:r>
-        <w:rPr>
-          <w:rFonts w:ascii="Times New Roman" w:hAnsi="Times New Roman"/>
-          <w:sz w:val="24"/>
-          <w:szCs w:val="24"/>
-        </w:rPr>
-        <w:t>.</w:t>
+      <w:proofErr w:type="spellStart"/>
+      <w:r>
+        <w:rPr>
+          <w:rFonts w:ascii="Times New Roman" w:hAnsi="Times New Roman"/>
+          <w:sz w:val="24"/>
+          <w:szCs w:val="24"/>
+        </w:rPr>
+        <w:t>Kharche</w:t>
+      </w:r>
+      <w:proofErr w:type="spellEnd"/>
+    </w:p>
+    <w:p>
+      <w:pPr>
+        <w:ind w:left="0" w:firstLine="720"/>
+        <w:rPr>
+          <w:rFonts w:ascii="Times New Roman" w:hAnsi="Times New Roman"/>
+          <w:sz w:val="24"/>
+          <w:szCs w:val="24"/>
+        </w:rPr>
+      </w:pPr>
+      <w:r>
+        <w:rPr>
+          <w:rFonts w:ascii="Times New Roman" w:hAnsi="Times New Roman"/>
+          <w:sz w:val="24"/>
+          <w:szCs w:val="24"/>
+        </w:rPr>
+        <w:t>Broderick Schwartz</w:t>
+      </w:r>
+    </w:p>
+    <w:p>
+      <w:pPr>
+        <w:ind w:left="0" w:firstLine="720"/>
+        <w:rPr>
+          <w:rFonts w:ascii="Times New Roman" w:hAnsi="Times New Roman"/>
+          <w:sz w:val="24"/>
+          <w:szCs w:val="24"/>
+        </w:rPr>
+      </w:pPr>
+      <w:r>
+        <w:rPr>
+          <w:rFonts w:ascii="Times New Roman" w:hAnsi="Times New Roman"/>
+          <w:sz w:val="24"/>
+          <w:szCs w:val="24"/>
+        </w:rPr>
+        <w:t xml:space="preserve">Rashid </w:t>
+      </w:r>
+      <w:proofErr w:type="spellStart"/>
+      <w:r>
+        <w:rPr>
+          <w:rFonts w:ascii="Times New Roman" w:hAnsi="Times New Roman"/>
+          <w:sz w:val="24"/>
+          <w:szCs w:val="24"/>
+        </w:rPr>
+        <w:t>Sarwar</w:t>
+      </w:r>
+      <w:proofErr w:type="spellEnd"/>
+    </w:p>
+    <w:p>
+      <w:pPr>
+        <w:ind w:left="0" w:firstLine="720"/>
+        <w:rPr>
+          <w:rFonts w:ascii="Times New Roman" w:hAnsi="Times New Roman"/>
+          <w:sz w:val="24"/>
+          <w:szCs w:val="24"/>
+        </w:rPr>
+      </w:pPr>
+      <w:proofErr w:type="spellStart"/>
+      <w:r>
+        <w:rPr>
+          <w:rFonts w:ascii="Times New Roman" w:hAnsi="Times New Roman"/>
+          <w:sz w:val="24"/>
+          <w:szCs w:val="24"/>
+        </w:rPr>
+        <w:t>Yash</w:t>
+      </w:r>
+      <w:proofErr w:type="spellEnd"/>
+      <w:r>
+        <w:rPr>
+          <w:rFonts w:ascii="Times New Roman" w:hAnsi="Times New Roman"/>
+          <w:sz w:val="24"/>
+          <w:szCs w:val="24"/>
+        </w:rPr>
+        <w:t xml:space="preserve"> Shah</w:t>
       </w:r>
     </w:p>
     <w:p>
@@ -8921,144 +11316,6 @@
           <w:szCs w:val="24"/>
         </w:rPr>
       </w:pPr>
-      <w:r>
-        <w:rPr>
-          <w:rFonts w:ascii="Times New Roman" w:hAnsi="Times New Roman"/>
-          <w:sz w:val="24"/>
-          <w:szCs w:val="24"/>
-        </w:rPr>
-        <w:t>Sincerely,</w:t>
-      </w:r>
-    </w:p>
-    <w:p>
-      <w:pPr>
-        <w:ind w:left="0"/>
-        <w:rPr>
-          <w:rFonts w:ascii="Times New Roman" w:hAnsi="Times New Roman"/>
-          <w:sz w:val="24"/>
-          <w:szCs w:val="24"/>
-        </w:rPr>
-      </w:pPr>
-      <w:r>
-        <w:rPr>
-          <w:rFonts w:ascii="Times New Roman" w:hAnsi="Times New Roman"/>
-          <w:sz w:val="24"/>
-          <w:szCs w:val="24"/>
-        </w:rPr>
-        <w:t>Team 13,</w:t>
-      </w:r>
-    </w:p>
-    <w:p>
-      <w:pPr>
-        <w:ind w:left="0" w:firstLine="720"/>
-        <w:rPr>
-          <w:rFonts w:ascii="Times New Roman" w:hAnsi="Times New Roman"/>
-          <w:sz w:val="24"/>
-          <w:szCs w:val="24"/>
-        </w:rPr>
-      </w:pPr>
-      <w:proofErr w:type="spellStart"/>
-      <w:r>
-        <w:rPr>
-          <w:rFonts w:ascii="Times New Roman" w:hAnsi="Times New Roman"/>
-          <w:sz w:val="24"/>
-          <w:szCs w:val="24"/>
-        </w:rPr>
-        <w:t>Apoorva</w:t>
-      </w:r>
-      <w:proofErr w:type="spellEnd"/>
-      <w:r>
-        <w:rPr>
-          <w:rFonts w:ascii="Times New Roman" w:hAnsi="Times New Roman"/>
-          <w:sz w:val="24"/>
-          <w:szCs w:val="24"/>
-        </w:rPr>
-        <w:t xml:space="preserve"> </w:t>
-      </w:r>
-      <w:proofErr w:type="spellStart"/>
-      <w:r>
-        <w:rPr>
-          <w:rFonts w:ascii="Times New Roman" w:hAnsi="Times New Roman"/>
-          <w:sz w:val="24"/>
-          <w:szCs w:val="24"/>
-        </w:rPr>
-        <w:t>Kharche</w:t>
-      </w:r>
-      <w:proofErr w:type="spellEnd"/>
-    </w:p>
-    <w:p>
-      <w:pPr>
-        <w:ind w:left="0" w:firstLine="720"/>
-        <w:rPr>
-          <w:rFonts w:ascii="Times New Roman" w:hAnsi="Times New Roman"/>
-          <w:sz w:val="24"/>
-          <w:szCs w:val="24"/>
-        </w:rPr>
-      </w:pPr>
-      <w:r>
-        <w:rPr>
-          <w:rFonts w:ascii="Times New Roman" w:hAnsi="Times New Roman"/>
-          <w:sz w:val="24"/>
-          <w:szCs w:val="24"/>
-        </w:rPr>
-        <w:t>Broderick Schwartz</w:t>
-      </w:r>
-    </w:p>
-    <w:p>
-      <w:pPr>
-        <w:ind w:left="0" w:firstLine="720"/>
-        <w:rPr>
-          <w:rFonts w:ascii="Times New Roman" w:hAnsi="Times New Roman"/>
-          <w:sz w:val="24"/>
-          <w:szCs w:val="24"/>
-        </w:rPr>
-      </w:pPr>
-      <w:r>
-        <w:rPr>
-          <w:rFonts w:ascii="Times New Roman" w:hAnsi="Times New Roman"/>
-          <w:sz w:val="24"/>
-          <w:szCs w:val="24"/>
-        </w:rPr>
-        <w:t xml:space="preserve">Rashid </w:t>
-      </w:r>
-      <w:proofErr w:type="spellStart"/>
-      <w:r>
-        <w:rPr>
-          <w:rFonts w:ascii="Times New Roman" w:hAnsi="Times New Roman"/>
-          <w:sz w:val="24"/>
-          <w:szCs w:val="24"/>
-        </w:rPr>
-        <w:t>Sarwar</w:t>
-      </w:r>
-      <w:proofErr w:type="spellEnd"/>
-    </w:p>
-    <w:p>
-      <w:pPr>
-        <w:ind w:left="0" w:firstLine="720"/>
-        <w:rPr>
-          <w:rFonts w:ascii="Times New Roman" w:hAnsi="Times New Roman"/>
-          <w:sz w:val="24"/>
-          <w:szCs w:val="24"/>
-        </w:rPr>
-      </w:pPr>
-      <w:proofErr w:type="spellStart"/>
-      <w:r>
-        <w:rPr>
-          <w:rFonts w:ascii="Times New Roman" w:hAnsi="Times New Roman"/>
-          <w:sz w:val="24"/>
-          <w:szCs w:val="24"/>
-        </w:rPr>
-        <w:t>Yash</w:t>
-      </w:r>
-      <w:proofErr w:type="spellEnd"/>
-      <w:r>
-        <w:rPr>
-          <w:rFonts w:ascii="Times New Roman" w:hAnsi="Times New Roman"/>
-          <w:sz w:val="24"/>
-          <w:szCs w:val="24"/>
-        </w:rPr>
-        <w:t xml:space="preserve"> Shah</w:t>
-      </w:r>
     </w:p>
     <w:p>
       <w:pPr>
@@ -9080,29 +11337,9 @@
         </w:rPr>
       </w:pPr>
     </w:p>
-    <w:p>
-      <w:pPr>
-        <w:ind w:left="0"/>
-        <w:rPr>
-          <w:rFonts w:ascii="Times New Roman" w:hAnsi="Times New Roman"/>
-          <w:sz w:val="24"/>
-          <w:szCs w:val="24"/>
-        </w:rPr>
-      </w:pPr>
-    </w:p>
-    <w:p>
-      <w:pPr>
-        <w:ind w:left="0"/>
-        <w:rPr>
-          <w:rFonts w:ascii="Times New Roman" w:hAnsi="Times New Roman"/>
-          <w:sz w:val="24"/>
-          <w:szCs w:val="24"/>
-        </w:rPr>
-      </w:pPr>
-    </w:p>
     <w:sectPr>
-      <w:headerReference w:type="default" r:id="rId8"/>
-      <w:footerReference w:type="default" r:id="rId9"/>
+      <w:headerReference w:type="default" r:id="rId7"/>
+      <w:footerReference w:type="default" r:id="rId8"/>
       <w:pgSz w:w="12240" w:h="15840" w:code="1"/>
       <w:pgMar w:top="1152" w:right="1152" w:bottom="864" w:left="1152" w:header="720" w:footer="576" w:gutter="0"/>
       <w:pgNumType w:start="1"/>
@@ -9114,7 +11351,7 @@
 </file>
 
 <file path=word/endnotes.xml><?xml version="1.0" encoding="utf-8"?>
-<w:endnotes xmlns:wpc="http://schemas.microsoft.com/office/word/2010/wordprocessingCanvas" xmlns:mo="http://schemas.microsoft.com/office/mac/office/2008/main" xmlns:mc="http://schemas.openxmlformats.org/markup-compatibility/2006" xmlns:mv="urn:schemas-microsoft-com:mac:vml" xmlns:o="urn:schemas-microsoft-com:office:office" xmlns:r="http://schemas.openxmlformats.org/officeDocument/2006/relationships" xmlns:m="http://schemas.openxmlformats.org/officeDocument/2006/math" xmlns:v="urn:schemas-microsoft-com:vml" xmlns:wp14="http://schemas.microsoft.com/office/word/2010/wordprocessingDrawing" xmlns:wp="http://schemas.openxmlformats.org/drawingml/2006/wordprocessingDrawing" xmlns:w10="urn:schemas-microsoft-com:office:word" xmlns:w="http://schemas.openxmlformats.org/wordprocessingml/2006/main" xmlns:w14="http://schemas.microsoft.com/office/word/2010/wordml" xmlns:wpg="http://schemas.microsoft.com/office/word/2010/wordprocessingGroup" xmlns:wpi="http://schemas.microsoft.com/office/word/2010/wordprocessingInk" xmlns:wne="http://schemas.microsoft.com/office/word/2006/wordml" xmlns:wps="http://schemas.microsoft.com/office/word/2010/wordprocessingShape" mc:Ignorable="w14 wp14">
+<w:endnotes xmlns:wpc="http://schemas.microsoft.com/office/word/2010/wordprocessingCanvas" xmlns:mc="http://schemas.openxmlformats.org/markup-compatibility/2006" xmlns:o="urn:schemas-microsoft-com:office:office" xmlns:r="http://schemas.openxmlformats.org/officeDocument/2006/relationships" xmlns:m="http://schemas.openxmlformats.org/officeDocument/2006/math" xmlns:v="urn:schemas-microsoft-com:vml" xmlns:wp14="http://schemas.microsoft.com/office/word/2010/wordprocessingDrawing" xmlns:wp="http://schemas.openxmlformats.org/drawingml/2006/wordprocessingDrawing" xmlns:w10="urn:schemas-microsoft-com:office:word" xmlns:w="http://schemas.openxmlformats.org/wordprocessingml/2006/main" xmlns:w14="http://schemas.microsoft.com/office/word/2010/wordml" xmlns:w15="http://schemas.microsoft.com/office/word/2012/wordml" xmlns:wpg="http://schemas.microsoft.com/office/word/2010/wordprocessingGroup" xmlns:wpi="http://schemas.microsoft.com/office/word/2010/wordprocessingInk" xmlns:wne="http://schemas.microsoft.com/office/word/2006/wordml" xmlns:wps="http://schemas.microsoft.com/office/word/2010/wordprocessingShape" mc:Ignorable="w14 w15 wp14">
   <w:endnote w:type="separator" w:id="-1">
     <w:p>
       <w:pPr>
@@ -9139,7 +11376,7 @@
 </file>
 
 <file path=word/footer1.xml><?xml version="1.0" encoding="utf-8"?>
-<w:ftr xmlns:wpc="http://schemas.microsoft.com/office/word/2010/wordprocessingCanvas" xmlns:mo="http://schemas.microsoft.com/office/mac/office/2008/main" xmlns:mc="http://schemas.openxmlformats.org/markup-compatibility/2006" xmlns:mv="urn:schemas-microsoft-com:mac:vml" xmlns:o="urn:schemas-microsoft-com:office:office" xmlns:r="http://schemas.openxmlformats.org/officeDocument/2006/relationships" xmlns:m="http://schemas.openxmlformats.org/officeDocument/2006/math" xmlns:v="urn:schemas-microsoft-com:vml" xmlns:wp14="http://schemas.microsoft.com/office/word/2010/wordprocessingDrawing" xmlns:wp="http://schemas.openxmlformats.org/drawingml/2006/wordprocessingDrawing" xmlns:w10="urn:schemas-microsoft-com:office:word" xmlns:w="http://schemas.openxmlformats.org/wordprocessingml/2006/main" xmlns:w14="http://schemas.microsoft.com/office/word/2010/wordml" xmlns:wpg="http://schemas.microsoft.com/office/word/2010/wordprocessingGroup" xmlns:wpi="http://schemas.microsoft.com/office/word/2010/wordprocessingInk" xmlns:wne="http://schemas.microsoft.com/office/word/2006/wordml" xmlns:wps="http://schemas.microsoft.com/office/word/2010/wordprocessingShape" mc:Ignorable="w14 wp14">
+<w:ftr xmlns:wpc="http://schemas.microsoft.com/office/word/2010/wordprocessingCanvas" xmlns:mc="http://schemas.openxmlformats.org/markup-compatibility/2006" xmlns:o="urn:schemas-microsoft-com:office:office" xmlns:r="http://schemas.openxmlformats.org/officeDocument/2006/relationships" xmlns:m="http://schemas.openxmlformats.org/officeDocument/2006/math" xmlns:v="urn:schemas-microsoft-com:vml" xmlns:wp14="http://schemas.microsoft.com/office/word/2010/wordprocessingDrawing" xmlns:wp="http://schemas.openxmlformats.org/drawingml/2006/wordprocessingDrawing" xmlns:w10="urn:schemas-microsoft-com:office:word" xmlns:w="http://schemas.openxmlformats.org/wordprocessingml/2006/main" xmlns:w14="http://schemas.microsoft.com/office/word/2010/wordml" xmlns:w15="http://schemas.microsoft.com/office/word/2012/wordml" xmlns:wpg="http://schemas.microsoft.com/office/word/2010/wordprocessingGroup" xmlns:wpi="http://schemas.microsoft.com/office/word/2010/wordprocessingInk" xmlns:wne="http://schemas.microsoft.com/office/word/2006/wordml" xmlns:wps="http://schemas.microsoft.com/office/word/2010/wordprocessingShape" mc:Ignorable="w14 w15 wp14">
   <w:p>
     <w:pPr>
       <w:tabs>
@@ -9197,7 +11434,7 @@
         <w:rFonts w:ascii="Cambria" w:hAnsi="Cambria"/>
         <w:noProof/>
       </w:rPr>
-      <w:t>4</w:t>
+      <w:t>5</w:t>
     </w:r>
     <w:r>
       <w:rPr>
@@ -9211,7 +11448,7 @@
 </file>
 
 <file path=word/footnotes.xml><?xml version="1.0" encoding="utf-8"?>
-<w:footnotes xmlns:wpc="http://schemas.microsoft.com/office/word/2010/wordprocessingCanvas" xmlns:mo="http://schemas.microsoft.com/office/mac/office/2008/main" xmlns:mc="http://schemas.openxmlformats.org/markup-compatibility/2006" xmlns:mv="urn:schemas-microsoft-com:mac:vml" xmlns:o="urn:schemas-microsoft-com:office:office" xmlns:r="http://schemas.openxmlformats.org/officeDocument/2006/relationships" xmlns:m="http://schemas.openxmlformats.org/officeDocument/2006/math" xmlns:v="urn:schemas-microsoft-com:vml" xmlns:wp14="http://schemas.microsoft.com/office/word/2010/wordprocessingDrawing" xmlns:wp="http://schemas.openxmlformats.org/drawingml/2006/wordprocessingDrawing" xmlns:w10="urn:schemas-microsoft-com:office:word" xmlns:w="http://schemas.openxmlformats.org/wordprocessingml/2006/main" xmlns:w14="http://schemas.microsoft.com/office/word/2010/wordml" xmlns:wpg="http://schemas.microsoft.com/office/word/2010/wordprocessingGroup" xmlns:wpi="http://schemas.microsoft.com/office/word/2010/wordprocessingInk" xmlns:wne="http://schemas.microsoft.com/office/word/2006/wordml" xmlns:wps="http://schemas.microsoft.com/office/word/2010/wordprocessingShape" mc:Ignorable="w14 wp14">
+<w:footnotes xmlns:wpc="http://schemas.microsoft.com/office/word/2010/wordprocessingCanvas" xmlns:mc="http://schemas.openxmlformats.org/markup-compatibility/2006" xmlns:o="urn:schemas-microsoft-com:office:office" xmlns:r="http://schemas.openxmlformats.org/officeDocument/2006/relationships" xmlns:m="http://schemas.openxmlformats.org/officeDocument/2006/math" xmlns:v="urn:schemas-microsoft-com:vml" xmlns:wp14="http://schemas.microsoft.com/office/word/2010/wordprocessingDrawing" xmlns:wp="http://schemas.openxmlformats.org/drawingml/2006/wordprocessingDrawing" xmlns:w10="urn:schemas-microsoft-com:office:word" xmlns:w="http://schemas.openxmlformats.org/wordprocessingml/2006/main" xmlns:w14="http://schemas.microsoft.com/office/word/2010/wordml" xmlns:w15="http://schemas.microsoft.com/office/word/2012/wordml" xmlns:wpg="http://schemas.microsoft.com/office/word/2010/wordprocessingGroup" xmlns:wpi="http://schemas.microsoft.com/office/word/2010/wordprocessingInk" xmlns:wne="http://schemas.microsoft.com/office/word/2006/wordml" xmlns:wps="http://schemas.microsoft.com/office/word/2010/wordprocessingShape" mc:Ignorable="w14 w15 wp14">
   <w:footnote w:type="separator" w:id="-1">
     <w:p>
       <w:pPr>
@@ -9236,7 +11473,7 @@
 </file>
 
 <file path=word/header1.xml><?xml version="1.0" encoding="utf-8"?>
-<w:hdr xmlns:wpc="http://schemas.microsoft.com/office/word/2010/wordprocessingCanvas" xmlns:mo="http://schemas.microsoft.com/office/mac/office/2008/main" xmlns:mc="http://schemas.openxmlformats.org/markup-compatibility/2006" xmlns:mv="urn:schemas-microsoft-com:mac:vml" xmlns:o="urn:schemas-microsoft-com:office:office" xmlns:r="http://schemas.openxmlformats.org/officeDocument/2006/relationships" xmlns:m="http://schemas.openxmlformats.org/officeDocument/2006/math" xmlns:v="urn:schemas-microsoft-com:vml" xmlns:wp14="http://schemas.microsoft.com/office/word/2010/wordprocessingDrawing" xmlns:wp="http://schemas.openxmlformats.org/drawingml/2006/wordprocessingDrawing" xmlns:w10="urn:schemas-microsoft-com:office:word" xmlns:w="http://schemas.openxmlformats.org/wordprocessingml/2006/main" xmlns:w14="http://schemas.microsoft.com/office/word/2010/wordml" xmlns:wpg="http://schemas.microsoft.com/office/word/2010/wordprocessingGroup" xmlns:wpi="http://schemas.microsoft.com/office/word/2010/wordprocessingInk" xmlns:wne="http://schemas.microsoft.com/office/word/2006/wordml" xmlns:wps="http://schemas.microsoft.com/office/word/2010/wordprocessingShape" mc:Ignorable="w14 wp14">
+<w:hdr xmlns:wpc="http://schemas.microsoft.com/office/word/2010/wordprocessingCanvas" xmlns:mc="http://schemas.openxmlformats.org/markup-compatibility/2006" xmlns:o="urn:schemas-microsoft-com:office:office" xmlns:r="http://schemas.openxmlformats.org/officeDocument/2006/relationships" xmlns:m="http://schemas.openxmlformats.org/officeDocument/2006/math" xmlns:v="urn:schemas-microsoft-com:vml" xmlns:wp14="http://schemas.microsoft.com/office/word/2010/wordprocessingDrawing" xmlns:wp="http://schemas.openxmlformats.org/drawingml/2006/wordprocessingDrawing" xmlns:w10="urn:schemas-microsoft-com:office:word" xmlns:w="http://schemas.openxmlformats.org/wordprocessingml/2006/main" xmlns:w14="http://schemas.microsoft.com/office/word/2010/wordml" xmlns:w15="http://schemas.microsoft.com/office/word/2012/wordml" xmlns:wpg="http://schemas.microsoft.com/office/word/2010/wordprocessingGroup" xmlns:wpi="http://schemas.microsoft.com/office/word/2010/wordprocessingInk" xmlns:wne="http://schemas.microsoft.com/office/word/2006/wordml" xmlns:wps="http://schemas.microsoft.com/office/word/2010/wordprocessingShape" mc:Ignorable="w14 w15 wp14">
   <w:p>
     <w:pPr>
       <w:pStyle w:val="Header"/>
@@ -9247,7 +11484,7 @@
 </file>
 
 <file path=word/styles.xml><?xml version="1.0" encoding="utf-8"?>
-<w:styles xmlns:mc="http://schemas.openxmlformats.org/markup-compatibility/2006" xmlns:r="http://schemas.openxmlformats.org/officeDocument/2006/relationships" xmlns:w="http://schemas.openxmlformats.org/wordprocessingml/2006/main" xmlns:w14="http://schemas.microsoft.com/office/word/2010/wordml" mc:Ignorable="w14">
+<w:styles xmlns:mc="http://schemas.openxmlformats.org/markup-compatibility/2006" xmlns:r="http://schemas.openxmlformats.org/officeDocument/2006/relationships" xmlns:w="http://schemas.openxmlformats.org/wordprocessingml/2006/main" xmlns:w14="http://schemas.microsoft.com/office/word/2010/wordml" xmlns:w15="http://schemas.microsoft.com/office/word/2012/wordml" mc:Ignorable="w14 w15">
   <w:docDefaults>
     <w:rPrDefault>
       <w:rPr>
@@ -9257,144 +11494,369 @@
     </w:rPrDefault>
     <w:pPrDefault/>
   </w:docDefaults>
-  <w:latentStyles w:defLockedState="0" w:defUIPriority="99" w:defSemiHidden="1" w:defUnhideWhenUsed="1" w:defQFormat="0" w:count="276">
-    <w:lsdException w:name="Normal" w:semiHidden="0" w:uiPriority="0" w:unhideWhenUsed="0" w:qFormat="1"/>
-    <w:lsdException w:name="heading 1" w:semiHidden="0" w:uiPriority="9" w:unhideWhenUsed="0" w:qFormat="1"/>
-    <w:lsdException w:name="heading 2" w:uiPriority="9" w:qFormat="1"/>
-    <w:lsdException w:name="heading 3" w:uiPriority="9" w:qFormat="1"/>
-    <w:lsdException w:name="heading 4" w:uiPriority="9" w:qFormat="1"/>
-    <w:lsdException w:name="heading 5" w:uiPriority="9" w:qFormat="1"/>
-    <w:lsdException w:name="heading 6" w:uiPriority="9" w:qFormat="1"/>
-    <w:lsdException w:name="heading 7" w:uiPriority="9" w:qFormat="1"/>
-    <w:lsdException w:name="heading 8" w:uiPriority="9" w:qFormat="1"/>
-    <w:lsdException w:name="heading 9" w:uiPriority="9" w:qFormat="1"/>
-    <w:lsdException w:name="toc 1" w:uiPriority="39"/>
-    <w:lsdException w:name="toc 2" w:uiPriority="39"/>
-    <w:lsdException w:name="toc 3" w:uiPriority="39"/>
-    <w:lsdException w:name="toc 4" w:uiPriority="39"/>
-    <w:lsdException w:name="toc 5" w:uiPriority="39"/>
-    <w:lsdException w:name="toc 6" w:uiPriority="39"/>
-    <w:lsdException w:name="toc 7" w:uiPriority="39"/>
-    <w:lsdException w:name="toc 8" w:uiPriority="39"/>
-    <w:lsdException w:name="toc 9" w:uiPriority="39"/>
-    <w:lsdException w:name="caption" w:uiPriority="35" w:qFormat="1"/>
-    <w:lsdException w:name="Title" w:semiHidden="0" w:uiPriority="10" w:unhideWhenUsed="0" w:qFormat="1"/>
-    <w:lsdException w:name="Default Paragraph Font" w:uiPriority="1"/>
-    <w:lsdException w:name="Subtitle" w:semiHidden="0" w:uiPriority="11" w:unhideWhenUsed="0" w:qFormat="1"/>
-    <w:lsdException w:name="Strong" w:semiHidden="0" w:uiPriority="22" w:unhideWhenUsed="0" w:qFormat="1"/>
-    <w:lsdException w:name="Emphasis" w:semiHidden="0" w:uiPriority="20" w:unhideWhenUsed="0" w:qFormat="1"/>
-    <w:lsdException w:name="Table Grid" w:semiHidden="0" w:uiPriority="59" w:unhideWhenUsed="0"/>
-    <w:lsdException w:name="Placeholder Text" w:unhideWhenUsed="0"/>
-    <w:lsdException w:name="No Spacing" w:semiHidden="0" w:uiPriority="1" w:unhideWhenUsed="0" w:qFormat="1"/>
-    <w:lsdException w:name="Light Shading" w:semiHidden="0" w:uiPriority="60" w:unhideWhenUsed="0"/>
-    <w:lsdException w:name="Light List" w:semiHidden="0" w:uiPriority="61" w:unhideWhenUsed="0"/>
-    <w:lsdException w:name="Light Grid" w:semiHidden="0" w:uiPriority="62" w:unhideWhenUsed="0"/>
-    <w:lsdException w:name="Medium Shading 1" w:semiHidden="0" w:uiPriority="63" w:unhideWhenUsed="0"/>
-    <w:lsdException w:name="Medium Shading 2" w:semiHidden="0" w:uiPriority="64" w:unhideWhenUsed="0"/>
-    <w:lsdException w:name="Medium List 1" w:semiHidden="0" w:uiPriority="65" w:unhideWhenUsed="0"/>
-    <w:lsdException w:name="Medium List 2" w:semiHidden="0" w:uiPriority="66" w:unhideWhenUsed="0"/>
-    <w:lsdException w:name="Medium Grid 1" w:semiHidden="0" w:uiPriority="67" w:unhideWhenUsed="0"/>
-    <w:lsdException w:name="Medium Grid 2" w:semiHidden="0" w:uiPriority="68" w:unhideWhenUsed="0"/>
-    <w:lsdException w:name="Medium Grid 3" w:semiHidden="0" w:uiPriority="69" w:unhideWhenUsed="0"/>
-    <w:lsdException w:name="Dark List" w:semiHidden="0" w:uiPriority="70" w:unhideWhenUsed="0"/>
-    <w:lsdException w:name="Colorful Shading" w:semiHidden="0" w:uiPriority="71" w:unhideWhenUsed="0"/>
-    <w:lsdException w:name="Colorful List" w:semiHidden="0" w:uiPriority="72" w:unhideWhenUsed="0"/>
-    <w:lsdException w:name="Colorful Grid" w:semiHidden="0" w:uiPriority="73" w:unhideWhenUsed="0"/>
-    <w:lsdException w:name="Light Shading Accent 1" w:semiHidden="0" w:uiPriority="60" w:unhideWhenUsed="0"/>
-    <w:lsdException w:name="Light List Accent 1" w:semiHidden="0" w:uiPriority="61" w:unhideWhenUsed="0"/>
-    <w:lsdException w:name="Light Grid Accent 1" w:semiHidden="0" w:uiPriority="62" w:unhideWhenUsed="0"/>
-    <w:lsdException w:name="Medium Shading 1 Accent 1" w:semiHidden="0" w:uiPriority="63" w:unhideWhenUsed="0"/>
-    <w:lsdException w:name="Medium Shading 2 Accent 1" w:semiHidden="0" w:uiPriority="64" w:unhideWhenUsed="0"/>
-    <w:lsdException w:name="Medium List 1 Accent 1" w:semiHidden="0" w:uiPriority="65" w:unhideWhenUsed="0"/>
-    <w:lsdException w:name="Revision" w:unhideWhenUsed="0"/>
-    <w:lsdException w:name="List Paragraph" w:semiHidden="0" w:uiPriority="34" w:unhideWhenUsed="0" w:qFormat="1"/>
-    <w:lsdException w:name="Quote" w:semiHidden="0" w:uiPriority="29" w:unhideWhenUsed="0" w:qFormat="1"/>
-    <w:lsdException w:name="Intense Quote" w:semiHidden="0" w:uiPriority="30" w:unhideWhenUsed="0" w:qFormat="1"/>
-    <w:lsdException w:name="Medium List 2 Accent 1" w:semiHidden="0" w:uiPriority="66" w:unhideWhenUsed="0"/>
-    <w:lsdException w:name="Medium Grid 1 Accent 1" w:semiHidden="0" w:uiPriority="67" w:unhideWhenUsed="0"/>
-    <w:lsdException w:name="Medium Grid 2 Accent 1" w:semiHidden="0" w:uiPriority="68" w:unhideWhenUsed="0"/>
-    <w:lsdException w:name="Medium Grid 3 Accent 1" w:semiHidden="0" w:uiPriority="69" w:unhideWhenUsed="0"/>
-    <w:lsdException w:name="Dark List Accent 1" w:semiHidden="0" w:uiPriority="70" w:unhideWhenUsed="0"/>
-    <w:lsdException w:name="Colorful Shading Accent 1" w:semiHidden="0" w:uiPriority="71" w:unhideWhenUsed="0"/>
-    <w:lsdException w:name="Colorful List Accent 1" w:semiHidden="0" w:uiPriority="72" w:unhideWhenUsed="0"/>
-    <w:lsdException w:name="Colorful Grid Accent 1" w:semiHidden="0" w:uiPriority="73" w:unhideWhenUsed="0"/>
-    <w:lsdException w:name="Light Shading Accent 2" w:semiHidden="0" w:uiPriority="60" w:unhideWhenUsed="0"/>
-    <w:lsdException w:name="Light List Accent 2" w:semiHidden="0" w:uiPriority="61" w:unhideWhenUsed="0"/>
-    <w:lsdException w:name="Light Grid Accent 2" w:semiHidden="0" w:uiPriority="62" w:unhideWhenUsed="0"/>
-    <w:lsdException w:name="Medium Shading 1 Accent 2" w:semiHidden="0" w:uiPriority="63" w:unhideWhenUsed="0"/>
-    <w:lsdException w:name="Medium Shading 2 Accent 2" w:semiHidden="0" w:uiPriority="64" w:unhideWhenUsed="0"/>
-    <w:lsdException w:name="Medium List 1 Accent 2" w:semiHidden="0" w:uiPriority="65" w:unhideWhenUsed="0"/>
-    <w:lsdException w:name="Medium List 2 Accent 2" w:semiHidden="0" w:uiPriority="66" w:unhideWhenUsed="0"/>
-    <w:lsdException w:name="Medium Grid 1 Accent 2" w:semiHidden="0" w:uiPriority="67" w:unhideWhenUsed="0"/>
-    <w:lsdException w:name="Medium Grid 2 Accent 2" w:semiHidden="0" w:uiPriority="68" w:unhideWhenUsed="0"/>
-    <w:lsdException w:name="Medium Grid 3 Accent 2" w:semiHidden="0" w:uiPriority="69" w:unhideWhenUsed="0"/>
-    <w:lsdException w:name="Dark List Accent 2" w:semiHidden="0" w:uiPriority="70" w:unhideWhenUsed="0"/>
-    <w:lsdException w:name="Colorful Shading Accent 2" w:semiHidden="0" w:uiPriority="71" w:unhideWhenUsed="0"/>
-    <w:lsdException w:name="Colorful List Accent 2" w:semiHidden="0" w:uiPriority="72" w:unhideWhenUsed="0"/>
-    <w:lsdException w:name="Colorful Grid Accent 2" w:semiHidden="0" w:uiPriority="73" w:unhideWhenUsed="0"/>
-    <w:lsdException w:name="Light Shading Accent 3" w:semiHidden="0" w:uiPriority="60" w:unhideWhenUsed="0"/>
-    <w:lsdException w:name="Light List Accent 3" w:semiHidden="0" w:uiPriority="61" w:unhideWhenUsed="0"/>
-    <w:lsdException w:name="Light Grid Accent 3" w:semiHidden="0" w:uiPriority="62" w:unhideWhenUsed="0"/>
-    <w:lsdException w:name="Medium Shading 1 Accent 3" w:semiHidden="0" w:uiPriority="63" w:unhideWhenUsed="0"/>
-    <w:lsdException w:name="Medium Shading 2 Accent 3" w:semiHidden="0" w:uiPriority="64" w:unhideWhenUsed="0"/>
-    <w:lsdException w:name="Medium List 1 Accent 3" w:semiHidden="0" w:uiPriority="65" w:unhideWhenUsed="0"/>
-    <w:lsdException w:name="Medium List 2 Accent 3" w:semiHidden="0" w:uiPriority="66" w:unhideWhenUsed="0"/>
-    <w:lsdException w:name="Medium Grid 1 Accent 3" w:semiHidden="0" w:uiPriority="67" w:unhideWhenUsed="0"/>
-    <w:lsdException w:name="Medium Grid 2 Accent 3" w:semiHidden="0" w:uiPriority="68" w:unhideWhenUsed="0"/>
-    <w:lsdException w:name="Medium Grid 3 Accent 3" w:semiHidden="0" w:uiPriority="69" w:unhideWhenUsed="0"/>
-    <w:lsdException w:name="Dark List Accent 3" w:semiHidden="0" w:uiPriority="70" w:unhideWhenUsed="0"/>
-    <w:lsdException w:name="Colorful Shading Accent 3" w:semiHidden="0" w:uiPriority="71" w:unhideWhenUsed="0"/>
-    <w:lsdException w:name="Colorful List Accent 3" w:semiHidden="0" w:uiPriority="72" w:unhideWhenUsed="0"/>
-    <w:lsdException w:name="Colorful Grid Accent 3" w:semiHidden="0" w:uiPriority="73" w:unhideWhenUsed="0"/>
-    <w:lsdException w:name="Light Shading Accent 4" w:semiHidden="0" w:uiPriority="60" w:unhideWhenUsed="0"/>
-    <w:lsdException w:name="Light List Accent 4" w:semiHidden="0" w:uiPriority="61" w:unhideWhenUsed="0"/>
-    <w:lsdException w:name="Light Grid Accent 4" w:semiHidden="0" w:uiPriority="62" w:unhideWhenUsed="0"/>
-    <w:lsdException w:name="Medium Shading 1 Accent 4" w:semiHidden="0" w:uiPriority="63" w:unhideWhenUsed="0"/>
-    <w:lsdException w:name="Medium Shading 2 Accent 4" w:semiHidden="0" w:uiPriority="64" w:unhideWhenUsed="0"/>
-    <w:lsdException w:name="Medium List 1 Accent 4" w:semiHidden="0" w:uiPriority="65" w:unhideWhenUsed="0"/>
-    <w:lsdException w:name="Medium List 2 Accent 4" w:semiHidden="0" w:uiPriority="66" w:unhideWhenUsed="0"/>
-    <w:lsdException w:name="Medium Grid 1 Accent 4" w:semiHidden="0" w:uiPriority="67" w:unhideWhenUsed="0"/>
-    <w:lsdException w:name="Medium Grid 2 Accent 4" w:semiHidden="0" w:uiPriority="68" w:unhideWhenUsed="0"/>
-    <w:lsdException w:name="Medium Grid 3 Accent 4" w:semiHidden="0" w:uiPriority="69" w:unhideWhenUsed="0"/>
-    <w:lsdException w:name="Dark List Accent 4" w:semiHidden="0" w:uiPriority="70" w:unhideWhenUsed="0"/>
-    <w:lsdException w:name="Colorful Shading Accent 4" w:semiHidden="0" w:uiPriority="71" w:unhideWhenUsed="0"/>
-    <w:lsdException w:name="Colorful List Accent 4" w:semiHidden="0" w:uiPriority="72" w:unhideWhenUsed="0"/>
-    <w:lsdException w:name="Colorful Grid Accent 4" w:semiHidden="0" w:uiPriority="73" w:unhideWhenUsed="0"/>
-    <w:lsdException w:name="Light Shading Accent 5" w:semiHidden="0" w:uiPriority="60" w:unhideWhenUsed="0"/>
-    <w:lsdException w:name="Light List Accent 5" w:semiHidden="0" w:uiPriority="61" w:unhideWhenUsed="0"/>
-    <w:lsdException w:name="Light Grid Accent 5" w:semiHidden="0" w:uiPriority="62" w:unhideWhenUsed="0"/>
-    <w:lsdException w:name="Medium Shading 1 Accent 5" w:semiHidden="0" w:uiPriority="63" w:unhideWhenUsed="0"/>
-    <w:lsdException w:name="Medium Shading 2 Accent 5" w:semiHidden="0" w:uiPriority="64" w:unhideWhenUsed="0"/>
-    <w:lsdException w:name="Medium List 1 Accent 5" w:semiHidden="0" w:uiPriority="65" w:unhideWhenUsed="0"/>
-    <w:lsdException w:name="Medium List 2 Accent 5" w:semiHidden="0" w:uiPriority="66" w:unhideWhenUsed="0"/>
-    <w:lsdException w:name="Medium Grid 1 Accent 5" w:semiHidden="0" w:uiPriority="67" w:unhideWhenUsed="0"/>
-    <w:lsdException w:name="Medium Grid 2 Accent 5" w:semiHidden="0" w:uiPriority="68" w:unhideWhenUsed="0"/>
-    <w:lsdException w:name="Medium Grid 3 Accent 5" w:semiHidden="0" w:uiPriority="69" w:unhideWhenUsed="0"/>
-    <w:lsdException w:name="Dark List Accent 5" w:semiHidden="0" w:uiPriority="70" w:unhideWhenUsed="0"/>
-    <w:lsdException w:name="Colorful Shading Accent 5" w:semiHidden="0" w:uiPriority="71" w:unhideWhenUsed="0"/>
-    <w:lsdException w:name="Colorful List Accent 5" w:semiHidden="0" w:uiPriority="72" w:unhideWhenUsed="0"/>
-    <w:lsdException w:name="Colorful Grid Accent 5" w:semiHidden="0" w:uiPriority="73" w:unhideWhenUsed="0"/>
-    <w:lsdException w:name="Light Shading Accent 6" w:semiHidden="0" w:uiPriority="60" w:unhideWhenUsed="0"/>
-    <w:lsdException w:name="Light List Accent 6" w:semiHidden="0" w:uiPriority="61" w:unhideWhenUsed="0"/>
-    <w:lsdException w:name="Light Grid Accent 6" w:semiHidden="0" w:uiPriority="62" w:unhideWhenUsed="0"/>
-    <w:lsdException w:name="Medium Shading 1 Accent 6" w:semiHidden="0" w:uiPriority="63" w:unhideWhenUsed="0"/>
-    <w:lsdException w:name="Medium Shading 2 Accent 6" w:semiHidden="0" w:uiPriority="64" w:unhideWhenUsed="0"/>
-    <w:lsdException w:name="Medium List 1 Accent 6" w:semiHidden="0" w:uiPriority="65" w:unhideWhenUsed="0"/>
-    <w:lsdException w:name="Medium List 2 Accent 6" w:semiHidden="0" w:uiPriority="66" w:unhideWhenUsed="0"/>
-    <w:lsdException w:name="Medium Grid 1 Accent 6" w:semiHidden="0" w:uiPriority="67" w:unhideWhenUsed="0"/>
-    <w:lsdException w:name="Medium Grid 2 Accent 6" w:semiHidden="0" w:uiPriority="68" w:unhideWhenUsed="0"/>
-    <w:lsdException w:name="Medium Grid 3 Accent 6" w:semiHidden="0" w:uiPriority="69" w:unhideWhenUsed="0"/>
-    <w:lsdException w:name="Dark List Accent 6" w:semiHidden="0" w:uiPriority="70" w:unhideWhenUsed="0"/>
-    <w:lsdException w:name="Colorful Shading Accent 6" w:semiHidden="0" w:uiPriority="71" w:unhideWhenUsed="0"/>
-    <w:lsdException w:name="Colorful List Accent 6" w:semiHidden="0" w:uiPriority="72" w:unhideWhenUsed="0"/>
-    <w:lsdException w:name="Colorful Grid Accent 6" w:semiHidden="0" w:uiPriority="73" w:unhideWhenUsed="0"/>
-    <w:lsdException w:name="Subtle Emphasis" w:semiHidden="0" w:uiPriority="19" w:unhideWhenUsed="0" w:qFormat="1"/>
-    <w:lsdException w:name="Intense Emphasis" w:semiHidden="0" w:uiPriority="21" w:unhideWhenUsed="0" w:qFormat="1"/>
-    <w:lsdException w:name="Subtle Reference" w:semiHidden="0" w:uiPriority="31" w:unhideWhenUsed="0" w:qFormat="1"/>
-    <w:lsdException w:name="Intense Reference" w:semiHidden="0" w:uiPriority="32" w:unhideWhenUsed="0" w:qFormat="1"/>
-    <w:lsdException w:name="Book Title" w:semiHidden="0" w:uiPriority="33" w:unhideWhenUsed="0" w:qFormat="1"/>
-    <w:lsdException w:name="Bibliography" w:uiPriority="37"/>
-    <w:lsdException w:name="TOC Heading" w:uiPriority="39" w:qFormat="1"/>
+  <w:latentStyles w:defLockedState="0" w:defUIPriority="99" w:defSemiHidden="0" w:defUnhideWhenUsed="0" w:defQFormat="0" w:count="371">
+    <w:lsdException w:name="Normal" w:uiPriority="0" w:qFormat="1"/>
+    <w:lsdException w:name="heading 1" w:uiPriority="9" w:qFormat="1"/>
+    <w:lsdException w:name="heading 2" w:semiHidden="1" w:uiPriority="9" w:unhideWhenUsed="1" w:qFormat="1"/>
+    <w:lsdException w:name="heading 3" w:semiHidden="1" w:uiPriority="9" w:unhideWhenUsed="1" w:qFormat="1"/>
+    <w:lsdException w:name="heading 4" w:semiHidden="1" w:uiPriority="9" w:unhideWhenUsed="1" w:qFormat="1"/>
+    <w:lsdException w:name="heading 5" w:semiHidden="1" w:uiPriority="9" w:unhideWhenUsed="1" w:qFormat="1"/>
+    <w:lsdException w:name="heading 6" w:semiHidden="1" w:uiPriority="9" w:unhideWhenUsed="1" w:qFormat="1"/>
+    <w:lsdException w:name="heading 7" w:semiHidden="1" w:uiPriority="9" w:unhideWhenUsed="1" w:qFormat="1"/>
+    <w:lsdException w:name="heading 8" w:semiHidden="1" w:uiPriority="9" w:unhideWhenUsed="1" w:qFormat="1"/>
+    <w:lsdException w:name="heading 9" w:semiHidden="1" w:uiPriority="9" w:unhideWhenUsed="1" w:qFormat="1"/>
+    <w:lsdException w:name="index 1" w:semiHidden="1" w:unhideWhenUsed="1"/>
+    <w:lsdException w:name="index 2" w:semiHidden="1" w:unhideWhenUsed="1"/>
+    <w:lsdException w:name="index 3" w:semiHidden="1" w:unhideWhenUsed="1"/>
+    <w:lsdException w:name="index 4" w:semiHidden="1" w:unhideWhenUsed="1"/>
+    <w:lsdException w:name="index 5" w:semiHidden="1" w:unhideWhenUsed="1"/>
+    <w:lsdException w:name="index 6" w:semiHidden="1" w:unhideWhenUsed="1"/>
+    <w:lsdException w:name="index 7" w:semiHidden="1" w:unhideWhenUsed="1"/>
+    <w:lsdException w:name="index 8" w:semiHidden="1" w:unhideWhenUsed="1"/>
+    <w:lsdException w:name="index 9" w:semiHidden="1" w:unhideWhenUsed="1"/>
+    <w:lsdException w:name="toc 1" w:semiHidden="1" w:uiPriority="39" w:unhideWhenUsed="1"/>
+    <w:lsdException w:name="toc 2" w:semiHidden="1" w:uiPriority="39" w:unhideWhenUsed="1"/>
+    <w:lsdException w:name="toc 3" w:semiHidden="1" w:uiPriority="39" w:unhideWhenUsed="1"/>
+    <w:lsdException w:name="toc 4" w:semiHidden="1" w:uiPriority="39" w:unhideWhenUsed="1"/>
+    <w:lsdException w:name="toc 5" w:semiHidden="1" w:uiPriority="39" w:unhideWhenUsed="1"/>
+    <w:lsdException w:name="toc 6" w:semiHidden="1" w:uiPriority="39" w:unhideWhenUsed="1"/>
+    <w:lsdException w:name="toc 7" w:semiHidden="1" w:uiPriority="39" w:unhideWhenUsed="1"/>
+    <w:lsdException w:name="toc 8" w:semiHidden="1" w:uiPriority="39" w:unhideWhenUsed="1"/>
+    <w:lsdException w:name="toc 9" w:semiHidden="1" w:uiPriority="39" w:unhideWhenUsed="1"/>
+    <w:lsdException w:name="Normal Indent" w:semiHidden="1" w:unhideWhenUsed="1"/>
+    <w:lsdException w:name="footnote text" w:semiHidden="1" w:unhideWhenUsed="1"/>
+    <w:lsdException w:name="annotation text" w:semiHidden="1" w:unhideWhenUsed="1"/>
+    <w:lsdException w:name="header" w:semiHidden="1" w:unhideWhenUsed="1"/>
+    <w:lsdException w:name="footer" w:semiHidden="1" w:unhideWhenUsed="1"/>
+    <w:lsdException w:name="index heading" w:semiHidden="1" w:unhideWhenUsed="1"/>
+    <w:lsdException w:name="caption" w:semiHidden="1" w:uiPriority="35" w:unhideWhenUsed="1" w:qFormat="1"/>
+    <w:lsdException w:name="table of figures" w:semiHidden="1" w:unhideWhenUsed="1"/>
+    <w:lsdException w:name="envelope address" w:semiHidden="1" w:unhideWhenUsed="1"/>
+    <w:lsdException w:name="envelope return" w:semiHidden="1" w:unhideWhenUsed="1"/>
+    <w:lsdException w:name="footnote reference" w:semiHidden="1" w:unhideWhenUsed="1"/>
+    <w:lsdException w:name="annotation reference" w:semiHidden="1" w:unhideWhenUsed="1"/>
+    <w:lsdException w:name="line number" w:semiHidden="1" w:unhideWhenUsed="1"/>
+    <w:lsdException w:name="page number" w:semiHidden="1" w:unhideWhenUsed="1"/>
+    <w:lsdException w:name="endnote reference" w:semiHidden="1" w:unhideWhenUsed="1"/>
+    <w:lsdException w:name="endnote text" w:semiHidden="1" w:unhideWhenUsed="1"/>
+    <w:lsdException w:name="table of authorities" w:semiHidden="1" w:unhideWhenUsed="1"/>
+    <w:lsdException w:name="macro" w:semiHidden="1" w:unhideWhenUsed="1"/>
+    <w:lsdException w:name="toa heading" w:semiHidden="1" w:unhideWhenUsed="1"/>
+    <w:lsdException w:name="List" w:semiHidden="1" w:unhideWhenUsed="1"/>
+    <w:lsdException w:name="List Bullet" w:semiHidden="1" w:unhideWhenUsed="1"/>
+    <w:lsdException w:name="List Number" w:semiHidden="1" w:unhideWhenUsed="1"/>
+    <w:lsdException w:name="List 2" w:semiHidden="1" w:unhideWhenUsed="1"/>
+    <w:lsdException w:name="List 3" w:semiHidden="1" w:unhideWhenUsed="1"/>
+    <w:lsdException w:name="List 4" w:semiHidden="1" w:unhideWhenUsed="1"/>
+    <w:lsdException w:name="List 5" w:semiHidden="1" w:unhideWhenUsed="1"/>
+    <w:lsdException w:name="List Bullet 2" w:semiHidden="1" w:unhideWhenUsed="1"/>
+    <w:lsdException w:name="List Bullet 3" w:semiHidden="1" w:unhideWhenUsed="1"/>
+    <w:lsdException w:name="List Bullet 4" w:semiHidden="1" w:unhideWhenUsed="1"/>
+    <w:lsdException w:name="List Bullet 5" w:semiHidden="1" w:unhideWhenUsed="1"/>
+    <w:lsdException w:name="List Number 2" w:semiHidden="1" w:unhideWhenUsed="1"/>
+    <w:lsdException w:name="List Number 3" w:semiHidden="1" w:unhideWhenUsed="1"/>
+    <w:lsdException w:name="List Number 4" w:semiHidden="1" w:unhideWhenUsed="1"/>
+    <w:lsdException w:name="List Number 5" w:semiHidden="1" w:unhideWhenUsed="1"/>
+    <w:lsdException w:name="Title" w:uiPriority="10" w:qFormat="1"/>
+    <w:lsdException w:name="Closing" w:semiHidden="1" w:unhideWhenUsed="1"/>
+    <w:lsdException w:name="Signature" w:semiHidden="1" w:unhideWhenUsed="1"/>
+    <w:lsdException w:name="Default Paragraph Font" w:semiHidden="1" w:uiPriority="1" w:unhideWhenUsed="1"/>
+    <w:lsdException w:name="Body Text" w:semiHidden="1" w:unhideWhenUsed="1"/>
+    <w:lsdException w:name="Body Text Indent" w:semiHidden="1" w:unhideWhenUsed="1"/>
+    <w:lsdException w:name="List Continue" w:semiHidden="1" w:unhideWhenUsed="1"/>
+    <w:lsdException w:name="List Continue 2" w:semiHidden="1" w:unhideWhenUsed="1"/>
+    <w:lsdException w:name="List Continue 3" w:semiHidden="1" w:unhideWhenUsed="1"/>
+    <w:lsdException w:name="List Continue 4" w:semiHidden="1" w:unhideWhenUsed="1"/>
+    <w:lsdException w:name="List Continue 5" w:semiHidden="1" w:unhideWhenUsed="1"/>
+    <w:lsdException w:name="Message Header" w:semiHidden="1" w:unhideWhenUsed="1"/>
+    <w:lsdException w:name="Subtitle" w:uiPriority="11" w:qFormat="1"/>
+    <w:lsdException w:name="Salutation" w:semiHidden="1" w:unhideWhenUsed="1"/>
+    <w:lsdException w:name="Date" w:semiHidden="1" w:unhideWhenUsed="1"/>
+    <w:lsdException w:name="Body Text First Indent" w:semiHidden="1" w:unhideWhenUsed="1"/>
+    <w:lsdException w:name="Body Text First Indent 2" w:semiHidden="1" w:unhideWhenUsed="1"/>
+    <w:lsdException w:name="Note Heading" w:semiHidden="1" w:unhideWhenUsed="1"/>
+    <w:lsdException w:name="Body Text 2" w:semiHidden="1" w:unhideWhenUsed="1"/>
+    <w:lsdException w:name="Body Text 3" w:semiHidden="1" w:unhideWhenUsed="1"/>
+    <w:lsdException w:name="Body Text Indent 2" w:semiHidden="1" w:unhideWhenUsed="1"/>
+    <w:lsdException w:name="Body Text Indent 3" w:semiHidden="1" w:unhideWhenUsed="1"/>
+    <w:lsdException w:name="Block Text" w:semiHidden="1" w:unhideWhenUsed="1"/>
+    <w:lsdException w:name="Hyperlink" w:semiHidden="1" w:unhideWhenUsed="1"/>
+    <w:lsdException w:name="FollowedHyperlink" w:semiHidden="1" w:unhideWhenUsed="1"/>
+    <w:lsdException w:name="Strong" w:uiPriority="22" w:qFormat="1"/>
+    <w:lsdException w:name="Emphasis" w:uiPriority="20" w:qFormat="1"/>
+    <w:lsdException w:name="Document Map" w:semiHidden="1" w:unhideWhenUsed="1"/>
+    <w:lsdException w:name="Plain Text" w:semiHidden="1" w:unhideWhenUsed="1"/>
+    <w:lsdException w:name="E-mail Signature" w:semiHidden="1" w:unhideWhenUsed="1"/>
+    <w:lsdException w:name="HTML Top of Form" w:semiHidden="1" w:unhideWhenUsed="1"/>
+    <w:lsdException w:name="HTML Bottom of Form" w:semiHidden="1" w:unhideWhenUsed="1"/>
+    <w:lsdException w:name="Normal (Web)" w:semiHidden="1" w:unhideWhenUsed="1"/>
+    <w:lsdException w:name="HTML Acronym" w:semiHidden="1" w:unhideWhenUsed="1"/>
+    <w:lsdException w:name="HTML Address" w:semiHidden="1" w:unhideWhenUsed="1"/>
+    <w:lsdException w:name="HTML Cite" w:semiHidden="1" w:unhideWhenUsed="1"/>
+    <w:lsdException w:name="HTML Code" w:semiHidden="1" w:unhideWhenUsed="1"/>
+    <w:lsdException w:name="HTML Definition" w:semiHidden="1" w:unhideWhenUsed="1"/>
+    <w:lsdException w:name="HTML Keyboard" w:semiHidden="1" w:unhideWhenUsed="1"/>
+    <w:lsdException w:name="HTML Preformatted" w:semiHidden="1" w:unhideWhenUsed="1"/>
+    <w:lsdException w:name="HTML Sample" w:semiHidden="1" w:unhideWhenUsed="1"/>
+    <w:lsdException w:name="HTML Typewriter" w:semiHidden="1" w:unhideWhenUsed="1"/>
+    <w:lsdException w:name="HTML Variable" w:semiHidden="1" w:unhideWhenUsed="1"/>
+    <w:lsdException w:name="Normal Table" w:semiHidden="1" w:unhideWhenUsed="1"/>
+    <w:lsdException w:name="annotation subject" w:semiHidden="1" w:unhideWhenUsed="1"/>
+    <w:lsdException w:name="No List" w:semiHidden="1" w:unhideWhenUsed="1"/>
+    <w:lsdException w:name="Outline List 1" w:semiHidden="1" w:unhideWhenUsed="1"/>
+    <w:lsdException w:name="Outline List 2" w:semiHidden="1" w:unhideWhenUsed="1"/>
+    <w:lsdException w:name="Outline List 3" w:semiHidden="1" w:unhideWhenUsed="1"/>
+    <w:lsdException w:name="Table Simple 1" w:semiHidden="1" w:unhideWhenUsed="1"/>
+    <w:lsdException w:name="Table Simple 2" w:semiHidden="1" w:unhideWhenUsed="1"/>
+    <w:lsdException w:name="Table Simple 3" w:semiHidden="1" w:unhideWhenUsed="1"/>
+    <w:lsdException w:name="Table Classic 1" w:semiHidden="1" w:unhideWhenUsed="1"/>
+    <w:lsdException w:name="Table Classic 2" w:semiHidden="1" w:unhideWhenUsed="1"/>
+    <w:lsdException w:name="Table Classic 3" w:semiHidden="1" w:unhideWhenUsed="1"/>
+    <w:lsdException w:name="Table Classic 4" w:semiHidden="1" w:unhideWhenUsed="1"/>
+    <w:lsdException w:name="Table Colorful 1" w:semiHidden="1" w:unhideWhenUsed="1"/>
+    <w:lsdException w:name="Table Colorful 2" w:semiHidden="1" w:unhideWhenUsed="1"/>
+    <w:lsdException w:name="Table Colorful 3" w:semiHidden="1" w:unhideWhenUsed="1"/>
+    <w:lsdException w:name="Table Columns 1" w:semiHidden="1" w:unhideWhenUsed="1"/>
+    <w:lsdException w:name="Table Columns 2" w:semiHidden="1" w:unhideWhenUsed="1"/>
+    <w:lsdException w:name="Table Columns 3" w:semiHidden="1" w:unhideWhenUsed="1"/>
+    <w:lsdException w:name="Table Columns 4" w:semiHidden="1" w:unhideWhenUsed="1"/>
+    <w:lsdException w:name="Table Columns 5" w:semiHidden="1" w:unhideWhenUsed="1"/>
+    <w:lsdException w:name="Table Grid 1" w:semiHidden="1" w:unhideWhenUsed="1"/>
+    <w:lsdException w:name="Table Grid 2" w:semiHidden="1" w:unhideWhenUsed="1"/>
+    <w:lsdException w:name="Table Grid 3" w:semiHidden="1" w:unhideWhenUsed="1"/>
+    <w:lsdException w:name="Table Grid 4" w:semiHidden="1" w:unhideWhenUsed="1"/>
+    <w:lsdException w:name="Table Grid 5" w:semiHidden="1" w:unhideWhenUsed="1"/>
+    <w:lsdException w:name="Table Grid 6" w:semiHidden="1" w:unhideWhenUsed="1"/>
+    <w:lsdException w:name="Table Grid 7" w:semiHidden="1" w:unhideWhenUsed="1"/>
+    <w:lsdException w:name="Table Grid 8" w:semiHidden="1" w:unhideWhenUsed="1"/>
+    <w:lsdException w:name="Table List 1" w:semiHidden="1" w:unhideWhenUsed="1"/>
+    <w:lsdException w:name="Table List 2" w:semiHidden="1" w:unhideWhenUsed="1"/>
+    <w:lsdException w:name="Table List 3" w:semiHidden="1" w:unhideWhenUsed="1"/>
+    <w:lsdException w:name="Table List 4" w:semiHidden="1" w:unhideWhenUsed="1"/>
+    <w:lsdException w:name="Table List 5" w:semiHidden="1" w:unhideWhenUsed="1"/>
+    <w:lsdException w:name="Table List 6" w:semiHidden="1" w:unhideWhenUsed="1"/>
+    <w:lsdException w:name="Table List 7" w:semiHidden="1" w:unhideWhenUsed="1"/>
+    <w:lsdException w:name="Table List 8" w:semiHidden="1" w:unhideWhenUsed="1"/>
+    <w:lsdException w:name="Table 3D effects 1" w:semiHidden="1" w:unhideWhenUsed="1"/>
+    <w:lsdException w:name="Table 3D effects 2" w:semiHidden="1" w:unhideWhenUsed="1"/>
+    <w:lsdException w:name="Table 3D effects 3" w:semiHidden="1" w:unhideWhenUsed="1"/>
+    <w:lsdException w:name="Table Contemporary" w:semiHidden="1" w:unhideWhenUsed="1"/>
+    <w:lsdException w:name="Table Elegant" w:semiHidden="1" w:unhideWhenUsed="1"/>
+    <w:lsdException w:name="Table Professional" w:semiHidden="1" w:unhideWhenUsed="1"/>
+    <w:lsdException w:name="Table Subtle 1" w:semiHidden="1" w:unhideWhenUsed="1"/>
+    <w:lsdException w:name="Table Subtle 2" w:semiHidden="1" w:unhideWhenUsed="1"/>
+    <w:lsdException w:name="Table Web 1" w:semiHidden="1" w:unhideWhenUsed="1"/>
+    <w:lsdException w:name="Table Web 2" w:semiHidden="1" w:unhideWhenUsed="1"/>
+    <w:lsdException w:name="Table Web 3" w:semiHidden="1" w:unhideWhenUsed="1"/>
+    <w:lsdException w:name="Balloon Text" w:semiHidden="1" w:unhideWhenUsed="1"/>
+    <w:lsdException w:name="Table Grid" w:uiPriority="59"/>
+    <w:lsdException w:name="Table Theme" w:semiHidden="1" w:unhideWhenUsed="1"/>
+    <w:lsdException w:name="Placeholder Text" w:semiHidden="1"/>
+    <w:lsdException w:name="No Spacing" w:uiPriority="1" w:qFormat="1"/>
+    <w:lsdException w:name="Light Shading" w:uiPriority="60"/>
+    <w:lsdException w:name="Light List" w:uiPriority="61"/>
+    <w:lsdException w:name="Light Grid" w:uiPriority="62"/>
+    <w:lsdException w:name="Medium Shading 1" w:uiPriority="63"/>
+    <w:lsdException w:name="Medium Shading 2" w:uiPriority="64"/>
+    <w:lsdException w:name="Medium List 1" w:uiPriority="65"/>
+    <w:lsdException w:name="Medium List 2" w:uiPriority="66"/>
+    <w:lsdException w:name="Medium Grid 1" w:uiPriority="67"/>
+    <w:lsdException w:name="Medium Grid 2" w:uiPriority="68"/>
+    <w:lsdException w:name="Medium Grid 3" w:uiPriority="69"/>
+    <w:lsdException w:name="Dark List" w:uiPriority="70"/>
+    <w:lsdException w:name="Colorful Shading" w:uiPriority="71"/>
+    <w:lsdException w:name="Colorful List" w:uiPriority="72"/>
+    <w:lsdException w:name="Colorful Grid" w:uiPriority="73"/>
+    <w:lsdException w:name="Light Shading Accent 1" w:uiPriority="60"/>
+    <w:lsdException w:name="Light List Accent 1" w:uiPriority="61"/>
+    <w:lsdException w:name="Light Grid Accent 1" w:uiPriority="62"/>
+    <w:lsdException w:name="Medium Shading 1 Accent 1" w:uiPriority="63"/>
+    <w:lsdException w:name="Medium Shading 2 Accent 1" w:uiPriority="64"/>
+    <w:lsdException w:name="Medium List 1 Accent 1" w:uiPriority="65"/>
+    <w:lsdException w:name="Revision" w:semiHidden="1"/>
+    <w:lsdException w:name="List Paragraph" w:uiPriority="34" w:qFormat="1"/>
+    <w:lsdException w:name="Quote" w:uiPriority="29" w:qFormat="1"/>
+    <w:lsdException w:name="Intense Quote" w:uiPriority="30" w:qFormat="1"/>
+    <w:lsdException w:name="Medium List 2 Accent 1" w:uiPriority="66"/>
+    <w:lsdException w:name="Medium Grid 1 Accent 1" w:uiPriority="67"/>
+    <w:lsdException w:name="Medium Grid 2 Accent 1" w:uiPriority="68"/>
+    <w:lsdException w:name="Medium Grid 3 Accent 1" w:uiPriority="69"/>
+    <w:lsdException w:name="Dark List Accent 1" w:uiPriority="70"/>
+    <w:lsdException w:name="Colorful Shading Accent 1" w:uiPriority="71"/>
+    <w:lsdException w:name="Colorful List Accent 1" w:uiPriority="72"/>
+    <w:lsdException w:name="Colorful Grid Accent 1" w:uiPriority="73"/>
+    <w:lsdException w:name="Light Shading Accent 2" w:uiPriority="60"/>
+    <w:lsdException w:name="Light List Accent 2" w:uiPriority="61"/>
+    <w:lsdException w:name="Light Grid Accent 2" w:uiPriority="62"/>
+    <w:lsdException w:name="Medium Shading 1 Accent 2" w:uiPriority="63"/>
+    <w:lsdException w:name="Medium Shading 2 Accent 2" w:uiPriority="64"/>
+    <w:lsdException w:name="Medium List 1 Accent 2" w:uiPriority="65"/>
+    <w:lsdException w:name="Medium List 2 Accent 2" w:uiPriority="66"/>
+    <w:lsdException w:name="Medium Grid 1 Accent 2" w:uiPriority="67"/>
+    <w:lsdException w:name="Medium Grid 2 Accent 2" w:uiPriority="68"/>
+    <w:lsdException w:name="Medium Grid 3 Accent 2" w:uiPriority="69"/>
+    <w:lsdException w:name="Dark List Accent 2" w:uiPriority="70"/>
+    <w:lsdException w:name="Colorful Shading Accent 2" w:uiPriority="71"/>
+    <w:lsdException w:name="Colorful List Accent 2" w:uiPriority="72"/>
+    <w:lsdException w:name="Colorful Grid Accent 2" w:uiPriority="73"/>
+    <w:lsdException w:name="Light Shading Accent 3" w:uiPriority="60"/>
+    <w:lsdException w:name="Light List Accent 3" w:uiPriority="61"/>
+    <w:lsdException w:name="Light Grid Accent 3" w:uiPriority="62"/>
+    <w:lsdException w:name="Medium Shading 1 Accent 3" w:uiPriority="63"/>
+    <w:lsdException w:name="Medium Shading 2 Accent 3" w:uiPriority="64"/>
+    <w:lsdException w:name="Medium List 1 Accent 3" w:uiPriority="65"/>
+    <w:lsdException w:name="Medium List 2 Accent 3" w:uiPriority="66"/>
+    <w:lsdException w:name="Medium Grid 1 Accent 3" w:uiPriority="67"/>
+    <w:lsdException w:name="Medium Grid 2 Accent 3" w:uiPriority="68"/>
+    <w:lsdException w:name="Medium Grid 3 Accent 3" w:uiPriority="69"/>
+    <w:lsdException w:name="Dark List Accent 3" w:uiPriority="70"/>
+    <w:lsdException w:name="Colorful Shading Accent 3" w:uiPriority="71"/>
+    <w:lsdException w:name="Colorful List Accent 3" w:uiPriority="72"/>
+    <w:lsdException w:name="Colorful Grid Accent 3" w:uiPriority="73"/>
+    <w:lsdException w:name="Light Shading Accent 4" w:uiPriority="60"/>
+    <w:lsdException w:name="Light List Accent 4" w:uiPriority="61"/>
+    <w:lsdException w:name="Light Grid Accent 4" w:uiPriority="62"/>
+    <w:lsdException w:name="Medium Shading 1 Accent 4" w:uiPriority="63"/>
+    <w:lsdException w:name="Medium Shading 2 Accent 4" w:uiPriority="64"/>
+    <w:lsdException w:name="Medium List 1 Accent 4" w:uiPriority="65"/>
+    <w:lsdException w:name="Medium List 2 Accent 4" w:uiPriority="66"/>
+    <w:lsdException w:name="Medium Grid 1 Accent 4" w:uiPriority="67"/>
+    <w:lsdException w:name="Medium Grid 2 Accent 4" w:uiPriority="68"/>
+    <w:lsdException w:name="Medium Grid 3 Accent 4" w:uiPriority="69"/>
+    <w:lsdException w:name="Dark List Accent 4" w:uiPriority="70"/>
+    <w:lsdException w:name="Colorful Shading Accent 4" w:uiPriority="71"/>
+    <w:lsdException w:name="Colorful List Accent 4" w:uiPriority="72"/>
+    <w:lsdException w:name="Colorful Grid Accent 4" w:uiPriority="73"/>
+    <w:lsdException w:name="Light Shading Accent 5" w:uiPriority="60"/>
+    <w:lsdException w:name="Light List Accent 5" w:uiPriority="61"/>
+    <w:lsdException w:name="Light Grid Accent 5" w:uiPriority="62"/>
+    <w:lsdException w:name="Medium Shading 1 Accent 5" w:uiPriority="63"/>
+    <w:lsdException w:name="Medium Shading 2 Accent 5" w:uiPriority="64"/>
+    <w:lsdException w:name="Medium List 1 Accent 5" w:uiPriority="65"/>
+    <w:lsdException w:name="Medium List 2 Accent 5" w:uiPriority="66"/>
+    <w:lsdException w:name="Medium Grid 1 Accent 5" w:uiPriority="67"/>
+    <w:lsdException w:name="Medium Grid 2 Accent 5" w:uiPriority="68"/>
+    <w:lsdException w:name="Medium Grid 3 Accent 5" w:uiPriority="69"/>
+    <w:lsdException w:name="Dark List Accent 5" w:uiPriority="70"/>
+    <w:lsdException w:name="Colorful Shading Accent 5" w:uiPriority="71"/>
+    <w:lsdException w:name="Colorful List Accent 5" w:uiPriority="72"/>
+    <w:lsdException w:name="Colorful Grid Accent 5" w:uiPriority="73"/>
+    <w:lsdException w:name="Light Shading Accent 6" w:uiPriority="60"/>
+    <w:lsdException w:name="Light List Accent 6" w:uiPriority="61"/>
+    <w:lsdException w:name="Light Grid Accent 6" w:uiPriority="62"/>
+    <w:lsdException w:name="Medium Shading 1 Accent 6" w:uiPriority="63"/>
+    <w:lsdException w:name="Medium Shading 2 Accent 6" w:uiPriority="64"/>
+    <w:lsdException w:name="Medium List 1 Accent 6" w:uiPriority="65"/>
+    <w:lsdException w:name="Medium List 2 Accent 6" w:uiPriority="66"/>
+    <w:lsdException w:name="Medium Grid 1 Accent 6" w:uiPriority="67"/>
+    <w:lsdException w:name="Medium Grid 2 Accent 6" w:uiPriority="68"/>
+    <w:lsdException w:name="Medium Grid 3 Accent 6" w:uiPriority="69"/>
+    <w:lsdException w:name="Dark List Accent 6" w:uiPriority="70"/>
+    <w:lsdException w:name="Colorful Shading Accent 6" w:uiPriority="71"/>
+    <w:lsdException w:name="Colorful List Accent 6" w:uiPriority="72"/>
+    <w:lsdException w:name="Colorful Grid Accent 6" w:uiPriority="73"/>
+    <w:lsdException w:name="Subtle Emphasis" w:uiPriority="19" w:qFormat="1"/>
+    <w:lsdException w:name="Intense Emphasis" w:uiPriority="21" w:qFormat="1"/>
+    <w:lsdException w:name="Subtle Reference" w:uiPriority="31" w:qFormat="1"/>
+    <w:lsdException w:name="Intense Reference" w:uiPriority="32" w:qFormat="1"/>
+    <w:lsdException w:name="Book Title" w:uiPriority="33" w:qFormat="1"/>
+    <w:lsdException w:name="Bibliography" w:semiHidden="1" w:uiPriority="37" w:unhideWhenUsed="1"/>
+    <w:lsdException w:name="TOC Heading" w:semiHidden="1" w:uiPriority="39" w:unhideWhenUsed="1" w:qFormat="1"/>
+    <w:lsdException w:name="Grid Table 4" w:uiPriority="49"/>
+    <w:lsdException w:name="Grid Table 5 Dark" w:uiPriority="50"/>
+    <w:lsdException w:name="Grid Table 6 Colorful" w:uiPriority="51"/>
+    <w:lsdException w:name="Grid Table 7 Colorful" w:uiPriority="52"/>
+    <w:lsdException w:name="Grid Table 1 Light Accent 1" w:uiPriority="46"/>
+    <w:lsdException w:name="Grid Table 2 Accent 1" w:uiPriority="47"/>
+    <w:lsdException w:name="Grid Table 3 Accent 1" w:uiPriority="48"/>
+    <w:lsdException w:name="Grid Table 4 Accent 1" w:uiPriority="49"/>
+    <w:lsdException w:name="Grid Table 5 Dark Accent 1" w:uiPriority="50"/>
+    <w:lsdException w:name="Grid Table 6 Colorful Accent 1" w:uiPriority="51"/>
+    <w:lsdException w:name="Grid Table 7 Colorful Accent 1" w:uiPriority="52"/>
+    <w:lsdException w:name="Grid Table 1 Light Accent 2" w:uiPriority="46"/>
+    <w:lsdException w:name="Grid Table 2 Accent 2" w:uiPriority="47"/>
+    <w:lsdException w:name="Grid Table 3 Accent 2" w:uiPriority="48"/>
+    <w:lsdException w:name="Grid Table 4 Accent 2" w:uiPriority="49"/>
+    <w:lsdException w:name="Grid Table 5 Dark Accent 2" w:uiPriority="50"/>
+    <w:lsdException w:name="Grid Table 6 Colorful Accent 2" w:uiPriority="51"/>
+    <w:lsdException w:name="Grid Table 7 Colorful Accent 2" w:uiPriority="52"/>
+    <w:lsdException w:name="Grid Table 1 Light Accent 3" w:uiPriority="46"/>
+    <w:lsdException w:name="Grid Table 2 Accent 3" w:uiPriority="47"/>
+    <w:lsdException w:name="Grid Table 3 Accent 3" w:uiPriority="48"/>
+    <w:lsdException w:name="Grid Table 4 Accent 3" w:uiPriority="49"/>
+    <w:lsdException w:name="Grid Table 5 Dark Accent 3" w:uiPriority="50"/>
+    <w:lsdException w:name="Grid Table 6 Colorful Accent 3" w:uiPriority="51"/>
+    <w:lsdException w:name="Grid Table 7 Colorful Accent 3" w:uiPriority="52"/>
+    <w:lsdException w:name="Grid Table 1 Light Accent 4" w:uiPriority="46"/>
+    <w:lsdException w:name="Grid Table 2 Accent 4" w:uiPriority="47"/>
+    <w:lsdException w:name="Grid Table 3 Accent 4" w:uiPriority="48"/>
+    <w:lsdException w:name="Grid Table 4 Accent 4" w:uiPriority="49"/>
+    <w:lsdException w:name="Grid Table 5 Dark Accent 4" w:uiPriority="50"/>
+    <w:lsdException w:name="Grid Table 6 Colorful Accent 4" w:uiPriority="51"/>
+    <w:lsdException w:name="Grid Table 7 Colorful Accent 4" w:uiPriority="52"/>
+    <w:lsdException w:name="Grid Table 1 Light Accent 5" w:uiPriority="46"/>
+    <w:lsdException w:name="Grid Table 2 Accent 5" w:uiPriority="47"/>
+    <w:lsdException w:name="Grid Table 3 Accent 5" w:uiPriority="48"/>
+    <w:lsdException w:name="Grid Table 4 Accent 5" w:uiPriority="49"/>
+    <w:lsdException w:name="Grid Table 5 Dark Accent 5" w:uiPriority="50"/>
+    <w:lsdException w:name="Grid Table 6 Colorful Accent 5" w:uiPriority="51"/>
+    <w:lsdException w:name="Grid Table 7 Colorful Accent 5" w:uiPriority="52"/>
+    <w:lsdException w:name="Grid Table 1 Light Accent 6" w:uiPriority="46"/>
+    <w:lsdException w:name="Grid Table 2 Accent 6" w:uiPriority="47"/>
+    <w:lsdException w:name="Grid Table 3 Accent 6" w:uiPriority="48"/>
+    <w:lsdException w:name="Grid Table 4 Accent 6" w:uiPriority="49"/>
+    <w:lsdException w:name="Grid Table 5 Dark Accent 6" w:uiPriority="50"/>
+    <w:lsdException w:name="Grid Table 6 Colorful Accent 6" w:uiPriority="51"/>
+    <w:lsdException w:name="Grid Table 7 Colorful Accent 6" w:uiPriority="52"/>
+    <w:lsdException w:name="List Table 1 Light" w:uiPriority="46"/>
+    <w:lsdException w:name="List Table 2" w:uiPriority="47"/>
+    <w:lsdException w:name="List Table 3" w:uiPriority="48"/>
+    <w:lsdException w:name="List Table 4" w:uiPriority="49"/>
+    <w:lsdException w:name="List Table 5 Dark" w:uiPriority="50"/>
+    <w:lsdException w:name="List Table 6 Colorful" w:uiPriority="51"/>
+    <w:lsdException w:name="List Table 7 Colorful" w:uiPriority="52"/>
+    <w:lsdException w:name="List Table 1 Light Accent 1" w:uiPriority="46"/>
+    <w:lsdException w:name="List Table 2 Accent 1" w:uiPriority="47"/>
+    <w:lsdException w:name="List Table 3 Accent 1" w:uiPriority="48"/>
+    <w:lsdException w:name="List Table 4 Accent 1" w:uiPriority="49"/>
+    <w:lsdException w:name="List Table 5 Dark Accent 1" w:uiPriority="50"/>
+    <w:lsdException w:name="List Table 6 Colorful Accent 1" w:uiPriority="51"/>
+    <w:lsdException w:name="List Table 7 Colorful Accent 1" w:uiPriority="52"/>
+    <w:lsdException w:name="List Table 1 Light Accent 2" w:uiPriority="46"/>
+    <w:lsdException w:name="List Table 2 Accent 2" w:uiPriority="47"/>
+    <w:lsdException w:name="List Table 3 Accent 2" w:uiPriority="48"/>
+    <w:lsdException w:name="List Table 4 Accent 2" w:uiPriority="49"/>
+    <w:lsdException w:name="List Table 5 Dark Accent 2" w:uiPriority="50"/>
+    <w:lsdException w:name="List Table 6 Colorful Accent 2" w:uiPriority="51"/>
+    <w:lsdException w:name="List Table 7 Colorful Accent 2" w:uiPriority="52"/>
+    <w:lsdException w:name="List Table 1 Light Accent 3" w:uiPriority="46"/>
+    <w:lsdException w:name="List Table 2 Accent 3" w:uiPriority="47"/>
+    <w:lsdException w:name="List Table 3 Accent 3" w:uiPriority="48"/>
+    <w:lsdException w:name="List Table 4 Accent 3" w:uiPriority="49"/>
+    <w:lsdException w:name="List Table 5 Dark Accent 3" w:uiPriority="50"/>
+    <w:lsdException w:name="List Table 6 Colorful Accent 3" w:uiPriority="51"/>
+    <w:lsdException w:name="List Table 7 Colorful Accent 3" w:uiPriority="52"/>
+    <w:lsdException w:name="List Table 1 Light Accent 4" w:uiPriority="46"/>
+    <w:lsdException w:name="List Table 2 Accent 4" w:uiPriority="47"/>
+    <w:lsdException w:name="List Table 3 Accent 4" w:uiPriority="48"/>
+    <w:lsdException w:name="List Table 4 Accent 4" w:uiPriority="49"/>
+    <w:lsdException w:name="List Table 5 Dark Accent 4" w:uiPriority="50"/>
+    <w:lsdException w:name="List Table 6 Colorful Accent 4" w:uiPriority="51"/>
+    <w:lsdException w:name="List Table 7 Colorful Accent 4" w:uiPriority="52"/>
+    <w:lsdException w:name="List Table 1 Light Accent 5" w:uiPriority="46"/>
+    <w:lsdException w:name="List Table 2 Accent 5" w:uiPriority="47"/>
+    <w:lsdException w:name="List Table 3 Accent 5" w:uiPriority="48"/>
+    <w:lsdException w:name="List Table 4 Accent 5" w:uiPriority="49"/>
+    <w:lsdException w:name="List Table 5 Dark Accent 5" w:uiPriority="50"/>
+    <w:lsdException w:name="List Table 6 Colorful Accent 5" w:uiPriority="51"/>
+    <w:lsdException w:name="List Table 7 Colorful Accent 5" w:uiPriority="52"/>
+    <w:lsdException w:name="List Table 1 Light Accent 6" w:uiPriority="46"/>
+    <w:lsdException w:name="List Table 2 Accent 6" w:uiPriority="47"/>
+    <w:lsdException w:name="List Table 3 Accent 6" w:uiPriority="48"/>
+    <w:lsdException w:name="List Table 4 Accent 6" w:uiPriority="49"/>
+    <w:lsdException w:name="List Table 5 Dark Accent 6" w:uiPriority="50"/>
+    <w:lsdException w:name="List Table 6 Colorful Accent 6" w:uiPriority="51"/>
+    <w:lsdException w:name="List Table 7 Colorful Accent 6" w:uiPriority="52"/>
   </w:latentStyles>
   <w:style w:type="paragraph" w:default="1" w:styleId="Normal">
     <w:name w:val="Normal"/>
@@ -9412,6 +11874,7 @@
   <w:style w:type="character" w:default="1" w:styleId="DefaultParagraphFont">
     <w:name w:val="Default Paragraph Font"/>
     <w:uiPriority w:val="1"/>
+    <w:semiHidden/>
     <w:unhideWhenUsed/>
   </w:style>
   <w:style w:type="table" w:default="1" w:styleId="TableNormal">
@@ -9545,7 +12008,6 @@
     <w:uiPriority w:val="59"/>
     <w:rsid w:val="00DD4610"/>
     <w:tblPr>
-      <w:tblInd w:w="0" w:type="dxa"/>
       <w:tblBorders>
         <w:top w:val="single" w:sz="4" w:space="0" w:color="auto"/>
         <w:left w:val="single" w:sz="4" w:space="0" w:color="auto"/>
@@ -9554,12 +12016,6 @@
         <w:insideH w:val="single" w:sz="4" w:space="0" w:color="auto"/>
         <w:insideV w:val="single" w:sz="4" w:space="0" w:color="auto"/>
       </w:tblBorders>
-      <w:tblCellMar>
-        <w:top w:w="0" w:type="dxa"/>
-        <w:left w:w="108" w:type="dxa"/>
-        <w:bottom w:w="0" w:type="dxa"/>
-        <w:right w:w="108" w:type="dxa"/>
-      </w:tblCellMar>
     </w:tblPr>
   </w:style>
   <w:style w:type="paragraph" w:styleId="ListParagraph">
@@ -9586,7 +12042,6 @@
     <w:tblPr>
       <w:tblStyleRowBandSize w:val="1"/>
       <w:tblStyleColBandSize w:val="1"/>
-      <w:tblInd w:w="0" w:type="dxa"/>
       <w:tblBorders>
         <w:top w:val="single" w:sz="4" w:space="0" w:color="95B3D7" w:themeColor="accent1" w:themeTint="99"/>
         <w:left w:val="single" w:sz="4" w:space="0" w:color="95B3D7" w:themeColor="accent1" w:themeTint="99"/>
@@ -9595,427 +12050,6 @@
         <w:insideH w:val="single" w:sz="4" w:space="0" w:color="95B3D7" w:themeColor="accent1" w:themeTint="99"/>
         <w:insideV w:val="single" w:sz="4" w:space="0" w:color="95B3D7" w:themeColor="accent1" w:themeTint="99"/>
       </w:tblBorders>
-      <w:tblCellMar>
-        <w:top w:w="0" w:type="dxa"/>
-        <w:left w:w="108" w:type="dxa"/>
-        <w:bottom w:w="0" w:type="dxa"/>
-        <w:right w:w="108" w:type="dxa"/>
-      </w:tblCellMar>
-    </w:tblPr>
-    <w:tblStylePr w:type="firstRow">
-      <w:rPr>
-        <w:b/>
-        <w:bCs/>
-        <w:color w:val="FFFFFF" w:themeColor="background1"/>
-      </w:rPr>
-      <w:tblPr/>
-      <w:tcPr>
-        <w:tcBorders>
-          <w:top w:val="single" w:sz="4" w:space="0" w:color="4F81BD" w:themeColor="accent1"/>
-          <w:left w:val="single" w:sz="4" w:space="0" w:color="4F81BD" w:themeColor="accent1"/>
-          <w:bottom w:val="single" w:sz="4" w:space="0" w:color="4F81BD" w:themeColor="accent1"/>
-          <w:right w:val="single" w:sz="4" w:space="0" w:color="4F81BD" w:themeColor="accent1"/>
-          <w:insideH w:val="nil"/>
-          <w:insideV w:val="nil"/>
-        </w:tcBorders>
-        <w:shd w:val="clear" w:color="auto" w:fill="4F81BD" w:themeFill="accent1"/>
-      </w:tcPr>
-    </w:tblStylePr>
-    <w:tblStylePr w:type="lastRow">
-      <w:rPr>
-        <w:b/>
-        <w:bCs/>
-      </w:rPr>
-      <w:tblPr/>
-      <w:tcPr>
-        <w:tcBorders>
-          <w:top w:val="double" w:sz="4" w:space="0" w:color="4F81BD" w:themeColor="accent1"/>
-        </w:tcBorders>
-      </w:tcPr>
-    </w:tblStylePr>
-    <w:tblStylePr w:type="firstCol">
-      <w:rPr>
-        <w:b/>
-        <w:bCs/>
-      </w:rPr>
-    </w:tblStylePr>
-    <w:tblStylePr w:type="lastCol">
-      <w:rPr>
-        <w:b/>
-        <w:bCs/>
-      </w:rPr>
-    </w:tblStylePr>
-    <w:tblStylePr w:type="band1Vert">
-      <w:tblPr/>
-      <w:tcPr>
-        <w:shd w:val="clear" w:color="auto" w:fill="DBE5F1" w:themeFill="accent1" w:themeFillTint="33"/>
-      </w:tcPr>
-    </w:tblStylePr>
-    <w:tblStylePr w:type="band1Horz">
-      <w:tblPr/>
-      <w:tcPr>
-        <w:shd w:val="clear" w:color="auto" w:fill="DBE5F1" w:themeFill="accent1" w:themeFillTint="33"/>
-      </w:tcPr>
-    </w:tblStylePr>
-  </w:style>
-</w:styles>
-</file>
-
-<file path=word/stylesWithEffects.xml><?xml version="1.0" encoding="utf-8"?>
-<w:styles xmlns:wpc="http://schemas.microsoft.com/office/word/2010/wordprocessingCanvas" xmlns:mo="http://schemas.microsoft.com/office/mac/office/2008/main" xmlns:mc="http://schemas.openxmlformats.org/markup-compatibility/2006" xmlns:mv="urn:schemas-microsoft-com:mac:vml" xmlns:o="urn:schemas-microsoft-com:office:office" xmlns:r="http://schemas.openxmlformats.org/officeDocument/2006/relationships" xmlns:m="http://schemas.openxmlformats.org/officeDocument/2006/math" xmlns:v="urn:schemas-microsoft-com:vml" xmlns:wp14="http://schemas.microsoft.com/office/word/2010/wordprocessingDrawing" xmlns:wp="http://schemas.openxmlformats.org/drawingml/2006/wordprocessingDrawing" xmlns:w10="urn:schemas-microsoft-com:office:word" xmlns:w="http://schemas.openxmlformats.org/wordprocessingml/2006/main" xmlns:w14="http://schemas.microsoft.com/office/word/2010/wordml" xmlns:wpg="http://schemas.microsoft.com/office/word/2010/wordprocessingGroup" xmlns:wpi="http://schemas.microsoft.com/office/word/2010/wordprocessingInk" xmlns:wne="http://schemas.microsoft.com/office/word/2006/wordml" xmlns:wps="http://schemas.microsoft.com/office/word/2010/wordprocessingShape" mc:Ignorable="w14 wp14">
-  <w:docDefaults>
-    <w:rPrDefault>
-      <w:rPr>
-        <w:rFonts w:ascii="Calibri" w:eastAsia="Calibri" w:hAnsi="Calibri" w:cs="Times New Roman"/>
-        <w:lang w:val="en-US" w:eastAsia="en-US" w:bidi="ar-SA"/>
-      </w:rPr>
-    </w:rPrDefault>
-    <w:pPrDefault/>
-  </w:docDefaults>
-  <w:latentStyles w:defLockedState="0" w:defUIPriority="99" w:defSemiHidden="1" w:defUnhideWhenUsed="1" w:defQFormat="0" w:count="276">
-    <w:lsdException w:name="Normal" w:semiHidden="0" w:uiPriority="0" w:unhideWhenUsed="0" w:qFormat="1"/>
-    <w:lsdException w:name="heading 1" w:semiHidden="0" w:uiPriority="9" w:unhideWhenUsed="0" w:qFormat="1"/>
-    <w:lsdException w:name="heading 2" w:uiPriority="9" w:qFormat="1"/>
-    <w:lsdException w:name="heading 3" w:uiPriority="9" w:qFormat="1"/>
-    <w:lsdException w:name="heading 4" w:uiPriority="9" w:qFormat="1"/>
-    <w:lsdException w:name="heading 5" w:uiPriority="9" w:qFormat="1"/>
-    <w:lsdException w:name="heading 6" w:uiPriority="9" w:qFormat="1"/>
-    <w:lsdException w:name="heading 7" w:uiPriority="9" w:qFormat="1"/>
-    <w:lsdException w:name="heading 8" w:uiPriority="9" w:qFormat="1"/>
-    <w:lsdException w:name="heading 9" w:uiPriority="9" w:qFormat="1"/>
-    <w:lsdException w:name="toc 1" w:uiPriority="39"/>
-    <w:lsdException w:name="toc 2" w:uiPriority="39"/>
-    <w:lsdException w:name="toc 3" w:uiPriority="39"/>
-    <w:lsdException w:name="toc 4" w:uiPriority="39"/>
-    <w:lsdException w:name="toc 5" w:uiPriority="39"/>
-    <w:lsdException w:name="toc 6" w:uiPriority="39"/>
-    <w:lsdException w:name="toc 7" w:uiPriority="39"/>
-    <w:lsdException w:name="toc 8" w:uiPriority="39"/>
-    <w:lsdException w:name="toc 9" w:uiPriority="39"/>
-    <w:lsdException w:name="caption" w:uiPriority="35" w:qFormat="1"/>
-    <w:lsdException w:name="Title" w:semiHidden="0" w:uiPriority="10" w:unhideWhenUsed="0" w:qFormat="1"/>
-    <w:lsdException w:name="Default Paragraph Font" w:uiPriority="1"/>
-    <w:lsdException w:name="Subtitle" w:semiHidden="0" w:uiPriority="11" w:unhideWhenUsed="0" w:qFormat="1"/>
-    <w:lsdException w:name="Strong" w:semiHidden="0" w:uiPriority="22" w:unhideWhenUsed="0" w:qFormat="1"/>
-    <w:lsdException w:name="Emphasis" w:semiHidden="0" w:uiPriority="20" w:unhideWhenUsed="0" w:qFormat="1"/>
-    <w:lsdException w:name="Table Grid" w:semiHidden="0" w:uiPriority="59" w:unhideWhenUsed="0"/>
-    <w:lsdException w:name="Placeholder Text" w:unhideWhenUsed="0"/>
-    <w:lsdException w:name="No Spacing" w:semiHidden="0" w:uiPriority="1" w:unhideWhenUsed="0" w:qFormat="1"/>
-    <w:lsdException w:name="Light Shading" w:semiHidden="0" w:uiPriority="60" w:unhideWhenUsed="0"/>
-    <w:lsdException w:name="Light List" w:semiHidden="0" w:uiPriority="61" w:unhideWhenUsed="0"/>
-    <w:lsdException w:name="Light Grid" w:semiHidden="0" w:uiPriority="62" w:unhideWhenUsed="0"/>
-    <w:lsdException w:name="Medium Shading 1" w:semiHidden="0" w:uiPriority="63" w:unhideWhenUsed="0"/>
-    <w:lsdException w:name="Medium Shading 2" w:semiHidden="0" w:uiPriority="64" w:unhideWhenUsed="0"/>
-    <w:lsdException w:name="Medium List 1" w:semiHidden="0" w:uiPriority="65" w:unhideWhenUsed="0"/>
-    <w:lsdException w:name="Medium List 2" w:semiHidden="0" w:uiPriority="66" w:unhideWhenUsed="0"/>
-    <w:lsdException w:name="Medium Grid 1" w:semiHidden="0" w:uiPriority="67" w:unhideWhenUsed="0"/>
-    <w:lsdException w:name="Medium Grid 2" w:semiHidden="0" w:uiPriority="68" w:unhideWhenUsed="0"/>
-    <w:lsdException w:name="Medium Grid 3" w:semiHidden="0" w:uiPriority="69" w:unhideWhenUsed="0"/>
-    <w:lsdException w:name="Dark List" w:semiHidden="0" w:uiPriority="70" w:unhideWhenUsed="0"/>
-    <w:lsdException w:name="Colorful Shading" w:semiHidden="0" w:uiPriority="71" w:unhideWhenUsed="0"/>
-    <w:lsdException w:name="Colorful List" w:semiHidden="0" w:uiPriority="72" w:unhideWhenUsed="0"/>
-    <w:lsdException w:name="Colorful Grid" w:semiHidden="0" w:uiPriority="73" w:unhideWhenUsed="0"/>
-    <w:lsdException w:name="Light Shading Accent 1" w:semiHidden="0" w:uiPriority="60" w:unhideWhenUsed="0"/>
-    <w:lsdException w:name="Light List Accent 1" w:semiHidden="0" w:uiPriority="61" w:unhideWhenUsed="0"/>
-    <w:lsdException w:name="Light Grid Accent 1" w:semiHidden="0" w:uiPriority="62" w:unhideWhenUsed="0"/>
-    <w:lsdException w:name="Medium Shading 1 Accent 1" w:semiHidden="0" w:uiPriority="63" w:unhideWhenUsed="0"/>
-    <w:lsdException w:name="Medium Shading 2 Accent 1" w:semiHidden="0" w:uiPriority="64" w:unhideWhenUsed="0"/>
-    <w:lsdException w:name="Medium List 1 Accent 1" w:semiHidden="0" w:uiPriority="65" w:unhideWhenUsed="0"/>
-    <w:lsdException w:name="Revision" w:unhideWhenUsed="0"/>
-    <w:lsdException w:name="List Paragraph" w:semiHidden="0" w:uiPriority="34" w:unhideWhenUsed="0" w:qFormat="1"/>
-    <w:lsdException w:name="Quote" w:semiHidden="0" w:uiPriority="29" w:unhideWhenUsed="0" w:qFormat="1"/>
-    <w:lsdException w:name="Intense Quote" w:semiHidden="0" w:uiPriority="30" w:unhideWhenUsed="0" w:qFormat="1"/>
-    <w:lsdException w:name="Medium List 2 Accent 1" w:semiHidden="0" w:uiPriority="66" w:unhideWhenUsed="0"/>
-    <w:lsdException w:name="Medium Grid 1 Accent 1" w:semiHidden="0" w:uiPriority="67" w:unhideWhenUsed="0"/>
-    <w:lsdException w:name="Medium Grid 2 Accent 1" w:semiHidden="0" w:uiPriority="68" w:unhideWhenUsed="0"/>
-    <w:lsdException w:name="Medium Grid 3 Accent 1" w:semiHidden="0" w:uiPriority="69" w:unhideWhenUsed="0"/>
-    <w:lsdException w:name="Dark List Accent 1" w:semiHidden="0" w:uiPriority="70" w:unhideWhenUsed="0"/>
-    <w:lsdException w:name="Colorful Shading Accent 1" w:semiHidden="0" w:uiPriority="71" w:unhideWhenUsed="0"/>
-    <w:lsdException w:name="Colorful List Accent 1" w:semiHidden="0" w:uiPriority="72" w:unhideWhenUsed="0"/>
-    <w:lsdException w:name="Colorful Grid Accent 1" w:semiHidden="0" w:uiPriority="73" w:unhideWhenUsed="0"/>
-    <w:lsdException w:name="Light Shading Accent 2" w:semiHidden="0" w:uiPriority="60" w:unhideWhenUsed="0"/>
-    <w:lsdException w:name="Light List Accent 2" w:semiHidden="0" w:uiPriority="61" w:unhideWhenUsed="0"/>
-    <w:lsdException w:name="Light Grid Accent 2" w:semiHidden="0" w:uiPriority="62" w:unhideWhenUsed="0"/>
-    <w:lsdException w:name="Medium Shading 1 Accent 2" w:semiHidden="0" w:uiPriority="63" w:unhideWhenUsed="0"/>
-    <w:lsdException w:name="Medium Shading 2 Accent 2" w:semiHidden="0" w:uiPriority="64" w:unhideWhenUsed="0"/>
-    <w:lsdException w:name="Medium List 1 Accent 2" w:semiHidden="0" w:uiPriority="65" w:unhideWhenUsed="0"/>
-    <w:lsdException w:name="Medium List 2 Accent 2" w:semiHidden="0" w:uiPriority="66" w:unhideWhenUsed="0"/>
-    <w:lsdException w:name="Medium Grid 1 Accent 2" w:semiHidden="0" w:uiPriority="67" w:unhideWhenUsed="0"/>
-    <w:lsdException w:name="Medium Grid 2 Accent 2" w:semiHidden="0" w:uiPriority="68" w:unhideWhenUsed="0"/>
-    <w:lsdException w:name="Medium Grid 3 Accent 2" w:semiHidden="0" w:uiPriority="69" w:unhideWhenUsed="0"/>
-    <w:lsdException w:name="Dark List Accent 2" w:semiHidden="0" w:uiPriority="70" w:unhideWhenUsed="0"/>
-    <w:lsdException w:name="Colorful Shading Accent 2" w:semiHidden="0" w:uiPriority="71" w:unhideWhenUsed="0"/>
-    <w:lsdException w:name="Colorful List Accent 2" w:semiHidden="0" w:uiPriority="72" w:unhideWhenUsed="0"/>
-    <w:lsdException w:name="Colorful Grid Accent 2" w:semiHidden="0" w:uiPriority="73" w:unhideWhenUsed="0"/>
-    <w:lsdException w:name="Light Shading Accent 3" w:semiHidden="0" w:uiPriority="60" w:unhideWhenUsed="0"/>
-    <w:lsdException w:name="Light List Accent 3" w:semiHidden="0" w:uiPriority="61" w:unhideWhenUsed="0"/>
-    <w:lsdException w:name="Light Grid Accent 3" w:semiHidden="0" w:uiPriority="62" w:unhideWhenUsed="0"/>
-    <w:lsdException w:name="Medium Shading 1 Accent 3" w:semiHidden="0" w:uiPriority="63" w:unhideWhenUsed="0"/>
-    <w:lsdException w:name="Medium Shading 2 Accent 3" w:semiHidden="0" w:uiPriority="64" w:unhideWhenUsed="0"/>
-    <w:lsdException w:name="Medium List 1 Accent 3" w:semiHidden="0" w:uiPriority="65" w:unhideWhenUsed="0"/>
-    <w:lsdException w:name="Medium List 2 Accent 3" w:semiHidden="0" w:uiPriority="66" w:unhideWhenUsed="0"/>
-    <w:lsdException w:name="Medium Grid 1 Accent 3" w:semiHidden="0" w:uiPriority="67" w:unhideWhenUsed="0"/>
-    <w:lsdException w:name="Medium Grid 2 Accent 3" w:semiHidden="0" w:uiPriority="68" w:unhideWhenUsed="0"/>
-    <w:lsdException w:name="Medium Grid 3 Accent 3" w:semiHidden="0" w:uiPriority="69" w:unhideWhenUsed="0"/>
-    <w:lsdException w:name="Dark List Accent 3" w:semiHidden="0" w:uiPriority="70" w:unhideWhenUsed="0"/>
-    <w:lsdException w:name="Colorful Shading Accent 3" w:semiHidden="0" w:uiPriority="71" w:unhideWhenUsed="0"/>
-    <w:lsdException w:name="Colorful List Accent 3" w:semiHidden="0" w:uiPriority="72" w:unhideWhenUsed="0"/>
-    <w:lsdException w:name="Colorful Grid Accent 3" w:semiHidden="0" w:uiPriority="73" w:unhideWhenUsed="0"/>
-    <w:lsdException w:name="Light Shading Accent 4" w:semiHidden="0" w:uiPriority="60" w:unhideWhenUsed="0"/>
-    <w:lsdException w:name="Light List Accent 4" w:semiHidden="0" w:uiPriority="61" w:unhideWhenUsed="0"/>
-    <w:lsdException w:name="Light Grid Accent 4" w:semiHidden="0" w:uiPriority="62" w:unhideWhenUsed="0"/>
-    <w:lsdException w:name="Medium Shading 1 Accent 4" w:semiHidden="0" w:uiPriority="63" w:unhideWhenUsed="0"/>
-    <w:lsdException w:name="Medium Shading 2 Accent 4" w:semiHidden="0" w:uiPriority="64" w:unhideWhenUsed="0"/>
-    <w:lsdException w:name="Medium List 1 Accent 4" w:semiHidden="0" w:uiPriority="65" w:unhideWhenUsed="0"/>
-    <w:lsdException w:name="Medium List 2 Accent 4" w:semiHidden="0" w:uiPriority="66" w:unhideWhenUsed="0"/>
-    <w:lsdException w:name="Medium Grid 1 Accent 4" w:semiHidden="0" w:uiPriority="67" w:unhideWhenUsed="0"/>
-    <w:lsdException w:name="Medium Grid 2 Accent 4" w:semiHidden="0" w:uiPriority="68" w:unhideWhenUsed="0"/>
-    <w:lsdException w:name="Medium Grid 3 Accent 4" w:semiHidden="0" w:uiPriority="69" w:unhideWhenUsed="0"/>
-    <w:lsdException w:name="Dark List Accent 4" w:semiHidden="0" w:uiPriority="70" w:unhideWhenUsed="0"/>
-    <w:lsdException w:name="Colorful Shading Accent 4" w:semiHidden="0" w:uiPriority="71" w:unhideWhenUsed="0"/>
-    <w:lsdException w:name="Colorful List Accent 4" w:semiHidden="0" w:uiPriority="72" w:unhideWhenUsed="0"/>
-    <w:lsdException w:name="Colorful Grid Accent 4" w:semiHidden="0" w:uiPriority="73" w:unhideWhenUsed="0"/>
-    <w:lsdException w:name="Light Shading Accent 5" w:semiHidden="0" w:uiPriority="60" w:unhideWhenUsed="0"/>
-    <w:lsdException w:name="Light List Accent 5" w:semiHidden="0" w:uiPriority="61" w:unhideWhenUsed="0"/>
-    <w:lsdException w:name="Light Grid Accent 5" w:semiHidden="0" w:uiPriority="62" w:unhideWhenUsed="0"/>
-    <w:lsdException w:name="Medium Shading 1 Accent 5" w:semiHidden="0" w:uiPriority="63" w:unhideWhenUsed="0"/>
-    <w:lsdException w:name="Medium Shading 2 Accent 5" w:semiHidden="0" w:uiPriority="64" w:unhideWhenUsed="0"/>
-    <w:lsdException w:name="Medium List 1 Accent 5" w:semiHidden="0" w:uiPriority="65" w:unhideWhenUsed="0"/>
-    <w:lsdException w:name="Medium List 2 Accent 5" w:semiHidden="0" w:uiPriority="66" w:unhideWhenUsed="0"/>
-    <w:lsdException w:name="Medium Grid 1 Accent 5" w:semiHidden="0" w:uiPriority="67" w:unhideWhenUsed="0"/>
-    <w:lsdException w:name="Medium Grid 2 Accent 5" w:semiHidden="0" w:uiPriority="68" w:unhideWhenUsed="0"/>
-    <w:lsdException w:name="Medium Grid 3 Accent 5" w:semiHidden="0" w:uiPriority="69" w:unhideWhenUsed="0"/>
-    <w:lsdException w:name="Dark List Accent 5" w:semiHidden="0" w:uiPriority="70" w:unhideWhenUsed="0"/>
-    <w:lsdException w:name="Colorful Shading Accent 5" w:semiHidden="0" w:uiPriority="71" w:unhideWhenUsed="0"/>
-    <w:lsdException w:name="Colorful List Accent 5" w:semiHidden="0" w:uiPriority="72" w:unhideWhenUsed="0"/>
-    <w:lsdException w:name="Colorful Grid Accent 5" w:semiHidden="0" w:uiPriority="73" w:unhideWhenUsed="0"/>
-    <w:lsdException w:name="Light Shading Accent 6" w:semiHidden="0" w:uiPriority="60" w:unhideWhenUsed="0"/>
-    <w:lsdException w:name="Light List Accent 6" w:semiHidden="0" w:uiPriority="61" w:unhideWhenUsed="0"/>
-    <w:lsdException w:name="Light Grid Accent 6" w:semiHidden="0" w:uiPriority="62" w:unhideWhenUsed="0"/>
-    <w:lsdException w:name="Medium Shading 1 Accent 6" w:semiHidden="0" w:uiPriority="63" w:unhideWhenUsed="0"/>
-    <w:lsdException w:name="Medium Shading 2 Accent 6" w:semiHidden="0" w:uiPriority="64" w:unhideWhenUsed="0"/>
-    <w:lsdException w:name="Medium List 1 Accent 6" w:semiHidden="0" w:uiPriority="65" w:unhideWhenUsed="0"/>
-    <w:lsdException w:name="Medium List 2 Accent 6" w:semiHidden="0" w:uiPriority="66" w:unhideWhenUsed="0"/>
-    <w:lsdException w:name="Medium Grid 1 Accent 6" w:semiHidden="0" w:uiPriority="67" w:unhideWhenUsed="0"/>
-    <w:lsdException w:name="Medium Grid 2 Accent 6" w:semiHidden="0" w:uiPriority="68" w:unhideWhenUsed="0"/>
-    <w:lsdException w:name="Medium Grid 3 Accent 6" w:semiHidden="0" w:uiPriority="69" w:unhideWhenUsed="0"/>
-    <w:lsdException w:name="Dark List Accent 6" w:semiHidden="0" w:uiPriority="70" w:unhideWhenUsed="0"/>
-    <w:lsdException w:name="Colorful Shading Accent 6" w:semiHidden="0" w:uiPriority="71" w:unhideWhenUsed="0"/>
-    <w:lsdException w:name="Colorful List Accent 6" w:semiHidden="0" w:uiPriority="72" w:unhideWhenUsed="0"/>
-    <w:lsdException w:name="Colorful Grid Accent 6" w:semiHidden="0" w:uiPriority="73" w:unhideWhenUsed="0"/>
-    <w:lsdException w:name="Subtle Emphasis" w:semiHidden="0" w:uiPriority="19" w:unhideWhenUsed="0" w:qFormat="1"/>
-    <w:lsdException w:name="Intense Emphasis" w:semiHidden="0" w:uiPriority="21" w:unhideWhenUsed="0" w:qFormat="1"/>
-    <w:lsdException w:name="Subtle Reference" w:semiHidden="0" w:uiPriority="31" w:unhideWhenUsed="0" w:qFormat="1"/>
-    <w:lsdException w:name="Intense Reference" w:semiHidden="0" w:uiPriority="32" w:unhideWhenUsed="0" w:qFormat="1"/>
-    <w:lsdException w:name="Book Title" w:semiHidden="0" w:uiPriority="33" w:unhideWhenUsed="0" w:qFormat="1"/>
-    <w:lsdException w:name="Bibliography" w:uiPriority="37"/>
-    <w:lsdException w:name="TOC Heading" w:uiPriority="39" w:qFormat="1"/>
-  </w:latentStyles>
-  <w:style w:type="paragraph" w:default="1" w:styleId="Normal">
-    <w:name w:val="Normal"/>
-    <w:qFormat/>
-    <w:rsid w:val="00865076"/>
-    <w:pPr>
-      <w:spacing w:before="40" w:after="40"/>
-      <w:ind w:left="360" w:right="14"/>
-    </w:pPr>
-    <w:rPr>
-      <w:sz w:val="22"/>
-      <w:szCs w:val="22"/>
-    </w:rPr>
-  </w:style>
-  <w:style w:type="character" w:default="1" w:styleId="DefaultParagraphFont">
-    <w:name w:val="Default Paragraph Font"/>
-    <w:uiPriority w:val="1"/>
-    <w:unhideWhenUsed/>
-  </w:style>
-  <w:style w:type="table" w:default="1" w:styleId="TableNormal">
-    <w:name w:val="Normal Table"/>
-    <w:uiPriority w:val="99"/>
-    <w:semiHidden/>
-    <w:unhideWhenUsed/>
-    <w:tblPr>
-      <w:tblInd w:w="0" w:type="dxa"/>
-      <w:tblCellMar>
-        <w:top w:w="0" w:type="dxa"/>
-        <w:left w:w="108" w:type="dxa"/>
-        <w:bottom w:w="0" w:type="dxa"/>
-        <w:right w:w="108" w:type="dxa"/>
-      </w:tblCellMar>
-    </w:tblPr>
-  </w:style>
-  <w:style w:type="numbering" w:default="1" w:styleId="NoList">
-    <w:name w:val="No List"/>
-    <w:uiPriority w:val="99"/>
-    <w:semiHidden/>
-    <w:unhideWhenUsed/>
-  </w:style>
-  <w:style w:type="paragraph" w:styleId="BalloonText">
-    <w:name w:val="Balloon Text"/>
-    <w:basedOn w:val="Normal"/>
-    <w:link w:val="BalloonTextChar"/>
-    <w:uiPriority w:val="99"/>
-    <w:semiHidden/>
-    <w:unhideWhenUsed/>
-    <w:rsid w:val="00021C90"/>
-    <w:pPr>
-      <w:spacing w:after="0"/>
-    </w:pPr>
-    <w:rPr>
-      <w:rFonts w:ascii="Tahoma" w:hAnsi="Tahoma"/>
-      <w:sz w:val="16"/>
-      <w:szCs w:val="16"/>
-    </w:rPr>
-  </w:style>
-  <w:style w:type="character" w:customStyle="1" w:styleId="BalloonTextChar">
-    <w:name w:val="Balloon Text Char"/>
-    <w:link w:val="BalloonText"/>
-    <w:uiPriority w:val="99"/>
-    <w:semiHidden/>
-    <w:rsid w:val="00021C90"/>
-    <w:rPr>
-      <w:rFonts w:ascii="Tahoma" w:hAnsi="Tahoma" w:cs="Tahoma"/>
-      <w:sz w:val="16"/>
-      <w:szCs w:val="16"/>
-    </w:rPr>
-  </w:style>
-  <w:style w:type="paragraph" w:styleId="Header">
-    <w:name w:val="header"/>
-    <w:basedOn w:val="Normal"/>
-    <w:link w:val="HeaderChar"/>
-    <w:uiPriority w:val="99"/>
-    <w:unhideWhenUsed/>
-    <w:rsid w:val="00035EC7"/>
-    <w:pPr>
-      <w:tabs>
-        <w:tab w:val="center" w:pos="4680"/>
-        <w:tab w:val="right" w:pos="9360"/>
-      </w:tabs>
-      <w:spacing w:after="0"/>
-    </w:pPr>
-  </w:style>
-  <w:style w:type="character" w:customStyle="1" w:styleId="HeaderChar">
-    <w:name w:val="Header Char"/>
-    <w:basedOn w:val="DefaultParagraphFont"/>
-    <w:link w:val="Header"/>
-    <w:uiPriority w:val="99"/>
-    <w:rsid w:val="00035EC7"/>
-  </w:style>
-  <w:style w:type="paragraph" w:styleId="Footer">
-    <w:name w:val="footer"/>
-    <w:basedOn w:val="Normal"/>
-    <w:link w:val="FooterChar"/>
-    <w:uiPriority w:val="99"/>
-    <w:unhideWhenUsed/>
-    <w:rsid w:val="00035EC7"/>
-    <w:pPr>
-      <w:tabs>
-        <w:tab w:val="center" w:pos="4680"/>
-        <w:tab w:val="right" w:pos="9360"/>
-      </w:tabs>
-      <w:spacing w:after="0"/>
-    </w:pPr>
-  </w:style>
-  <w:style w:type="character" w:customStyle="1" w:styleId="FooterChar">
-    <w:name w:val="Footer Char"/>
-    <w:basedOn w:val="DefaultParagraphFont"/>
-    <w:link w:val="Footer"/>
-    <w:uiPriority w:val="99"/>
-    <w:rsid w:val="00035EC7"/>
-  </w:style>
-  <w:style w:type="paragraph" w:customStyle="1" w:styleId="BodyText1">
-    <w:name w:val="Body Text1"/>
-    <w:basedOn w:val="Normal"/>
-    <w:uiPriority w:val="99"/>
-    <w:qFormat/>
-    <w:rsid w:val="000046E7"/>
-    <w:pPr>
-      <w:spacing w:before="120" w:after="120" w:line="276" w:lineRule="auto"/>
-      <w:ind w:left="0" w:right="0"/>
-      <w:outlineLvl w:val="0"/>
-    </w:pPr>
-    <w:rPr>
-      <w:rFonts w:ascii="Arial" w:hAnsi="Arial" w:cs="Arial"/>
-      <w:kern w:val="24"/>
-    </w:rPr>
-  </w:style>
-  <w:style w:type="paragraph" w:customStyle="1" w:styleId="Default">
-    <w:name w:val="Default"/>
-    <w:rsid w:val="00514070"/>
-    <w:pPr>
-      <w:autoSpaceDE w:val="0"/>
-      <w:autoSpaceDN w:val="0"/>
-      <w:adjustRightInd w:val="0"/>
-    </w:pPr>
-    <w:rPr>
-      <w:rFonts w:ascii="Arial" w:hAnsi="Arial" w:cs="Arial"/>
-      <w:color w:val="000000"/>
-      <w:sz w:val="24"/>
-      <w:szCs w:val="24"/>
-    </w:rPr>
-  </w:style>
-  <w:style w:type="table" w:styleId="TableGrid">
-    <w:name w:val="Table Grid"/>
-    <w:basedOn w:val="TableNormal"/>
-    <w:uiPriority w:val="59"/>
-    <w:rsid w:val="00DD4610"/>
-    <w:tblPr>
-      <w:tblInd w:w="0" w:type="dxa"/>
-      <w:tblBorders>
-        <w:top w:val="single" w:sz="4" w:space="0" w:color="auto"/>
-        <w:left w:val="single" w:sz="4" w:space="0" w:color="auto"/>
-        <w:bottom w:val="single" w:sz="4" w:space="0" w:color="auto"/>
-        <w:right w:val="single" w:sz="4" w:space="0" w:color="auto"/>
-        <w:insideH w:val="single" w:sz="4" w:space="0" w:color="auto"/>
-        <w:insideV w:val="single" w:sz="4" w:space="0" w:color="auto"/>
-      </w:tblBorders>
-      <w:tblCellMar>
-        <w:top w:w="0" w:type="dxa"/>
-        <w:left w:w="108" w:type="dxa"/>
-        <w:bottom w:w="0" w:type="dxa"/>
-        <w:right w:w="108" w:type="dxa"/>
-      </w:tblCellMar>
-    </w:tblPr>
-  </w:style>
-  <w:style w:type="paragraph" w:styleId="ListParagraph">
-    <w:name w:val="List Paragraph"/>
-    <w:basedOn w:val="Normal"/>
-    <w:uiPriority w:val="34"/>
-    <w:qFormat/>
-    <w:rsid w:val="00BD1B4A"/>
-    <w:pPr>
-      <w:ind w:left="720"/>
-      <w:contextualSpacing/>
-    </w:pPr>
-  </w:style>
-  <w:style w:type="table" w:customStyle="1" w:styleId="GridTable4-Accent11">
-    <w:name w:val="Grid Table 4 - Accent 11"/>
-    <w:basedOn w:val="TableNormal"/>
-    <w:uiPriority w:val="49"/>
-    <w:rsid w:val="00C91921"/>
-    <w:rPr>
-      <w:rFonts w:ascii="Cambria" w:eastAsia="Cambria" w:hAnsi="Cambria"/>
-      <w:sz w:val="22"/>
-      <w:szCs w:val="22"/>
-    </w:rPr>
-    <w:tblPr>
-      <w:tblStyleRowBandSize w:val="1"/>
-      <w:tblStyleColBandSize w:val="1"/>
-      <w:tblInd w:w="0" w:type="dxa"/>
-      <w:tblBorders>
-        <w:top w:val="single" w:sz="4" w:space="0" w:color="95B3D7" w:themeColor="accent1" w:themeTint="99"/>
-        <w:left w:val="single" w:sz="4" w:space="0" w:color="95B3D7" w:themeColor="accent1" w:themeTint="99"/>
-        <w:bottom w:val="single" w:sz="4" w:space="0" w:color="95B3D7" w:themeColor="accent1" w:themeTint="99"/>
-        <w:right w:val="single" w:sz="4" w:space="0" w:color="95B3D7" w:themeColor="accent1" w:themeTint="99"/>
-        <w:insideH w:val="single" w:sz="4" w:space="0" w:color="95B3D7" w:themeColor="accent1" w:themeTint="99"/>
-        <w:insideV w:val="single" w:sz="4" w:space="0" w:color="95B3D7" w:themeColor="accent1" w:themeTint="99"/>
-      </w:tblBorders>
-      <w:tblCellMar>
-        <w:top w:w="0" w:type="dxa"/>
-        <w:left w:w="108" w:type="dxa"/>
-        <w:bottom w:w="0" w:type="dxa"/>
-        <w:right w:w="108" w:type="dxa"/>
-      </w:tblCellMar>
     </w:tblPr>
     <w:tblStylePr w:type="firstRow">
       <w:rPr>
@@ -10364,7 +12398,7 @@
 </file>
 
 <file path=customXml/itemProps1.xml><?xml version="1.0" encoding="utf-8"?>
-<ds:datastoreItem xmlns:ds="http://schemas.openxmlformats.org/officeDocument/2006/customXml" ds:itemID="{285B9C2B-6480-8F4D-AD72-AB5B910A2568}">
+<ds:datastoreItem xmlns:ds="http://schemas.openxmlformats.org/officeDocument/2006/customXml" ds:itemID="{95A8BE93-CA31-4907-95D5-2B2B8164A190}">
   <ds:schemaRefs>
     <ds:schemaRef ds:uri="http://schemas.openxmlformats.org/officeDocument/2006/bibliography"/>
   </ds:schemaRefs>

</xml_diff>